<commit_message>
add feature for publish
</commit_message>
<xml_diff>
--- a/AutoCalcReportSource.docx
+++ b/AutoCalcReportSource.docx
@@ -5724,7 +5724,7 @@
                 <w:bCs/>
                 <w:sz w:val="24"/>
               </w:rPr>
-              <w:t>43.0</w:t>
+              <w:t>68.0</w:t>
             </w:r>
           </w:p>
         </w:tc>
@@ -5748,7 +5748,7 @@
                 <w:bCs/>
                 <w:sz w:val="24"/>
               </w:rPr>
-              <w:t>1.01</w:t>
+              <w:t>0.64</w:t>
             </w:r>
           </w:p>
         </w:tc>
@@ -5924,7 +5924,7 @@
                 <w:bCs/>
                 <w:sz w:val="24"/>
               </w:rPr>
-              <w:t>43.0</w:t>
+              <w:t>68.0</w:t>
             </w:r>
           </w:p>
         </w:tc>
@@ -5948,7 +5948,7 @@
                 <w:bCs/>
                 <w:sz w:val="24"/>
               </w:rPr>
-              <w:t>1.07</w:t>
+              <w:t>0.68</w:t>
             </w:r>
           </w:p>
         </w:tc>
@@ -6124,7 +6124,7 @@
                 <w:bCs/>
                 <w:sz w:val="24"/>
               </w:rPr>
-              <w:t>43.0</w:t>
+              <w:t>62.0</w:t>
             </w:r>
           </w:p>
         </w:tc>
@@ -6148,7 +6148,7 @@
                 <w:bCs/>
                 <w:sz w:val="24"/>
               </w:rPr>
-              <w:t>0.93</w:t>
+              <w:t>0.64</w:t>
             </w:r>
           </w:p>
         </w:tc>
@@ -6324,7 +6324,7 @@
                 <w:bCs/>
                 <w:sz w:val="24"/>
               </w:rPr>
-              <w:t>43.0</w:t>
+              <w:t>55.0</w:t>
             </w:r>
           </w:p>
         </w:tc>
@@ -6348,7 +6348,7 @@
                 <w:bCs/>
                 <w:sz w:val="24"/>
               </w:rPr>
-              <w:t>1.03</w:t>
+              <w:t>0.81</w:t>
             </w:r>
           </w:p>
         </w:tc>
@@ -6524,7 +6524,7 @@
                 <w:bCs/>
                 <w:sz w:val="24"/>
               </w:rPr>
-              <w:t>-30.0</w:t>
+              <w:t>-46.0</w:t>
             </w:r>
           </w:p>
         </w:tc>
@@ -6548,7 +6548,7 @@
                 <w:bCs/>
                 <w:sz w:val="24"/>
               </w:rPr>
-              <w:t>0.39</w:t>
+              <w:t>0.25</w:t>
             </w:r>
           </w:p>
         </w:tc>
@@ -6724,7 +6724,7 @@
                 <w:bCs/>
                 <w:sz w:val="24"/>
               </w:rPr>
-              <w:t>-30.0</w:t>
+              <w:t>-52.0</w:t>
             </w:r>
           </w:p>
         </w:tc>
@@ -6748,7 +6748,7 @@
                 <w:bCs/>
                 <w:sz w:val="24"/>
               </w:rPr>
-              <w:t>0.35</w:t>
+              <w:t>0.20</w:t>
             </w:r>
           </w:p>
         </w:tc>
@@ -6924,7 +6924,7 @@
                 <w:bCs/>
                 <w:sz w:val="24"/>
               </w:rPr>
-              <w:t>-30.0</w:t>
+              <w:t>-37.0</w:t>
             </w:r>
           </w:p>
         </w:tc>
@@ -7124,7 +7124,7 @@
                 <w:bCs/>
                 <w:sz w:val="24"/>
               </w:rPr>
-              <w:t>-30.0</w:t>
+              <w:t>-28.0</w:t>
             </w:r>
           </w:p>
         </w:tc>
@@ -7148,7 +7148,7 @@
                 <w:bCs/>
                 <w:sz w:val="24"/>
               </w:rPr>
-              <w:t>0.40</w:t>
+              <w:t>0.42</w:t>
             </w:r>
           </w:p>
         </w:tc>
@@ -11558,7 +11558,7 @@
                 <w:bCs/>
                 <w:sz w:val="24"/>
               </w:rPr>
-              <w:t>43.0</w:t>
+              <w:t>68.0</w:t>
             </w:r>
           </w:p>
         </w:tc>
@@ -11582,7 +11582,7 @@
                 <w:bCs/>
                 <w:sz w:val="24"/>
               </w:rPr>
-              <w:t>0.97</w:t>
+              <w:t>0.62</w:t>
             </w:r>
           </w:p>
         </w:tc>
@@ -11758,7 +11758,7 @@
                 <w:bCs/>
                 <w:sz w:val="24"/>
               </w:rPr>
-              <w:t>43.0</w:t>
+              <w:t>68.0</w:t>
             </w:r>
           </w:p>
         </w:tc>
@@ -11782,7 +11782,7 @@
                 <w:bCs/>
                 <w:sz w:val="24"/>
               </w:rPr>
-              <w:t>0.54</w:t>
+              <w:t>0.34</w:t>
             </w:r>
           </w:p>
         </w:tc>
@@ -11958,7 +11958,7 @@
                 <w:bCs/>
                 <w:sz w:val="24"/>
               </w:rPr>
-              <w:t>43.0</w:t>
+              <w:t>62.0</w:t>
             </w:r>
           </w:p>
         </w:tc>
@@ -11982,7 +11982,7 @@
                 <w:bCs/>
                 <w:sz w:val="24"/>
               </w:rPr>
-              <w:t>1.00</w:t>
+              <w:t>0.69</w:t>
             </w:r>
           </w:p>
         </w:tc>
@@ -12158,7 +12158,7 @@
                 <w:bCs/>
                 <w:sz w:val="24"/>
               </w:rPr>
-              <w:t>43.0</w:t>
+              <w:t>55.0</w:t>
             </w:r>
           </w:p>
         </w:tc>
@@ -12182,7 +12182,7 @@
                 <w:bCs/>
                 <w:sz w:val="24"/>
               </w:rPr>
-              <w:t>0.79</w:t>
+              <w:t>0.62</w:t>
             </w:r>
           </w:p>
         </w:tc>

</xml_diff>

<commit_message>
add auto thrust feature
</commit_message>
<xml_diff>
--- a/AutoCalcReportSource.docx
+++ b/AutoCalcReportSource.docx
@@ -67,55 +67,7 @@
           <w:bCs/>
           <w:sz w:val="24"/>
         </w:rPr>
-        <w:fldChar w:fldCharType="begin"/>
-      </w:r>
-      <w:r>
-        <w:rPr>
-          <w:rFonts w:ascii="楷体_GB2312" w:eastAsia="楷体_GB2312" w:hint="eastAsia"/>
-          <w:bCs/>
-          <w:sz w:val="24"/>
-        </w:rPr>
-        <w:instrText xml:space="preserve"> DOCVARIABLE disp</w:instrText>
-      </w:r>
-      <w:r>
-        <w:rPr>
-          <w:rFonts w:ascii="楷体_GB2312" w:eastAsia="楷体_GB2312" w:hint="eastAsia"/>
-          <w:bCs/>
-          <w:sz w:val="24"/>
-        </w:rPr>
-        <w:instrText>Raw</w:instrText>
-      </w:r>
-      <w:r>
-        <w:rPr>
-          <w:rFonts w:ascii="楷体_GB2312" w:eastAsia="楷体_GB2312" w:hint="eastAsia"/>
-          <w:bCs/>
-          <w:sz w:val="24"/>
-        </w:rPr>
-        <w:instrText xml:space="preserve">TbTitle1 \* MERGEFORMAT </w:instrText>
-      </w:r>
-      <w:r>
-        <w:rPr>
-          <w:rFonts w:ascii="楷体_GB2312" w:eastAsia="楷体_GB2312"/>
-          <w:bCs/>
-          <w:sz w:val="24"/>
-        </w:rPr>
-        <w:fldChar w:fldCharType="separate"/>
-      </w:r>
-      <w:r>
-        <w:rPr>
-          <w:rFonts w:ascii="楷体_GB2312" w:eastAsia="楷体_GB2312" w:hint="eastAsia"/>
-          <w:bCs/>
-          <w:sz w:val="24"/>
-        </w:rPr>
         <w:t>表x-x 工况一挠度原始数据处理表</w:t>
-      </w:r>
-      <w:r>
-        <w:rPr>
-          <w:rFonts w:ascii="楷体_GB2312" w:eastAsia="楷体_GB2312" w:hint="eastAsia"/>
-          <w:bCs/>
-          <w:sz w:val="24"/>
-        </w:rPr>
-        <w:fldChar w:fldCharType="end"/>
       </w:r>
     </w:p>
     <w:tbl>
@@ -162,8 +114,6 @@
                 <w:sz w:val="24"/>
               </w:rPr>
             </w:pPr>
-            <w:bookmarkStart w:id="1" w:name="dispRawTb1"/>
-            <w:bookmarkEnd w:id="1"/>
             <w:r>
               <w:rPr>
                 <w:rFonts w:ascii="楷体_GB2312" w:eastAsia="楷体_GB2312" w:hint="eastAsia"/>
@@ -1049,39 +999,7 @@
           <w:bCs/>
           <w:sz w:val="24"/>
         </w:rPr>
-        <w:fldChar w:fldCharType="begin"/>
-      </w:r>
-      <w:r>
-        <w:rPr>
-          <w:rFonts w:ascii="楷体_GB2312" w:eastAsia="楷体_GB2312" w:hint="eastAsia"/>
-          <w:bCs/>
-          <w:sz w:val="24"/>
-        </w:rPr>
-        <w:instrText xml:space="preserve"> DOCVARIABLE dispTbTitle1 \* MERGEFORMAT </w:instrText>
-      </w:r>
-      <w:r>
-        <w:rPr>
-          <w:rFonts w:ascii="楷体_GB2312" w:eastAsia="楷体_GB2312"/>
-          <w:bCs/>
-          <w:sz w:val="24"/>
-        </w:rPr>
-        <w:fldChar w:fldCharType="separate"/>
-      </w:r>
-      <w:r>
-        <w:rPr>
-          <w:rFonts w:ascii="楷体_GB2312" w:eastAsia="楷体_GB2312" w:hint="eastAsia"/>
-          <w:bCs/>
-          <w:sz w:val="24"/>
-        </w:rPr>
         <w:t>表x-x 工况一挠度检测结果汇总表</w:t>
-      </w:r>
-      <w:r>
-        <w:rPr>
-          <w:rFonts w:ascii="楷体_GB2312" w:eastAsia="楷体_GB2312" w:hint="eastAsia"/>
-          <w:bCs/>
-          <w:sz w:val="24"/>
-        </w:rPr>
-        <w:fldChar w:fldCharType="end"/>
       </w:r>
     </w:p>
     <w:tbl>
@@ -1128,8 +1046,6 @@
                 <w:sz w:val="24"/>
               </w:rPr>
             </w:pPr>
-            <w:bookmarkStart w:id="2" w:name="dispTb1"/>
-            <w:bookmarkEnd w:id="2"/>
             <w:r>
               <w:rPr>
                 <w:rFonts w:ascii="楷体_GB2312" w:eastAsia="楷体_GB2312" w:hint="eastAsia"/>
@@ -2015,87 +1931,7 @@
           <w:bCs/>
           <w:sz w:val="24"/>
         </w:rPr>
-        <w:fldChar w:fldCharType="begin"/>
-      </w:r>
-      <w:r>
-        <w:rPr>
-          <w:rFonts w:ascii="楷体_GB2312" w:eastAsia="楷体_GB2312" w:hint="eastAsia"/>
-          <w:bCs/>
-          <w:sz w:val="24"/>
-        </w:rPr>
-        <w:instrText xml:space="preserve"> DOCVARIABLE strain</w:instrText>
-      </w:r>
-      <w:r>
-        <w:rPr>
-          <w:rFonts w:ascii="楷体_GB2312" w:eastAsia="楷体_GB2312" w:hint="eastAsia"/>
-          <w:bCs/>
-          <w:sz w:val="24"/>
-        </w:rPr>
-        <w:instrText>Raw</w:instrText>
-      </w:r>
-      <w:r>
-        <w:rPr>
-          <w:rFonts w:ascii="楷体_GB2312" w:eastAsia="楷体_GB2312" w:hint="eastAsia"/>
-          <w:bCs/>
-          <w:sz w:val="24"/>
-        </w:rPr>
-        <w:instrText>T</w:instrText>
-      </w:r>
-      <w:r>
-        <w:rPr>
-          <w:rFonts w:ascii="楷体_GB2312" w:eastAsia="楷体_GB2312" w:hint="eastAsia"/>
-          <w:bCs/>
-          <w:sz w:val="24"/>
-        </w:rPr>
-        <w:instrText>a</w:instrText>
-      </w:r>
-      <w:r>
-        <w:rPr>
-          <w:rFonts w:ascii="楷体_GB2312" w:eastAsia="楷体_GB2312" w:hint="eastAsia"/>
-          <w:bCs/>
-          <w:sz w:val="24"/>
-        </w:rPr>
-        <w:instrText>b</w:instrText>
-      </w:r>
-      <w:r>
-        <w:rPr>
-          <w:rFonts w:ascii="楷体_GB2312" w:eastAsia="楷体_GB2312" w:hint="eastAsia"/>
-          <w:bCs/>
-          <w:sz w:val="24"/>
-        </w:rPr>
-        <w:instrText>le</w:instrText>
-      </w:r>
-      <w:r>
-        <w:rPr>
-          <w:rFonts w:ascii="楷体_GB2312" w:eastAsia="楷体_GB2312" w:hint="eastAsia"/>
-          <w:bCs/>
-          <w:sz w:val="24"/>
-        </w:rPr>
-        <w:instrText xml:space="preserve">Title1 \* MERGEFORMAT </w:instrText>
-      </w:r>
-      <w:r>
-        <w:rPr>
-          <w:rFonts w:ascii="楷体_GB2312" w:eastAsia="楷体_GB2312"/>
-          <w:bCs/>
-          <w:sz w:val="24"/>
-        </w:rPr>
-        <w:fldChar w:fldCharType="separate"/>
-      </w:r>
-      <w:r>
-        <w:rPr>
-          <w:rFonts w:ascii="楷体_GB2312" w:eastAsia="楷体_GB2312" w:hint="eastAsia"/>
-          <w:bCs/>
-          <w:sz w:val="24"/>
-        </w:rPr>
         <w:t>表x-x 工况一应变原始数据处理表</w:t>
-      </w:r>
-      <w:r>
-        <w:rPr>
-          <w:rFonts w:ascii="楷体_GB2312" w:eastAsia="楷体_GB2312" w:hint="eastAsia"/>
-          <w:bCs/>
-          <w:sz w:val="24"/>
-        </w:rPr>
-        <w:fldChar w:fldCharType="end"/>
       </w:r>
     </w:p>
     <w:tbl>
@@ -2149,8 +1985,6 @@
                 <w:sz w:val="24"/>
               </w:rPr>
             </w:pPr>
-            <w:bookmarkStart w:id="3" w:name="strainRawTable1"/>
-            <w:bookmarkEnd w:id="3"/>
             <w:r>
               <w:rPr>
                 <w:rFonts w:ascii="楷体_GB2312" w:eastAsia="楷体_GB2312" w:hint="eastAsia"/>
@@ -5284,71 +5118,7 @@
           <w:bCs/>
           <w:sz w:val="24"/>
         </w:rPr>
-        <w:fldChar w:fldCharType="begin"/>
-      </w:r>
-      <w:r>
-        <w:rPr>
-          <w:rFonts w:ascii="楷体_GB2312" w:eastAsia="楷体_GB2312" w:hint="eastAsia"/>
-          <w:bCs/>
-          <w:sz w:val="24"/>
-        </w:rPr>
-        <w:instrText xml:space="preserve"> DOCVARIABLE strainT</w:instrText>
-      </w:r>
-      <w:r>
-        <w:rPr>
-          <w:rFonts w:ascii="楷体_GB2312" w:eastAsia="楷体_GB2312" w:hint="eastAsia"/>
-          <w:bCs/>
-          <w:sz w:val="24"/>
-        </w:rPr>
-        <w:instrText>a</w:instrText>
-      </w:r>
-      <w:r>
-        <w:rPr>
-          <w:rFonts w:ascii="楷体_GB2312" w:eastAsia="楷体_GB2312" w:hint="eastAsia"/>
-          <w:bCs/>
-          <w:sz w:val="24"/>
-        </w:rPr>
-        <w:instrText>b</w:instrText>
-      </w:r>
-      <w:r>
-        <w:rPr>
-          <w:rFonts w:ascii="楷体_GB2312" w:eastAsia="楷体_GB2312" w:hint="eastAsia"/>
-          <w:bCs/>
-          <w:sz w:val="24"/>
-        </w:rPr>
-        <w:instrText>le</w:instrText>
-      </w:r>
-      <w:r>
-        <w:rPr>
-          <w:rFonts w:ascii="楷体_GB2312" w:eastAsia="楷体_GB2312" w:hint="eastAsia"/>
-          <w:bCs/>
-          <w:sz w:val="24"/>
-        </w:rPr>
-        <w:instrText xml:space="preserve">Title1 \* MERGEFORMAT </w:instrText>
-      </w:r>
-      <w:r>
-        <w:rPr>
-          <w:rFonts w:ascii="楷体_GB2312" w:eastAsia="楷体_GB2312"/>
-          <w:bCs/>
-          <w:sz w:val="24"/>
-        </w:rPr>
-        <w:fldChar w:fldCharType="separate"/>
-      </w:r>
-      <w:r>
-        <w:rPr>
-          <w:rFonts w:ascii="楷体_GB2312" w:eastAsia="楷体_GB2312" w:hint="eastAsia"/>
-          <w:bCs/>
-          <w:sz w:val="24"/>
-        </w:rPr>
         <w:t>表x-x 工况一应变检测结果汇总表</w:t>
-      </w:r>
-      <w:r>
-        <w:rPr>
-          <w:rFonts w:ascii="楷体_GB2312" w:eastAsia="楷体_GB2312" w:hint="eastAsia"/>
-          <w:bCs/>
-          <w:sz w:val="24"/>
-        </w:rPr>
-        <w:fldChar w:fldCharType="end"/>
       </w:r>
     </w:p>
     <w:tbl>
@@ -5396,8 +5166,6 @@
                 <w:sz w:val="24"/>
               </w:rPr>
             </w:pPr>
-            <w:bookmarkStart w:id="4" w:name="strainTable1"/>
-            <w:bookmarkEnd w:id="4"/>
             <w:r>
               <w:rPr>
                 <w:rFonts w:ascii="楷体_GB2312" w:eastAsia="楷体_GB2312" w:hint="eastAsia"/>
@@ -7213,71 +6981,7 @@
           <w:bCs/>
           <w:sz w:val="24"/>
         </w:rPr>
-        <w:fldChar w:fldCharType="begin"/>
-      </w:r>
-      <w:r>
-        <w:rPr>
-          <w:rFonts w:ascii="楷体_GB2312" w:eastAsia="楷体_GB2312" w:hint="eastAsia"/>
-          <w:bCs/>
-          <w:sz w:val="24"/>
-        </w:rPr>
-        <w:instrText xml:space="preserve"> DOCVARIABLE disp</w:instrText>
-      </w:r>
-      <w:r>
-        <w:rPr>
-          <w:rFonts w:ascii="楷体_GB2312" w:eastAsia="楷体_GB2312" w:hint="eastAsia"/>
-          <w:bCs/>
-          <w:sz w:val="24"/>
-        </w:rPr>
-        <w:instrText>Raw</w:instrText>
-      </w:r>
-      <w:r>
-        <w:rPr>
-          <w:rFonts w:ascii="楷体_GB2312" w:eastAsia="楷体_GB2312" w:hint="eastAsia"/>
-          <w:bCs/>
-          <w:sz w:val="24"/>
-        </w:rPr>
-        <w:instrText>TbTitle</w:instrText>
-      </w:r>
-      <w:r>
-        <w:rPr>
-          <w:rFonts w:ascii="楷体_GB2312" w:eastAsia="楷体_GB2312" w:hint="eastAsia"/>
-          <w:bCs/>
-          <w:sz w:val="24"/>
-        </w:rPr>
-        <w:instrText>2</w:instrText>
-      </w:r>
-      <w:r>
-        <w:rPr>
-          <w:rFonts w:ascii="楷体_GB2312" w:eastAsia="楷体_GB2312" w:hint="eastAsia"/>
-          <w:bCs/>
-          <w:sz w:val="24"/>
-        </w:rPr>
-        <w:instrText xml:space="preserve"> \* MERGEFORMAT </w:instrText>
-      </w:r>
-      <w:r>
-        <w:rPr>
-          <w:rFonts w:ascii="楷体_GB2312" w:eastAsia="楷体_GB2312"/>
-          <w:bCs/>
-          <w:sz w:val="24"/>
-        </w:rPr>
-        <w:fldChar w:fldCharType="separate"/>
-      </w:r>
-      <w:r>
-        <w:rPr>
-          <w:rFonts w:ascii="楷体_GB2312" w:eastAsia="楷体_GB2312" w:hint="eastAsia"/>
-          <w:bCs/>
-          <w:sz w:val="24"/>
-        </w:rPr>
         <w:t>表x-x 工况二挠度原始数据处理表</w:t>
-      </w:r>
-      <w:r>
-        <w:rPr>
-          <w:rFonts w:ascii="楷体_GB2312" w:eastAsia="楷体_GB2312" w:hint="eastAsia"/>
-          <w:bCs/>
-          <w:sz w:val="24"/>
-        </w:rPr>
-        <w:fldChar w:fldCharType="end"/>
       </w:r>
     </w:p>
     <w:tbl>
@@ -7324,8 +7028,6 @@
                 <w:sz w:val="24"/>
               </w:rPr>
             </w:pPr>
-            <w:bookmarkStart w:id="5" w:name="dispRawTb2"/>
-            <w:bookmarkEnd w:id="5"/>
             <w:r>
               <w:rPr>
                 <w:rFonts w:ascii="楷体_GB2312" w:eastAsia="楷体_GB2312" w:hint="eastAsia"/>
@@ -8211,55 +7913,7 @@
           <w:bCs/>
           <w:sz w:val="24"/>
         </w:rPr>
-        <w:fldChar w:fldCharType="begin"/>
-      </w:r>
-      <w:r>
-        <w:rPr>
-          <w:rFonts w:ascii="楷体_GB2312" w:eastAsia="楷体_GB2312" w:hint="eastAsia"/>
-          <w:bCs/>
-          <w:sz w:val="24"/>
-        </w:rPr>
-        <w:instrText xml:space="preserve"> DOCVARIABLE dispTbTitle</w:instrText>
-      </w:r>
-      <w:r>
-        <w:rPr>
-          <w:rFonts w:ascii="楷体_GB2312" w:eastAsia="楷体_GB2312" w:hint="eastAsia"/>
-          <w:bCs/>
-          <w:sz w:val="24"/>
-        </w:rPr>
-        <w:instrText>2</w:instrText>
-      </w:r>
-      <w:r>
-        <w:rPr>
-          <w:rFonts w:ascii="楷体_GB2312" w:eastAsia="楷体_GB2312" w:hint="eastAsia"/>
-          <w:bCs/>
-          <w:sz w:val="24"/>
-        </w:rPr>
-        <w:instrText xml:space="preserve"> \* MERGEFORMAT </w:instrText>
-      </w:r>
-      <w:r>
-        <w:rPr>
-          <w:rFonts w:ascii="楷体_GB2312" w:eastAsia="楷体_GB2312"/>
-          <w:bCs/>
-          <w:sz w:val="24"/>
-        </w:rPr>
-        <w:fldChar w:fldCharType="separate"/>
-      </w:r>
-      <w:r>
-        <w:rPr>
-          <w:rFonts w:ascii="楷体_GB2312" w:eastAsia="楷体_GB2312" w:hint="eastAsia"/>
-          <w:bCs/>
-          <w:sz w:val="24"/>
-        </w:rPr>
         <w:t>表x-x 工况二挠度检测结果汇总表</w:t>
-      </w:r>
-      <w:r>
-        <w:rPr>
-          <w:rFonts w:ascii="楷体_GB2312" w:eastAsia="楷体_GB2312" w:hint="eastAsia"/>
-          <w:bCs/>
-          <w:sz w:val="24"/>
-        </w:rPr>
-        <w:fldChar w:fldCharType="end"/>
       </w:r>
     </w:p>
     <w:tbl>
@@ -8306,8 +7960,6 @@
                 <w:sz w:val="24"/>
               </w:rPr>
             </w:pPr>
-            <w:bookmarkStart w:id="6" w:name="dispTb2"/>
-            <w:bookmarkEnd w:id="6"/>
             <w:r>
               <w:rPr>
                 <w:rFonts w:ascii="楷体_GB2312" w:eastAsia="楷体_GB2312" w:hint="eastAsia"/>
@@ -9193,103 +8845,7 @@
           <w:bCs/>
           <w:sz w:val="24"/>
         </w:rPr>
-        <w:fldChar w:fldCharType="begin"/>
-      </w:r>
-      <w:r>
-        <w:rPr>
-          <w:rFonts w:ascii="楷体_GB2312" w:eastAsia="楷体_GB2312" w:hint="eastAsia"/>
-          <w:bCs/>
-          <w:sz w:val="24"/>
-        </w:rPr>
-        <w:instrText xml:space="preserve"> DOCVARIABLE strain</w:instrText>
-      </w:r>
-      <w:r>
-        <w:rPr>
-          <w:rFonts w:ascii="楷体_GB2312" w:eastAsia="楷体_GB2312" w:hint="eastAsia"/>
-          <w:bCs/>
-          <w:sz w:val="24"/>
-        </w:rPr>
-        <w:instrText>Raw</w:instrText>
-      </w:r>
-      <w:r>
-        <w:rPr>
-          <w:rFonts w:ascii="楷体_GB2312" w:eastAsia="楷体_GB2312" w:hint="eastAsia"/>
-          <w:bCs/>
-          <w:sz w:val="24"/>
-        </w:rPr>
-        <w:instrText>T</w:instrText>
-      </w:r>
-      <w:r>
-        <w:rPr>
-          <w:rFonts w:ascii="楷体_GB2312" w:eastAsia="楷体_GB2312" w:hint="eastAsia"/>
-          <w:bCs/>
-          <w:sz w:val="24"/>
-        </w:rPr>
-        <w:instrText>a</w:instrText>
-      </w:r>
-      <w:r>
-        <w:rPr>
-          <w:rFonts w:ascii="楷体_GB2312" w:eastAsia="楷体_GB2312" w:hint="eastAsia"/>
-          <w:bCs/>
-          <w:sz w:val="24"/>
-        </w:rPr>
-        <w:instrText>b</w:instrText>
-      </w:r>
-      <w:r>
-        <w:rPr>
-          <w:rFonts w:ascii="楷体_GB2312" w:eastAsia="楷体_GB2312" w:hint="eastAsia"/>
-          <w:bCs/>
-          <w:sz w:val="24"/>
-        </w:rPr>
-        <w:instrText>le</w:instrText>
-      </w:r>
-      <w:r>
-        <w:rPr>
-          <w:rFonts w:ascii="楷体_GB2312" w:eastAsia="楷体_GB2312" w:hint="eastAsia"/>
-          <w:bCs/>
-          <w:sz w:val="24"/>
-        </w:rPr>
-        <w:instrText>Title</w:instrText>
-      </w:r>
-      <w:r>
-        <w:rPr>
-          <w:rFonts w:ascii="楷体_GB2312" w:eastAsia="楷体_GB2312" w:hint="eastAsia"/>
-          <w:bCs/>
-          <w:sz w:val="24"/>
-        </w:rPr>
-        <w:instrText>2</w:instrText>
-      </w:r>
-      <w:r>
-        <w:rPr>
-          <w:rFonts w:ascii="楷体_GB2312" w:eastAsia="楷体_GB2312" w:hint="eastAsia"/>
-          <w:bCs/>
-          <w:sz w:val="24"/>
-        </w:rPr>
-        <w:instrText xml:space="preserve"> \* MERGEFORMAT </w:instrText>
-      </w:r>
-      <w:r>
-        <w:rPr>
-          <w:rFonts w:ascii="楷体_GB2312" w:eastAsia="楷体_GB2312"/>
-          <w:bCs/>
-          <w:sz w:val="24"/>
-        </w:rPr>
-        <w:fldChar w:fldCharType="separate"/>
-      </w:r>
-      <w:r>
-        <w:rPr>
-          <w:rFonts w:ascii="楷体_GB2312" w:eastAsia="楷体_GB2312" w:hint="eastAsia"/>
-          <w:bCs/>
-          <w:sz w:val="24"/>
-        </w:rPr>
         <w:t>表x-x 工况二应变原始数据处理表</w:t>
-      </w:r>
-      <w:r>
-        <w:rPr>
-          <w:rFonts w:ascii="楷体_GB2312" w:eastAsia="楷体_GB2312" w:hint="eastAsia"/>
-          <w:bCs/>
-          <w:sz w:val="24"/>
-        </w:rPr>
-        <w:fldChar w:fldCharType="end"/>
       </w:r>
     </w:p>
     <w:tbl>
@@ -9343,8 +8899,6 @@
                 <w:sz w:val="24"/>
               </w:rPr>
             </w:pPr>
-            <w:bookmarkStart w:id="7" w:name="strainRawTable2"/>
-            <w:bookmarkEnd w:id="7"/>
             <w:r>
               <w:rPr>
                 <w:rFonts w:ascii="楷体_GB2312" w:eastAsia="楷体_GB2312" w:hint="eastAsia"/>
@@ -11102,87 +10656,7 @@
           <w:bCs/>
           <w:sz w:val="24"/>
         </w:rPr>
-        <w:fldChar w:fldCharType="begin"/>
-      </w:r>
-      <w:r>
-        <w:rPr>
-          <w:rFonts w:ascii="楷体_GB2312" w:eastAsia="楷体_GB2312" w:hint="eastAsia"/>
-          <w:bCs/>
-          <w:sz w:val="24"/>
-        </w:rPr>
-        <w:instrText xml:space="preserve"> DOCVARIABLE strainT</w:instrText>
-      </w:r>
-      <w:r>
-        <w:rPr>
-          <w:rFonts w:ascii="楷体_GB2312" w:eastAsia="楷体_GB2312" w:hint="eastAsia"/>
-          <w:bCs/>
-          <w:sz w:val="24"/>
-        </w:rPr>
-        <w:instrText>a</w:instrText>
-      </w:r>
-      <w:r>
-        <w:rPr>
-          <w:rFonts w:ascii="楷体_GB2312" w:eastAsia="楷体_GB2312" w:hint="eastAsia"/>
-          <w:bCs/>
-          <w:sz w:val="24"/>
-        </w:rPr>
-        <w:instrText>b</w:instrText>
-      </w:r>
-      <w:r>
-        <w:rPr>
-          <w:rFonts w:ascii="楷体_GB2312" w:eastAsia="楷体_GB2312" w:hint="eastAsia"/>
-          <w:bCs/>
-          <w:sz w:val="24"/>
-        </w:rPr>
-        <w:instrText>le</w:instrText>
-      </w:r>
-      <w:r>
-        <w:rPr>
-          <w:rFonts w:ascii="楷体_GB2312" w:eastAsia="楷体_GB2312" w:hint="eastAsia"/>
-          <w:bCs/>
-          <w:sz w:val="24"/>
-        </w:rPr>
-        <w:instrText>Title</w:instrText>
-      </w:r>
-      <w:r>
-        <w:rPr>
-          <w:rFonts w:ascii="楷体_GB2312" w:eastAsia="楷体_GB2312" w:hint="eastAsia"/>
-          <w:bCs/>
-          <w:sz w:val="24"/>
-        </w:rPr>
-        <w:instrText>2</w:instrText>
-      </w:r>
-      <w:r>
-        <w:rPr>
-          <w:rFonts w:ascii="楷体_GB2312" w:eastAsia="楷体_GB2312" w:hint="eastAsia"/>
-          <w:bCs/>
-          <w:sz w:val="24"/>
-        </w:rPr>
-        <w:instrText xml:space="preserve"> \* MERGEFORMAT </w:instrText>
-      </w:r>
-      <w:r>
-        <w:rPr>
-          <w:rFonts w:ascii="楷体_GB2312" w:eastAsia="楷体_GB2312"/>
-          <w:bCs/>
-          <w:sz w:val="24"/>
-        </w:rPr>
-        <w:fldChar w:fldCharType="separate"/>
-      </w:r>
-      <w:r>
-        <w:rPr>
-          <w:rFonts w:ascii="楷体_GB2312" w:eastAsia="楷体_GB2312" w:hint="eastAsia"/>
-          <w:bCs/>
-          <w:sz w:val="24"/>
-        </w:rPr>
         <w:t>表x-x 工况二应变检测结果汇总表</w:t>
-      </w:r>
-      <w:r>
-        <w:rPr>
-          <w:rFonts w:ascii="楷体_GB2312" w:eastAsia="楷体_GB2312" w:hint="eastAsia"/>
-          <w:bCs/>
-          <w:sz w:val="24"/>
-        </w:rPr>
-        <w:fldChar w:fldCharType="end"/>
       </w:r>
     </w:p>
     <w:tbl>
@@ -11230,8 +10704,6 @@
                 <w:sz w:val="24"/>
               </w:rPr>
             </w:pPr>
-            <w:bookmarkStart w:id="8" w:name="strainTable2"/>
-            <w:bookmarkEnd w:id="8"/>
             <w:r>
               <w:rPr>
                 <w:rFonts w:ascii="楷体_GB2312" w:eastAsia="楷体_GB2312" w:hint="eastAsia"/>
@@ -12234,74 +11706,10 @@
       <w:r>
         <w:rPr>
           <w:rFonts w:ascii="楷体_GB2312" w:eastAsia="楷体_GB2312" w:hint="eastAsia"/>
-          <w:bCs/>
-          <w:sz w:val="24"/>
-        </w:rPr>
-        <w:fldChar w:fldCharType="begin"/>
-      </w:r>
-      <w:r>
-        <w:rPr>
-          <w:rFonts w:ascii="楷体_GB2312" w:eastAsia="楷体_GB2312" w:hint="eastAsia"/>
-          <w:bCs/>
-          <w:sz w:val="24"/>
-        </w:rPr>
-        <w:instrText xml:space="preserve"> DOCVARIABLE disp</w:instrText>
-      </w:r>
-      <w:r>
-        <w:rPr>
-          <w:rFonts w:ascii="楷体_GB2312" w:eastAsia="楷体_GB2312" w:hint="eastAsia"/>
-          <w:bCs/>
-          <w:sz w:val="24"/>
-        </w:rPr>
-        <w:instrText>Raw</w:instrText>
-      </w:r>
-      <w:r>
-        <w:rPr>
-          <w:rFonts w:ascii="楷体_GB2312" w:eastAsia="楷体_GB2312" w:hint="eastAsia"/>
-          <w:bCs/>
-          <w:sz w:val="24"/>
-        </w:rPr>
-        <w:instrText>TbTitle</w:instrText>
-      </w:r>
-      <w:r>
-        <w:rPr>
-          <w:rFonts w:ascii="楷体_GB2312" w:eastAsia="楷体_GB2312" w:hint="eastAsia"/>
-          <w:bCs/>
-          <w:sz w:val="24"/>
-        </w:rPr>
-        <w:instrText>3</w:instrText>
-      </w:r>
-      <w:r>
-        <w:rPr>
-          <w:rFonts w:ascii="楷体_GB2312" w:eastAsia="楷体_GB2312" w:hint="eastAsia"/>
-          <w:bCs/>
-          <w:sz w:val="24"/>
-        </w:rPr>
-        <w:instrText xml:space="preserve"> \* MERGEFORMAT </w:instrText>
-      </w:r>
-      <w:r>
-        <w:rPr>
-          <w:rFonts w:ascii="楷体_GB2312" w:eastAsia="楷体_GB2312"/>
-          <w:bCs/>
-          <w:sz w:val="24"/>
-        </w:rPr>
-        <w:fldChar w:fldCharType="separate"/>
-      </w:r>
-      <w:r>
-        <w:rPr>
-          <w:rFonts w:ascii="楷体_GB2312" w:eastAsia="楷体_GB2312" w:hint="eastAsia"/>
           <w:b/>
           <w:sz w:val="24"/>
         </w:rPr>
         <w:t>错误!未提供文档变量。</w:t>
-      </w:r>
-      <w:r>
-        <w:rPr>
-          <w:rFonts w:ascii="楷体_GB2312" w:eastAsia="楷体_GB2312" w:hint="eastAsia"/>
-          <w:bCs/>
-          <w:sz w:val="24"/>
-        </w:rPr>
-        <w:fldChar w:fldCharType="end"/>
       </w:r>
     </w:p>
     <w:p>
@@ -12313,8 +11721,6 @@
           <w:sz w:val="24"/>
         </w:rPr>
       </w:pPr>
-      <w:bookmarkStart w:id="9" w:name="dispRawTb3"/>
-      <w:bookmarkEnd w:id="9"/>
     </w:p>
     <w:p>
       <w:pPr>
@@ -12328,66 +11734,10 @@
       <w:r>
         <w:rPr>
           <w:rFonts w:ascii="楷体_GB2312" w:eastAsia="楷体_GB2312" w:hint="eastAsia"/>
-          <w:bCs/>
-          <w:sz w:val="24"/>
-        </w:rPr>
-        <w:fldChar w:fldCharType="begin"/>
-      </w:r>
-      <w:r>
-        <w:rPr>
-          <w:rFonts w:ascii="楷体_GB2312" w:eastAsia="楷体_GB2312" w:hint="eastAsia"/>
-          <w:bCs/>
-          <w:sz w:val="24"/>
-        </w:rPr>
-        <w:instrText xml:space="preserve"> DOCVARIABLE dispTbTitle</w:instrText>
-      </w:r>
-      <w:r>
-        <w:rPr>
-          <w:rFonts w:ascii="楷体_GB2312" w:eastAsia="楷体_GB2312" w:hint="eastAsia"/>
-          <w:bCs/>
-          <w:sz w:val="24"/>
-        </w:rPr>
-        <w:instrText>3</w:instrText>
-      </w:r>
-      <w:r>
-        <w:rPr>
-          <w:rFonts w:ascii="楷体_GB2312" w:eastAsia="楷体_GB2312" w:hint="eastAsia"/>
-          <w:bCs/>
-          <w:sz w:val="24"/>
-        </w:rPr>
-        <w:instrText xml:space="preserve"> \* MERGEFORMAT</w:instrText>
-      </w:r>
-      <w:r>
-        <w:rPr>
-          <w:rFonts w:ascii="楷体_GB2312" w:eastAsia="楷体_GB2312" w:hint="eastAsia"/>
-          <w:bCs/>
-          <w:sz w:val="24"/>
-        </w:rPr>
-        <w:instrText xml:space="preserve"> </w:instrText>
-      </w:r>
-      <w:r>
-        <w:rPr>
-          <w:rFonts w:ascii="楷体_GB2312" w:eastAsia="楷体_GB2312"/>
-          <w:bCs/>
-          <w:sz w:val="24"/>
-        </w:rPr>
-        <w:fldChar w:fldCharType="separate"/>
-      </w:r>
-      <w:r>
-        <w:rPr>
-          <w:rFonts w:ascii="楷体_GB2312" w:eastAsia="楷体_GB2312" w:hint="eastAsia"/>
           <w:b/>
           <w:sz w:val="24"/>
         </w:rPr>
         <w:t>错误!未提供文档变量。</w:t>
-      </w:r>
-      <w:r>
-        <w:rPr>
-          <w:rFonts w:ascii="楷体_GB2312" w:eastAsia="楷体_GB2312" w:hint="eastAsia"/>
-          <w:bCs/>
-          <w:sz w:val="24"/>
-        </w:rPr>
-        <w:fldChar w:fldCharType="end"/>
       </w:r>
     </w:p>
     <w:p>
@@ -12399,8 +11749,6 @@
           <w:sz w:val="24"/>
         </w:rPr>
       </w:pPr>
-      <w:bookmarkStart w:id="10" w:name="dispTb3"/>
-      <w:bookmarkEnd w:id="10"/>
     </w:p>
     <w:p>
       <w:pPr>
@@ -12414,106 +11762,10 @@
       <w:r>
         <w:rPr>
           <w:rFonts w:ascii="楷体_GB2312" w:eastAsia="楷体_GB2312" w:hint="eastAsia"/>
-          <w:bCs/>
-          <w:sz w:val="24"/>
-        </w:rPr>
-        <w:fldChar w:fldCharType="begin"/>
-      </w:r>
-      <w:r>
-        <w:rPr>
-          <w:rFonts w:ascii="楷体_GB2312" w:eastAsia="楷体_GB2312" w:hint="eastAsia"/>
-          <w:bCs/>
-          <w:sz w:val="24"/>
-        </w:rPr>
-        <w:instrText xml:space="preserve"> DOCVARIABLE strain</w:instrText>
-      </w:r>
-      <w:r>
-        <w:rPr>
-          <w:rFonts w:ascii="楷体_GB2312" w:eastAsia="楷体_GB2312" w:hint="eastAsia"/>
-          <w:bCs/>
-          <w:sz w:val="24"/>
-        </w:rPr>
-        <w:instrText>Raw</w:instrText>
-      </w:r>
-      <w:r>
-        <w:rPr>
-          <w:rFonts w:ascii="楷体_GB2312" w:eastAsia="楷体_GB2312" w:hint="eastAsia"/>
-          <w:bCs/>
-          <w:sz w:val="24"/>
-        </w:rPr>
-        <w:instrText>T</w:instrText>
-      </w:r>
-      <w:r>
-        <w:rPr>
-          <w:rFonts w:ascii="楷体_GB2312" w:eastAsia="楷体_GB2312" w:hint="eastAsia"/>
-          <w:bCs/>
-          <w:sz w:val="24"/>
-        </w:rPr>
-        <w:instrText>a</w:instrText>
-      </w:r>
-      <w:r>
-        <w:rPr>
-          <w:rFonts w:ascii="楷体_GB2312" w:eastAsia="楷体_GB2312" w:hint="eastAsia"/>
-          <w:bCs/>
-          <w:sz w:val="24"/>
-        </w:rPr>
-        <w:instrText>b</w:instrText>
-      </w:r>
-      <w:r>
-        <w:rPr>
-          <w:rFonts w:ascii="楷体_GB2312" w:eastAsia="楷体_GB2312" w:hint="eastAsia"/>
-          <w:bCs/>
-          <w:sz w:val="24"/>
-        </w:rPr>
-        <w:instrText>le</w:instrText>
-      </w:r>
-      <w:r>
-        <w:rPr>
-          <w:rFonts w:ascii="楷体_GB2312" w:eastAsia="楷体_GB2312" w:hint="eastAsia"/>
-          <w:bCs/>
-          <w:sz w:val="24"/>
-        </w:rPr>
-        <w:instrText>Title</w:instrText>
-      </w:r>
-      <w:r>
-        <w:rPr>
-          <w:rFonts w:ascii="楷体_GB2312" w:eastAsia="楷体_GB2312" w:hint="eastAsia"/>
-          <w:bCs/>
-          <w:sz w:val="24"/>
-        </w:rPr>
-        <w:instrText>3</w:instrText>
-      </w:r>
-      <w:r>
-        <w:rPr>
-          <w:rFonts w:ascii="楷体_GB2312" w:eastAsia="楷体_GB2312" w:hint="eastAsia"/>
-          <w:bCs/>
-          <w:sz w:val="24"/>
-        </w:rPr>
-        <w:instrText xml:space="preserve"> \* MERGEFORMAT </w:instrText>
-      </w:r>
-      <w:r>
-        <w:rPr>
-          <w:rFonts w:ascii="楷体_GB2312" w:eastAsia="楷体_GB2312"/>
-          <w:bCs/>
-          <w:sz w:val="24"/>
-        </w:rPr>
-        <w:fldChar w:fldCharType="separate"/>
-      </w:r>
-      <w:r>
-        <w:rPr>
-          <w:rFonts w:ascii="楷体_GB2312" w:eastAsia="楷体_GB2312" w:hint="eastAsia"/>
           <w:b/>
           <w:sz w:val="24"/>
         </w:rPr>
         <w:t>错误!未提供文档变量。</w:t>
-      </w:r>
-      <w:r>
-        <w:rPr>
-          <w:rFonts w:ascii="楷体_GB2312" w:eastAsia="楷体_GB2312" w:hint="eastAsia"/>
-          <w:bCs/>
-          <w:sz w:val="24"/>
-        </w:rPr>
-        <w:fldChar w:fldCharType="end"/>
       </w:r>
     </w:p>
     <w:p>
@@ -12525,8 +11777,6 @@
           <w:sz w:val="24"/>
         </w:rPr>
       </w:pPr>
-      <w:bookmarkStart w:id="11" w:name="strainRawTable3"/>
-      <w:bookmarkEnd w:id="11"/>
     </w:p>
     <w:p>
       <w:pPr>
@@ -12540,90 +11790,10 @@
       <w:r>
         <w:rPr>
           <w:rFonts w:ascii="楷体_GB2312" w:eastAsia="楷体_GB2312" w:hint="eastAsia"/>
-          <w:bCs/>
-          <w:sz w:val="24"/>
-        </w:rPr>
-        <w:fldChar w:fldCharType="begin"/>
-      </w:r>
-      <w:r>
-        <w:rPr>
-          <w:rFonts w:ascii="楷体_GB2312" w:eastAsia="楷体_GB2312" w:hint="eastAsia"/>
-          <w:bCs/>
-          <w:sz w:val="24"/>
-        </w:rPr>
-        <w:instrText xml:space="preserve"> DOCVARIABLE strainT</w:instrText>
-      </w:r>
-      <w:r>
-        <w:rPr>
-          <w:rFonts w:ascii="楷体_GB2312" w:eastAsia="楷体_GB2312" w:hint="eastAsia"/>
-          <w:bCs/>
-          <w:sz w:val="24"/>
-        </w:rPr>
-        <w:instrText>a</w:instrText>
-      </w:r>
-      <w:r>
-        <w:rPr>
-          <w:rFonts w:ascii="楷体_GB2312" w:eastAsia="楷体_GB2312" w:hint="eastAsia"/>
-          <w:bCs/>
-          <w:sz w:val="24"/>
-        </w:rPr>
-        <w:instrText>b</w:instrText>
-      </w:r>
-      <w:r>
-        <w:rPr>
-          <w:rFonts w:ascii="楷体_GB2312" w:eastAsia="楷体_GB2312" w:hint="eastAsia"/>
-          <w:bCs/>
-          <w:sz w:val="24"/>
-        </w:rPr>
-        <w:instrText>le</w:instrText>
-      </w:r>
-      <w:r>
-        <w:rPr>
-          <w:rFonts w:ascii="楷体_GB2312" w:eastAsia="楷体_GB2312" w:hint="eastAsia"/>
-          <w:bCs/>
-          <w:sz w:val="24"/>
-        </w:rPr>
-        <w:instrText>Title</w:instrText>
-      </w:r>
-      <w:r>
-        <w:rPr>
-          <w:rFonts w:ascii="楷体_GB2312" w:eastAsia="楷体_GB2312" w:hint="eastAsia"/>
-          <w:bCs/>
-          <w:sz w:val="24"/>
-        </w:rPr>
-        <w:instrText>3</w:instrText>
-      </w:r>
-      <w:r>
-        <w:rPr>
-          <w:rFonts w:ascii="楷体_GB2312" w:eastAsia="楷体_GB2312" w:hint="eastAsia"/>
-          <w:bCs/>
-          <w:sz w:val="24"/>
-        </w:rPr>
-        <w:instrText xml:space="preserve"> \* MERGEFORMAT </w:instrText>
-      </w:r>
-      <w:r>
-        <w:rPr>
-          <w:rFonts w:ascii="楷体_GB2312" w:eastAsia="楷体_GB2312"/>
-          <w:bCs/>
-          <w:sz w:val="24"/>
-        </w:rPr>
-        <w:fldChar w:fldCharType="separate"/>
-      </w:r>
-      <w:r>
-        <w:rPr>
-          <w:rFonts w:ascii="楷体_GB2312" w:eastAsia="楷体_GB2312" w:hint="eastAsia"/>
           <w:b/>
           <w:sz w:val="24"/>
         </w:rPr>
         <w:t>错误!未提供文档变量。</w:t>
-      </w:r>
-      <w:r>
-        <w:rPr>
-          <w:rFonts w:ascii="楷体_GB2312" w:eastAsia="楷体_GB2312" w:hint="eastAsia"/>
-          <w:bCs/>
-          <w:sz w:val="24"/>
-        </w:rPr>
-        <w:fldChar w:fldCharType="end"/>
       </w:r>
     </w:p>
     <w:p>
@@ -12635,8 +11805,6 @@
           <w:sz w:val="24"/>
         </w:rPr>
       </w:pPr>
-      <w:bookmarkStart w:id="12" w:name="strainTable3"/>
-      <w:bookmarkEnd w:id="12"/>
     </w:p>
     <w:sectPr>
       <w:pgSz w:w="11906" w:h="16838"/>

</xml_diff>

<commit_message>
fix the bug about not exporting calc report chart. fix the nPN bug in AutoStrain
</commit_message>
<xml_diff>
--- a/AutoCalcReportSource.docx
+++ b/AutoCalcReportSource.docx
@@ -547,7 +547,7 @@
           <w:bCs w:val="0"/>
           <w:caps w:val="0"/>
         </w:rPr>
-        <w:instrText xml:space="preserve"> HYPERLINK \l _Toc18284 </w:instrText>
+        <w:instrText xml:space="preserve"> HYPERLINK \l _Toc1428 </w:instrText>
       </w:r>
       <w:r>
         <w:rPr>
@@ -569,7 +569,7 @@
         <w:fldChar w:fldCharType="begin"/>
       </w:r>
       <w:r>
-        <w:instrText xml:space="preserve"> PAGEREF _Toc18284 </w:instrText>
+        <w:instrText xml:space="preserve"> PAGEREF _Toc1428 </w:instrText>
       </w:r>
       <w:r>
         <w:fldChar w:fldCharType="separate"/>
@@ -609,7 +609,7 @@
           <w:caps/>
           <w:szCs w:val="20"/>
         </w:rPr>
-        <w:instrText xml:space="preserve"> HYPERLINK \l _Toc22974 </w:instrText>
+        <w:instrText xml:space="preserve"> HYPERLINK \l _Toc24491 </w:instrText>
       </w:r>
       <w:r>
         <w:rPr>
@@ -632,7 +632,7 @@
         <w:fldChar w:fldCharType="begin"/>
       </w:r>
       <w:r>
-        <w:instrText xml:space="preserve"> PAGEREF _Toc22974 </w:instrText>
+        <w:instrText xml:space="preserve"> PAGEREF _Toc24491 </w:instrText>
       </w:r>
       <w:r>
         <w:fldChar w:fldCharType="separate"/>
@@ -673,7 +673,7 @@
           <w:caps/>
           <w:szCs w:val="20"/>
         </w:rPr>
-        <w:instrText xml:space="preserve"> HYPERLINK \l _Toc21128 </w:instrText>
+        <w:instrText xml:space="preserve"> HYPERLINK \l _Toc32110 </w:instrText>
       </w:r>
       <w:r>
         <w:rPr>
@@ -696,7 +696,7 @@
         <w:fldChar w:fldCharType="begin"/>
       </w:r>
       <w:r>
-        <w:instrText xml:space="preserve"> PAGEREF _Toc21128 </w:instrText>
+        <w:instrText xml:space="preserve"> PAGEREF _Toc32110 </w:instrText>
       </w:r>
       <w:r>
         <w:fldChar w:fldCharType="separate"/>
@@ -737,7 +737,7 @@
           <w:caps/>
           <w:szCs w:val="20"/>
         </w:rPr>
-        <w:instrText xml:space="preserve"> HYPERLINK \l _Toc26 </w:instrText>
+        <w:instrText xml:space="preserve"> HYPERLINK \l _Toc20413 </w:instrText>
       </w:r>
       <w:r>
         <w:rPr>
@@ -760,7 +760,7 @@
         <w:fldChar w:fldCharType="begin"/>
       </w:r>
       <w:r>
-        <w:instrText xml:space="preserve"> PAGEREF _Toc26 </w:instrText>
+        <w:instrText xml:space="preserve"> PAGEREF _Toc20413 </w:instrText>
       </w:r>
       <w:r>
         <w:fldChar w:fldCharType="separate"/>
@@ -801,7 +801,7 @@
           <w:caps/>
           <w:szCs w:val="20"/>
         </w:rPr>
-        <w:instrText xml:space="preserve"> HYPERLINK \l _Toc31238 </w:instrText>
+        <w:instrText xml:space="preserve"> HYPERLINK \l _Toc1784 </w:instrText>
       </w:r>
       <w:r>
         <w:rPr>
@@ -834,7 +834,7 @@
         <w:fldChar w:fldCharType="begin"/>
       </w:r>
       <w:r>
-        <w:instrText xml:space="preserve"> PAGEREF _Toc31238 </w:instrText>
+        <w:instrText xml:space="preserve"> PAGEREF _Toc1784 </w:instrText>
       </w:r>
       <w:r>
         <w:fldChar w:fldCharType="separate"/>
@@ -875,7 +875,7 @@
           <w:caps/>
           <w:szCs w:val="20"/>
         </w:rPr>
-        <w:instrText xml:space="preserve"> HYPERLINK \l _Toc25872 </w:instrText>
+        <w:instrText xml:space="preserve"> HYPERLINK \l _Toc1019 </w:instrText>
       </w:r>
       <w:r>
         <w:rPr>
@@ -908,7 +908,7 @@
         <w:fldChar w:fldCharType="begin"/>
       </w:r>
       <w:r>
-        <w:instrText xml:space="preserve"> PAGEREF _Toc25872 </w:instrText>
+        <w:instrText xml:space="preserve"> PAGEREF _Toc1019 </w:instrText>
       </w:r>
       <w:r>
         <w:fldChar w:fldCharType="separate"/>
@@ -1030,10 +1030,10 @@
           <w:szCs w:val="24"/>
         </w:rPr>
       </w:pPr>
-      <w:bookmarkStart w:id="0" w:name="_Toc18284"/>
-      <w:bookmarkStart w:id="1" w:name="_Toc269979746"/>
-      <w:bookmarkStart w:id="2" w:name="_Toc213559447"/>
-      <w:bookmarkStart w:id="3" w:name="_Toc246932284"/>
+      <w:bookmarkStart w:id="0" w:name="_Toc1428"/>
+      <w:bookmarkStart w:id="1" w:name="_Toc246932284"/>
+      <w:bookmarkStart w:id="2" w:name="_Toc269979746"/>
+      <w:bookmarkStart w:id="3" w:name="_Toc213559447"/>
       <w:r>
         <w:rPr>
           <w:sz w:val="24"/>
@@ -1437,7 +1437,7 @@
           <w:szCs w:val="24"/>
         </w:rPr>
       </w:pPr>
-      <w:bookmarkStart w:id="5" w:name="_Toc22974"/>
+      <w:bookmarkStart w:id="5" w:name="_Toc24491"/>
       <w:bookmarkStart w:id="6" w:name="_Toc246932294"/>
       <w:bookmarkStart w:id="7" w:name="_Toc269979756"/>
       <w:bookmarkStart w:id="8" w:name="_Toc213559470"/>
@@ -1554,7 +1554,7 @@
           <w:szCs w:val="24"/>
         </w:rPr>
       </w:pPr>
-      <w:bookmarkStart w:id="9" w:name="_Toc21128"/>
+      <w:bookmarkStart w:id="9" w:name="_Toc32110"/>
       <w:r>
         <w:rPr>
           <w:sz w:val="24"/>
@@ -1949,7 +1949,7 @@
           <w:szCs w:val="24"/>
         </w:rPr>
       </w:pPr>
-      <w:bookmarkStart w:id="10" w:name="_Toc26"/>
+      <w:bookmarkStart w:id="10" w:name="_Toc20413"/>
       <w:r>
         <w:rPr>
           <w:sz w:val="24"/>
@@ -1973,7 +1973,7 @@
           <w:szCs w:val="24"/>
         </w:rPr>
       </w:pPr>
-      <w:bookmarkStart w:id="11" w:name="_Toc31238"/>
+      <w:bookmarkStart w:id="11" w:name="_Toc1784"/>
       <w:r>
         <w:rPr>
           <w:rFonts w:ascii="Times New Roman" w:hAnsi="Times New Roman"/>
@@ -2357,12 +2357,6 @@
             <w:insideV w:val="single" w:color="auto" w:sz="4" w:space="0"/>
           </w:tblBorders>
           <w:tblLayout w:type="fixed"/>
-          <w:tblCellMar>
-            <w:top w:w="0" w:type="dxa"/>
-            <w:left w:w="108" w:type="dxa"/>
-            <w:bottom w:w="0" w:type="dxa"/>
-            <w:right w:w="108" w:type="dxa"/>
-          </w:tblCellMar>
         </w:tblPrEx>
         <w:trPr>
           <w:trHeight w:val="397" w:hRule="atLeast"/>
@@ -7227,27 +7221,51 @@
         <w:fldChar w:fldCharType="separate"/>
       </w:r>
       <w:r>
+        <w:rPr>
+          <w:rFonts w:ascii="Times New Roman" w:hAnsi="Times New Roman"/>
+        </w:rPr>
         <w:t>图</w:t>
       </w:r>
       <w:r>
+        <w:rPr>
+          <w:rFonts w:ascii="Times New Roman" w:hAnsi="Times New Roman"/>
+        </w:rPr>
         <w:fldChar w:fldCharType="begin"/>
       </w:r>
       <w:r>
+        <w:rPr>
+          <w:rFonts w:ascii="Times New Roman" w:hAnsi="Times New Roman"/>
+        </w:rPr>
         <w:instrText xml:space="preserve"> STYLEREF 1 \s </w:instrText>
       </w:r>
       <w:r>
+        <w:rPr>
+          <w:rFonts w:ascii="Times New Roman" w:hAnsi="Times New Roman"/>
+        </w:rPr>
         <w:fldChar w:fldCharType="separate"/>
       </w:r>
       <w:r>
+        <w:rPr>
+          <w:rFonts w:ascii="Times New Roman" w:hAnsi="Times New Roman"/>
+        </w:rPr>
         <w:t>4</w:t>
       </w:r>
       <w:r>
+        <w:rPr>
+          <w:rFonts w:ascii="Times New Roman" w:hAnsi="Times New Roman"/>
+        </w:rPr>
         <w:fldChar w:fldCharType="end"/>
       </w:r>
       <w:r>
+        <w:rPr>
+          <w:rFonts w:ascii="Times New Roman" w:hAnsi="Times New Roman"/>
+        </w:rPr>
         <w:noBreakHyphen/>
       </w:r>
       <w:r>
+        <w:rPr>
+          <w:rFonts w:ascii="Times New Roman" w:hAnsi="Times New Roman"/>
+        </w:rPr>
         <w:t>11</w:t>
       </w:r>
       <w:r>
@@ -7462,27 +7480,51 @@
         <w:fldChar w:fldCharType="separate"/>
       </w:r>
       <w:r>
+        <w:rPr>
+          <w:rFonts w:ascii="Times New Roman" w:hAnsi="Times New Roman"/>
+        </w:rPr>
         <w:t>图</w:t>
       </w:r>
       <w:r>
+        <w:rPr>
+          <w:rFonts w:ascii="Times New Roman" w:hAnsi="Times New Roman"/>
+        </w:rPr>
         <w:fldChar w:fldCharType="begin"/>
       </w:r>
       <w:r>
+        <w:rPr>
+          <w:rFonts w:ascii="Times New Roman" w:hAnsi="Times New Roman"/>
+        </w:rPr>
         <w:instrText xml:space="preserve"> STYLEREF 1 \s </w:instrText>
       </w:r>
       <w:r>
+        <w:rPr>
+          <w:rFonts w:ascii="Times New Roman" w:hAnsi="Times New Roman"/>
+        </w:rPr>
         <w:fldChar w:fldCharType="separate"/>
       </w:r>
       <w:r>
+        <w:rPr>
+          <w:rFonts w:ascii="Times New Roman" w:hAnsi="Times New Roman"/>
+        </w:rPr>
         <w:t>4</w:t>
       </w:r>
       <w:r>
+        <w:rPr>
+          <w:rFonts w:ascii="Times New Roman" w:hAnsi="Times New Roman"/>
+        </w:rPr>
         <w:fldChar w:fldCharType="end"/>
       </w:r>
       <w:r>
+        <w:rPr>
+          <w:rFonts w:ascii="Times New Roman" w:hAnsi="Times New Roman"/>
+        </w:rPr>
         <w:noBreakHyphen/>
       </w:r>
       <w:r>
+        <w:rPr>
+          <w:rFonts w:ascii="Times New Roman" w:hAnsi="Times New Roman"/>
+        </w:rPr>
         <w:t>12</w:t>
       </w:r>
       <w:r>
@@ -7655,7 +7697,7 @@
           <w:szCs w:val="24"/>
         </w:rPr>
       </w:pPr>
-      <w:bookmarkStart w:id="20" w:name="_Toc25872"/>
+      <w:bookmarkStart w:id="20" w:name="_Toc1019"/>
       <w:r>
         <w:rPr>
           <w:rFonts w:ascii="Times New Roman" w:hAnsi="Times New Roman"/>
@@ -9928,7 +9970,7 @@
           <wp:inline distT="0" distB="0" distL="114300" distR="114300">
             <wp:extent cx="4445000" cy="2540000"/>
             <wp:effectExtent l="4445" t="4445" r="8255" b="8255"/>
-            <wp:docPr id="47" name="图表 46"/>
+            <wp:docPr id="1" name="图表 22"/>
             <wp:cNvGraphicFramePr/>
             <a:graphic xmlns:a="http://schemas.openxmlformats.org/drawingml/2006/main">
               <a:graphicData uri="http://schemas.openxmlformats.org/drawingml/2006/chart">
@@ -13636,7 +13678,7 @@
           <wp:inline distT="0" distB="0" distL="114300" distR="114300">
             <wp:extent cx="4445000" cy="2540000"/>
             <wp:effectExtent l="4445" t="4445" r="8255" b="8255"/>
-            <wp:docPr id="1" name="图表 7"/>
+            <wp:docPr id="4" name="图表 14"/>
             <wp:cNvGraphicFramePr/>
             <a:graphic xmlns:a="http://schemas.openxmlformats.org/drawingml/2006/main">
               <a:graphicData uri="http://schemas.openxmlformats.org/drawingml/2006/chart">
@@ -17344,7 +17386,7 @@
           <wp:inline distT="0" distB="0" distL="114300" distR="114300">
             <wp:extent cx="4445000" cy="2540000"/>
             <wp:effectExtent l="4445" t="4445" r="8255" b="8255"/>
-            <wp:docPr id="2" name="图表 8"/>
+            <wp:docPr id="16" name="图表 15"/>
             <wp:cNvGraphicFramePr/>
             <a:graphic xmlns:a="http://schemas.openxmlformats.org/drawingml/2006/main">
               <a:graphicData uri="http://schemas.openxmlformats.org/drawingml/2006/chart">
@@ -19731,7 +19773,7 @@
           <wp:inline distT="0" distB="0" distL="114300" distR="114300">
             <wp:extent cx="4445000" cy="2540000"/>
             <wp:effectExtent l="4445" t="4445" r="8255" b="8255"/>
-            <wp:docPr id="48" name="图表 47"/>
+            <wp:docPr id="2" name="图表 23"/>
             <wp:cNvGraphicFramePr/>
             <a:graphic xmlns:a="http://schemas.openxmlformats.org/drawingml/2006/main">
               <a:graphicData uri="http://schemas.openxmlformats.org/drawingml/2006/chart">
@@ -23439,7 +23481,7 @@
           <wp:inline distT="0" distB="0" distL="114300" distR="114300">
             <wp:extent cx="4445000" cy="2540000"/>
             <wp:effectExtent l="4445" t="4445" r="8255" b="8255"/>
-            <wp:docPr id="3" name="图表 9"/>
+            <wp:docPr id="17" name="图表 16"/>
             <wp:cNvGraphicFramePr/>
             <a:graphic xmlns:a="http://schemas.openxmlformats.org/drawingml/2006/main">
               <a:graphicData uri="http://schemas.openxmlformats.org/drawingml/2006/chart">
@@ -23610,10 +23652,6 @@
             <w:insideV w:val="single" w:color="auto" w:sz="4" w:space="0"/>
           </w:tblBorders>
           <w:tblLayout w:type="fixed"/>
-          <w:tblCellMar>
-            <w:left w:w="108" w:type="dxa"/>
-            <w:right w:w="108" w:type="dxa"/>
-          </w:tblCellMar>
         </w:tblPrEx>
         <w:trPr>
           <w:jc w:val="center"/>
@@ -24010,10 +24048,6 @@
             <w:insideV w:val="single" w:color="auto" w:sz="4" w:space="0"/>
           </w:tblBorders>
           <w:tblLayout w:type="fixed"/>
-          <w:tblCellMar>
-            <w:left w:w="108" w:type="dxa"/>
-            <w:right w:w="108" w:type="dxa"/>
-          </w:tblCellMar>
         </w:tblPrEx>
         <w:trPr>
           <w:jc w:val="center"/>
@@ -25044,7 +25078,7 @@
           <wp:inline distT="0" distB="0" distL="114300" distR="114300">
             <wp:extent cx="4445000" cy="2540000"/>
             <wp:effectExtent l="4445" t="4445" r="8255" b="8255"/>
-            <wp:docPr id="49" name="图表 48"/>
+            <wp:docPr id="3" name="图表 24"/>
             <wp:cNvGraphicFramePr/>
             <a:graphic xmlns:a="http://schemas.openxmlformats.org/drawingml/2006/main">
               <a:graphicData uri="http://schemas.openxmlformats.org/drawingml/2006/chart">
@@ -25530,7 +25564,7 @@
   </w:docDefaults>
   <w:latentStyles w:count="260" w:defQFormat="0" w:defUnhideWhenUsed="1" w:defSemiHidden="1" w:defUIPriority="99" w:defLockedState="0">
     <w:lsdException w:unhideWhenUsed="0" w:uiPriority="0" w:semiHidden="0" w:name="Normal"/>
-    <w:lsdException w:qFormat="1" w:unhideWhenUsed="0" w:uiPriority="0" w:semiHidden="0" w:name="heading 1"/>
+    <w:lsdException w:unhideWhenUsed="0" w:uiPriority="0" w:semiHidden="0" w:name="heading 1"/>
     <w:lsdException w:qFormat="1" w:unhideWhenUsed="0" w:uiPriority="0" w:semiHidden="0" w:name="heading 2"/>
     <w:lsdException w:unhideWhenUsed="0" w:uiPriority="0" w:semiHidden="0" w:name="heading 3"/>
     <w:lsdException w:qFormat="1" w:unhideWhenUsed="0" w:uiPriority="0" w:semiHidden="0" w:name="heading 4"/>
@@ -25798,7 +25832,6 @@
     <w:name w:val="heading 1"/>
     <w:basedOn w:val="1"/>
     <w:next w:val="1"/>
-    <w:qFormat/>
     <w:uiPriority w:val="0"/>
     <w:pPr>
       <w:keepNext/>
@@ -26631,11 +26664,11 @@
         </c:dLbls>
         <c:marker val="1"/>
         <c:smooth val="0"/>
-        <c:axId val="74792117"/>
-        <c:axId val="939945812"/>
+        <c:axId val="585335730"/>
+        <c:axId val="657440354"/>
       </c:lineChart>
       <c:catAx>
-        <c:axId val="74792117"/>
+        <c:axId val="585335730"/>
         <c:scaling>
           <c:orientation val="minMax"/>
         </c:scaling>
@@ -26676,7 +26709,7 @@
             </a:pPr>
           </a:p>
         </c:txPr>
-        <c:crossAx val="939945812"/>
+        <c:crossAx val="657440354"/>
         <c:crosses val="autoZero"/>
         <c:auto val="1"/>
         <c:lblAlgn val="ctr"/>
@@ -26684,7 +26717,7 @@
         <c:noMultiLvlLbl val="0"/>
       </c:catAx>
       <c:valAx>
-        <c:axId val="939945812"/>
+        <c:axId val="657440354"/>
         <c:scaling>
           <c:orientation val="minMax"/>
         </c:scaling>
@@ -26769,7 +26802,7 @@
             </a:pPr>
           </a:p>
         </c:txPr>
-        <c:crossAx val="74792117"/>
+        <c:crossAx val="585335730"/>
         <c:crosses val="autoZero"/>
         <c:crossBetween val="between"/>
       </c:valAx>
@@ -27044,11 +27077,11 @@
         </c:dLbls>
         <c:marker val="1"/>
         <c:smooth val="0"/>
-        <c:axId val="482650223"/>
-        <c:axId val="655208381"/>
+        <c:axId val="72052874"/>
+        <c:axId val="392287985"/>
       </c:lineChart>
       <c:catAx>
-        <c:axId val="482650223"/>
+        <c:axId val="72052874"/>
         <c:scaling>
           <c:orientation val="minMax"/>
         </c:scaling>
@@ -27089,7 +27122,7 @@
             </a:pPr>
           </a:p>
         </c:txPr>
-        <c:crossAx val="655208381"/>
+        <c:crossAx val="392287985"/>
         <c:crosses val="autoZero"/>
         <c:auto val="1"/>
         <c:lblAlgn val="ctr"/>
@@ -27097,7 +27130,7 @@
         <c:noMultiLvlLbl val="0"/>
       </c:catAx>
       <c:valAx>
-        <c:axId val="655208381"/>
+        <c:axId val="392287985"/>
         <c:scaling>
           <c:orientation val="minMax"/>
         </c:scaling>
@@ -27182,7 +27215,7 @@
             </a:pPr>
           </a:p>
         </c:txPr>
-        <c:crossAx val="482650223"/>
+        <c:crossAx val="72052874"/>
         <c:crosses val="autoZero"/>
         <c:crossBetween val="between"/>
       </c:valAx>
@@ -27457,11 +27490,11 @@
         </c:dLbls>
         <c:marker val="1"/>
         <c:smooth val="0"/>
-        <c:axId val="234736044"/>
-        <c:axId val="678187269"/>
+        <c:axId val="613877524"/>
+        <c:axId val="129511903"/>
       </c:lineChart>
       <c:catAx>
-        <c:axId val="234736044"/>
+        <c:axId val="613877524"/>
         <c:scaling>
           <c:orientation val="minMax"/>
         </c:scaling>
@@ -27502,7 +27535,7 @@
             </a:pPr>
           </a:p>
         </c:txPr>
-        <c:crossAx val="678187269"/>
+        <c:crossAx val="129511903"/>
         <c:crosses val="autoZero"/>
         <c:auto val="1"/>
         <c:lblAlgn val="ctr"/>
@@ -27510,7 +27543,7 @@
         <c:noMultiLvlLbl val="0"/>
       </c:catAx>
       <c:valAx>
-        <c:axId val="678187269"/>
+        <c:axId val="129511903"/>
         <c:scaling>
           <c:orientation val="minMax"/>
         </c:scaling>
@@ -27595,7 +27628,7 @@
             </a:pPr>
           </a:p>
         </c:txPr>
-        <c:crossAx val="234736044"/>
+        <c:crossAx val="613877524"/>
         <c:crosses val="autoZero"/>
         <c:crossBetween val="between"/>
       </c:valAx>
@@ -27870,11 +27903,11 @@
         </c:dLbls>
         <c:marker val="1"/>
         <c:smooth val="0"/>
-        <c:axId val="769352281"/>
-        <c:axId val="631675932"/>
+        <c:axId val="111961737"/>
+        <c:axId val="901181365"/>
       </c:lineChart>
       <c:catAx>
-        <c:axId val="769352281"/>
+        <c:axId val="111961737"/>
         <c:scaling>
           <c:orientation val="minMax"/>
         </c:scaling>
@@ -27915,7 +27948,7 @@
             </a:pPr>
           </a:p>
         </c:txPr>
-        <c:crossAx val="631675932"/>
+        <c:crossAx val="901181365"/>
         <c:crosses val="autoZero"/>
         <c:auto val="1"/>
         <c:lblAlgn val="ctr"/>
@@ -27923,7 +27956,7 @@
         <c:noMultiLvlLbl val="0"/>
       </c:catAx>
       <c:valAx>
-        <c:axId val="631675932"/>
+        <c:axId val="901181365"/>
         <c:scaling>
           <c:orientation val="minMax"/>
         </c:scaling>
@@ -28008,7 +28041,7 @@
             </a:pPr>
           </a:p>
         </c:txPr>
-        <c:crossAx val="769352281"/>
+        <c:crossAx val="111961737"/>
         <c:crosses val="autoZero"/>
         <c:crossBetween val="between"/>
       </c:valAx>
@@ -28283,11 +28316,11 @@
         </c:dLbls>
         <c:marker val="1"/>
         <c:smooth val="0"/>
-        <c:axId val="670792225"/>
-        <c:axId val="61347394"/>
+        <c:axId val="954228837"/>
+        <c:axId val="999866963"/>
       </c:lineChart>
       <c:catAx>
-        <c:axId val="670792225"/>
+        <c:axId val="954228837"/>
         <c:scaling>
           <c:orientation val="minMax"/>
         </c:scaling>
@@ -28328,7 +28361,7 @@
             </a:pPr>
           </a:p>
         </c:txPr>
-        <c:crossAx val="61347394"/>
+        <c:crossAx val="999866963"/>
         <c:crosses val="autoZero"/>
         <c:auto val="1"/>
         <c:lblAlgn val="ctr"/>
@@ -28336,7 +28369,7 @@
         <c:noMultiLvlLbl val="0"/>
       </c:catAx>
       <c:valAx>
-        <c:axId val="61347394"/>
+        <c:axId val="999866963"/>
         <c:scaling>
           <c:orientation val="minMax"/>
         </c:scaling>
@@ -28421,7 +28454,7 @@
             </a:pPr>
           </a:p>
         </c:txPr>
-        <c:crossAx val="670792225"/>
+        <c:crossAx val="954228837"/>
         <c:crosses val="autoZero"/>
         <c:crossBetween val="between"/>
       </c:valAx>
@@ -28644,11 +28677,11 @@
         </c:dLbls>
         <c:marker val="1"/>
         <c:smooth val="0"/>
-        <c:axId val="269395349"/>
-        <c:axId val="754770172"/>
+        <c:axId val="893813408"/>
+        <c:axId val="327860430"/>
       </c:lineChart>
       <c:catAx>
-        <c:axId val="269395349"/>
+        <c:axId val="893813408"/>
         <c:scaling>
           <c:orientation val="minMax"/>
         </c:scaling>
@@ -28689,7 +28722,7 @@
             </a:pPr>
           </a:p>
         </c:txPr>
-        <c:crossAx val="754770172"/>
+        <c:crossAx val="327860430"/>
         <c:crosses val="autoZero"/>
         <c:auto val="1"/>
         <c:lblAlgn val="ctr"/>
@@ -28697,7 +28730,7 @@
         <c:noMultiLvlLbl val="0"/>
       </c:catAx>
       <c:valAx>
-        <c:axId val="754770172"/>
+        <c:axId val="327860430"/>
         <c:scaling>
           <c:orientation val="minMax"/>
         </c:scaling>
@@ -28782,7 +28815,7 @@
             </a:pPr>
           </a:p>
         </c:txPr>
-        <c:crossAx val="269395349"/>
+        <c:crossAx val="893813408"/>
         <c:crosses val="autoZero"/>
         <c:crossBetween val="between"/>
       </c:valAx>

</xml_diff>

<commit_message>
add disp/strain theory shape title
</commit_message>
<xml_diff>
--- a/AutoCalcReportSource.docx
+++ b/AutoCalcReportSource.docx
@@ -547,7 +547,7 @@
           <w:bCs w:val="0"/>
           <w:caps w:val="0"/>
         </w:rPr>
-        <w:instrText xml:space="preserve"> HYPERLINK \l _Toc836 </w:instrText>
+        <w:instrText xml:space="preserve"> HYPERLINK \l _Toc32265 </w:instrText>
       </w:r>
       <w:r>
         <w:rPr>
@@ -569,7 +569,7 @@
         <w:fldChar w:fldCharType="begin"/>
       </w:r>
       <w:r>
-        <w:instrText xml:space="preserve"> PAGEREF _Toc836 </w:instrText>
+        <w:instrText xml:space="preserve"> PAGEREF _Toc32265 </w:instrText>
       </w:r>
       <w:r>
         <w:fldChar w:fldCharType="separate"/>
@@ -609,7 +609,7 @@
           <w:caps/>
           <w:szCs w:val="20"/>
         </w:rPr>
-        <w:instrText xml:space="preserve"> HYPERLINK \l _Toc16257 </w:instrText>
+        <w:instrText xml:space="preserve"> HYPERLINK \l _Toc7883 </w:instrText>
       </w:r>
       <w:r>
         <w:rPr>
@@ -632,7 +632,7 @@
         <w:fldChar w:fldCharType="begin"/>
       </w:r>
       <w:r>
-        <w:instrText xml:space="preserve"> PAGEREF _Toc16257 </w:instrText>
+        <w:instrText xml:space="preserve"> PAGEREF _Toc7883 </w:instrText>
       </w:r>
       <w:r>
         <w:fldChar w:fldCharType="separate"/>
@@ -673,7 +673,7 @@
           <w:caps/>
           <w:szCs w:val="20"/>
         </w:rPr>
-        <w:instrText xml:space="preserve"> HYPERLINK \l _Toc5359 </w:instrText>
+        <w:instrText xml:space="preserve"> HYPERLINK \l _Toc22708 </w:instrText>
       </w:r>
       <w:r>
         <w:rPr>
@@ -696,7 +696,7 @@
         <w:fldChar w:fldCharType="begin"/>
       </w:r>
       <w:r>
-        <w:instrText xml:space="preserve"> PAGEREF _Toc5359 </w:instrText>
+        <w:instrText xml:space="preserve"> PAGEREF _Toc22708 </w:instrText>
       </w:r>
       <w:r>
         <w:fldChar w:fldCharType="separate"/>
@@ -737,7 +737,7 @@
           <w:caps/>
           <w:szCs w:val="20"/>
         </w:rPr>
-        <w:instrText xml:space="preserve"> HYPERLINK \l _Toc24355 </w:instrText>
+        <w:instrText xml:space="preserve"> HYPERLINK \l _Toc15769 </w:instrText>
       </w:r>
       <w:r>
         <w:rPr>
@@ -760,7 +760,7 @@
         <w:fldChar w:fldCharType="begin"/>
       </w:r>
       <w:r>
-        <w:instrText xml:space="preserve"> PAGEREF _Toc24355 </w:instrText>
+        <w:instrText xml:space="preserve"> PAGEREF _Toc15769 </w:instrText>
       </w:r>
       <w:r>
         <w:fldChar w:fldCharType="separate"/>
@@ -801,7 +801,7 @@
           <w:caps/>
           <w:szCs w:val="20"/>
         </w:rPr>
-        <w:instrText xml:space="preserve"> HYPERLINK \l _Toc9786 </w:instrText>
+        <w:instrText xml:space="preserve"> HYPERLINK \l _Toc24955 </w:instrText>
       </w:r>
       <w:r>
         <w:rPr>
@@ -834,7 +834,7 @@
         <w:fldChar w:fldCharType="begin"/>
       </w:r>
       <w:r>
-        <w:instrText xml:space="preserve"> PAGEREF _Toc9786 </w:instrText>
+        <w:instrText xml:space="preserve"> PAGEREF _Toc24955 </w:instrText>
       </w:r>
       <w:r>
         <w:fldChar w:fldCharType="separate"/>
@@ -875,7 +875,7 @@
           <w:caps/>
           <w:szCs w:val="20"/>
         </w:rPr>
-        <w:instrText xml:space="preserve"> HYPERLINK \l _Toc4178 </w:instrText>
+        <w:instrText xml:space="preserve"> HYPERLINK \l _Toc7891 </w:instrText>
       </w:r>
       <w:r>
         <w:rPr>
@@ -908,13 +908,13 @@
         <w:fldChar w:fldCharType="begin"/>
       </w:r>
       <w:r>
-        <w:instrText xml:space="preserve"> PAGEREF _Toc4178 </w:instrText>
+        <w:instrText xml:space="preserve"> PAGEREF _Toc7891 </w:instrText>
       </w:r>
       <w:r>
         <w:fldChar w:fldCharType="separate"/>
       </w:r>
       <w:r>
-        <w:t>10</w:t>
+        <w:t>11</w:t>
       </w:r>
       <w:r>
         <w:fldChar w:fldCharType="end"/>
@@ -1030,10 +1030,10 @@
           <w:szCs w:val="24"/>
         </w:rPr>
       </w:pPr>
-      <w:bookmarkStart w:id="0" w:name="_Toc836"/>
-      <w:bookmarkStart w:id="1" w:name="_Toc213559447"/>
-      <w:bookmarkStart w:id="2" w:name="_Toc246932284"/>
-      <w:bookmarkStart w:id="3" w:name="_Toc269979746"/>
+      <w:bookmarkStart w:id="0" w:name="_Toc32265"/>
+      <w:bookmarkStart w:id="1" w:name="_Toc269979746"/>
+      <w:bookmarkStart w:id="2" w:name="_Toc213559447"/>
+      <w:bookmarkStart w:id="3" w:name="_Toc246932284"/>
       <w:r>
         <w:rPr>
           <w:sz w:val="24"/>
@@ -1437,7 +1437,7 @@
           <w:szCs w:val="24"/>
         </w:rPr>
       </w:pPr>
-      <w:bookmarkStart w:id="5" w:name="_Toc16257"/>
+      <w:bookmarkStart w:id="5" w:name="_Toc7883"/>
       <w:bookmarkStart w:id="6" w:name="_Toc246932294"/>
       <w:bookmarkStart w:id="7" w:name="_Toc269979756"/>
       <w:bookmarkStart w:id="8" w:name="_Toc213559470"/>
@@ -1554,7 +1554,7 @@
           <w:szCs w:val="24"/>
         </w:rPr>
       </w:pPr>
-      <w:bookmarkStart w:id="9" w:name="_Toc5359"/>
+      <w:bookmarkStart w:id="9" w:name="_Toc22708"/>
       <w:r>
         <w:rPr>
           <w:sz w:val="24"/>
@@ -1949,7 +1949,7 @@
           <w:szCs w:val="24"/>
         </w:rPr>
       </w:pPr>
-      <w:bookmarkStart w:id="10" w:name="_Toc24355"/>
+      <w:bookmarkStart w:id="10" w:name="_Toc15769"/>
       <w:r>
         <w:rPr>
           <w:sz w:val="24"/>
@@ -1973,7 +1973,7 @@
           <w:szCs w:val="24"/>
         </w:rPr>
       </w:pPr>
-      <w:bookmarkStart w:id="11" w:name="_Toc9786"/>
+      <w:bookmarkStart w:id="11" w:name="_Toc24955"/>
       <w:r>
         <w:rPr>
           <w:rFonts w:ascii="Times New Roman" w:hAnsi="Times New Roman"/>
@@ -7655,7 +7655,7 @@
           <w:szCs w:val="24"/>
         </w:rPr>
       </w:pPr>
-      <w:bookmarkStart w:id="20" w:name="_Toc4178"/>
+      <w:bookmarkStart w:id="20" w:name="_Toc7891"/>
       <w:r>
         <w:rPr>
           <w:rFonts w:ascii="Times New Roman" w:hAnsi="Times New Roman"/>
@@ -9928,7 +9928,7 @@
           <wp:inline distT="0" distB="0" distL="114300" distR="114300">
             <wp:extent cx="4445000" cy="2540000"/>
             <wp:effectExtent l="4445" t="4445" r="8255" b="8255"/>
-            <wp:docPr id="5" name="图表 4"/>
+            <wp:docPr id="1" name="图表 19"/>
             <wp:cNvGraphicFramePr/>
             <a:graphic xmlns:a="http://schemas.openxmlformats.org/drawingml/2006/main">
               <a:graphicData uri="http://schemas.openxmlformats.org/drawingml/2006/chart">
@@ -9996,6 +9996,78 @@
           <w:lang w:eastAsia="zh-CN"/>
         </w:rPr>
         <w:t xml:space="preserve"> 工况一挠度实测值与理论计算值的关系曲线</w:t>
+      </w:r>
+    </w:p>
+    <w:p>
+      <w:pPr>
+        <w:spacing w:line="240" w:lineRule="auto"/>
+        <w:ind w:firstLine="0" w:firstLineChars="0"/>
+        <w:jc w:val="center"/>
+        <w:rPr>
+          <w:rFonts w:hint="eastAsia"/>
+          <w:lang w:eastAsia="zh-CN"/>
+        </w:rPr>
+      </w:pPr>
+      <w:bookmarkStart w:id="23" w:name="dispTheoryShape1"/>
+      <w:bookmarkEnd w:id="23"/>
+    </w:p>
+    <w:p>
+      <w:pPr>
+        <w:pStyle w:val="13"/>
+        <w:spacing w:line="240" w:lineRule="auto"/>
+        <w:ind w:firstLine="0" w:firstLineChars="0"/>
+        <w:jc w:val="center"/>
+        <w:rPr>
+          <w:rFonts w:hint="eastAsia"/>
+          <w:lang w:eastAsia="zh-CN"/>
+        </w:rPr>
+      </w:pPr>
+      <w:r>
+        <w:t xml:space="preserve">图 </w:t>
+      </w:r>
+      <w:r>
+        <w:fldChar w:fldCharType="begin"/>
+      </w:r>
+      <w:r>
+        <w:instrText xml:space="preserve"> STYLEREF 1 \s </w:instrText>
+      </w:r>
+      <w:r>
+        <w:fldChar w:fldCharType="separate"/>
+      </w:r>
+      <w:r>
+        <w:t>4</w:t>
+      </w:r>
+      <w:r>
+        <w:fldChar w:fldCharType="end"/>
+      </w:r>
+      <w:r>
+        <w:rPr>
+          <w:rFonts w:hint="eastAsia"/>
+          <w:lang w:eastAsia="zh-CN"/>
+        </w:rPr>
+        <w:t>-</w:t>
+      </w:r>
+      <w:r>
+        <w:fldChar w:fldCharType="begin"/>
+      </w:r>
+      <w:r>
+        <w:instrText xml:space="preserve"> SEQ 图 \* ARABIC \s 1 </w:instrText>
+      </w:r>
+      <w:r>
+        <w:fldChar w:fldCharType="separate"/>
+      </w:r>
+      <w:r>
+        <w:t>14</w:t>
+      </w:r>
+      <w:r>
+        <w:fldChar w:fldCharType="end"/>
+      </w:r>
+      <w:r>
+        <w:rPr>
+          <w:rFonts w:hint="eastAsia"/>
+          <w:lang w:eastAsia="zh-CN"/>
+        </w:rPr>
+        <w:t xml:space="preserve"> 工况一控制截面理论挠度值（单位：mm）</w:t>
       </w:r>
     </w:p>
     <w:p>
@@ -13636,7 +13708,7 @@
           <wp:inline distT="0" distB="0" distL="114300" distR="114300">
             <wp:extent cx="4445000" cy="2540000"/>
             <wp:effectExtent l="4445" t="4445" r="8255" b="8255"/>
-            <wp:docPr id="2" name="图表 6"/>
+            <wp:docPr id="17" name="图表 16"/>
             <wp:cNvGraphicFramePr/>
             <a:graphic xmlns:a="http://schemas.openxmlformats.org/drawingml/2006/main">
               <a:graphicData uri="http://schemas.openxmlformats.org/drawingml/2006/chart">
@@ -13693,7 +13765,7 @@
         <w:fldChar w:fldCharType="separate"/>
       </w:r>
       <w:r>
-        <w:t>14</w:t>
+        <w:t>15</w:t>
       </w:r>
       <w:r>
         <w:fldChar w:fldCharType="end"/>
@@ -13704,6 +13776,78 @@
           <w:lang w:eastAsia="zh-CN"/>
         </w:rPr>
         <w:t xml:space="preserve"> 工况一A-A截面应变实测值与理论计算值的关系曲线</w:t>
+      </w:r>
+    </w:p>
+    <w:p>
+      <w:pPr>
+        <w:spacing w:line="240" w:lineRule="auto"/>
+        <w:ind w:firstLine="0" w:firstLineChars="0"/>
+        <w:jc w:val="center"/>
+        <w:rPr>
+          <w:rFonts w:hint="eastAsia"/>
+          <w:lang w:eastAsia="zh-CN"/>
+        </w:rPr>
+      </w:pPr>
+      <w:bookmarkStart w:id="24" w:name="strainTheoryShape1"/>
+      <w:bookmarkEnd w:id="24"/>
+    </w:p>
+    <w:p>
+      <w:pPr>
+        <w:pStyle w:val="13"/>
+        <w:spacing w:line="240" w:lineRule="auto"/>
+        <w:ind w:firstLine="0" w:firstLineChars="0"/>
+        <w:jc w:val="center"/>
+        <w:rPr>
+          <w:rFonts w:hint="eastAsia"/>
+          <w:lang w:eastAsia="zh-CN"/>
+        </w:rPr>
+      </w:pPr>
+      <w:r>
+        <w:t xml:space="preserve">图 </w:t>
+      </w:r>
+      <w:r>
+        <w:fldChar w:fldCharType="begin"/>
+      </w:r>
+      <w:r>
+        <w:instrText xml:space="preserve"> STYLEREF 1 \s </w:instrText>
+      </w:r>
+      <w:r>
+        <w:fldChar w:fldCharType="separate"/>
+      </w:r>
+      <w:r>
+        <w:t>4</w:t>
+      </w:r>
+      <w:r>
+        <w:fldChar w:fldCharType="end"/>
+      </w:r>
+      <w:r>
+        <w:rPr>
+          <w:rFonts w:hint="eastAsia"/>
+          <w:lang w:eastAsia="zh-CN"/>
+        </w:rPr>
+        <w:t>-</w:t>
+      </w:r>
+      <w:r>
+        <w:fldChar w:fldCharType="begin"/>
+      </w:r>
+      <w:r>
+        <w:instrText xml:space="preserve"> SEQ 图 \* ARABIC \s 1 </w:instrText>
+      </w:r>
+      <w:r>
+        <w:fldChar w:fldCharType="separate"/>
+      </w:r>
+      <w:r>
+        <w:t>16</w:t>
+      </w:r>
+      <w:r>
+        <w:fldChar w:fldCharType="end"/>
+      </w:r>
+      <w:r>
+        <w:rPr>
+          <w:rFonts w:hint="eastAsia"/>
+          <w:lang w:eastAsia="zh-CN"/>
+        </w:rPr>
+        <w:t xml:space="preserve"> 工况一A-A截面理论应力值（单位：MPa）</w:t>
       </w:r>
     </w:p>
     <w:p>
@@ -17344,7 +17488,7 @@
           <wp:inline distT="0" distB="0" distL="114300" distR="114300">
             <wp:extent cx="4445000" cy="2540000"/>
             <wp:effectExtent l="4445" t="4445" r="8255" b="8255"/>
-            <wp:docPr id="3" name="图表 7"/>
+            <wp:docPr id="4" name="图表 18"/>
             <wp:cNvGraphicFramePr/>
             <a:graphic xmlns:a="http://schemas.openxmlformats.org/drawingml/2006/main">
               <a:graphicData uri="http://schemas.openxmlformats.org/drawingml/2006/chart">
@@ -17401,7 +17545,7 @@
         <w:fldChar w:fldCharType="separate"/>
       </w:r>
       <w:r>
-        <w:t>15</w:t>
+        <w:t>17</w:t>
       </w:r>
       <w:r>
         <w:fldChar w:fldCharType="end"/>
@@ -17412,6 +17556,78 @@
           <w:lang w:eastAsia="zh-CN"/>
         </w:rPr>
         <w:t xml:space="preserve"> 工况一B-B截面应变实测值与理论计算值的关系曲线</w:t>
+      </w:r>
+    </w:p>
+    <w:p>
+      <w:pPr>
+        <w:spacing w:line="240" w:lineRule="auto"/>
+        <w:ind w:firstLine="0" w:firstLineChars="0"/>
+        <w:jc w:val="center"/>
+        <w:rPr>
+          <w:rFonts w:hint="eastAsia"/>
+          <w:lang w:eastAsia="zh-CN"/>
+        </w:rPr>
+      </w:pPr>
+      <w:bookmarkStart w:id="25" w:name="strainTheoryShape2"/>
+      <w:bookmarkEnd w:id="25"/>
+    </w:p>
+    <w:p>
+      <w:pPr>
+        <w:pStyle w:val="13"/>
+        <w:spacing w:line="240" w:lineRule="auto"/>
+        <w:ind w:firstLine="0" w:firstLineChars="0"/>
+        <w:jc w:val="center"/>
+        <w:rPr>
+          <w:rFonts w:hint="eastAsia"/>
+          <w:lang w:eastAsia="zh-CN"/>
+        </w:rPr>
+      </w:pPr>
+      <w:r>
+        <w:t xml:space="preserve">图 </w:t>
+      </w:r>
+      <w:r>
+        <w:fldChar w:fldCharType="begin"/>
+      </w:r>
+      <w:r>
+        <w:instrText xml:space="preserve"> STYLEREF 1 \s </w:instrText>
+      </w:r>
+      <w:r>
+        <w:fldChar w:fldCharType="separate"/>
+      </w:r>
+      <w:r>
+        <w:t>4</w:t>
+      </w:r>
+      <w:r>
+        <w:fldChar w:fldCharType="end"/>
+      </w:r>
+      <w:r>
+        <w:rPr>
+          <w:rFonts w:hint="eastAsia"/>
+          <w:lang w:eastAsia="zh-CN"/>
+        </w:rPr>
+        <w:t>-</w:t>
+      </w:r>
+      <w:r>
+        <w:fldChar w:fldCharType="begin"/>
+      </w:r>
+      <w:r>
+        <w:instrText xml:space="preserve"> SEQ 图 \* ARABIC \s 1 </w:instrText>
+      </w:r>
+      <w:r>
+        <w:fldChar w:fldCharType="separate"/>
+      </w:r>
+      <w:r>
+        <w:t>18</w:t>
+      </w:r>
+      <w:r>
+        <w:fldChar w:fldCharType="end"/>
+      </w:r>
+      <w:r>
+        <w:rPr>
+          <w:rFonts w:hint="eastAsia"/>
+          <w:lang w:eastAsia="zh-CN"/>
+        </w:rPr>
+        <w:t xml:space="preserve"> 工况二B-B截面理论应力值（单位：MPa）</w:t>
       </w:r>
     </w:p>
     <w:p>
@@ -19731,7 +19947,7 @@
           <wp:inline distT="0" distB="0" distL="114300" distR="114300">
             <wp:extent cx="4445000" cy="2540000"/>
             <wp:effectExtent l="4445" t="4445" r="8255" b="8255"/>
-            <wp:docPr id="7" name="图表 6"/>
+            <wp:docPr id="2" name="图表 20"/>
             <wp:cNvGraphicFramePr/>
             <a:graphic xmlns:a="http://schemas.openxmlformats.org/drawingml/2006/main">
               <a:graphicData uri="http://schemas.openxmlformats.org/drawingml/2006/chart">
@@ -19788,7 +20004,7 @@
         <w:fldChar w:fldCharType="separate"/>
       </w:r>
       <w:r>
-        <w:t>16</w:t>
+        <w:t>19</w:t>
       </w:r>
       <w:r>
         <w:fldChar w:fldCharType="end"/>
@@ -19799,6 +20015,78 @@
           <w:lang w:eastAsia="zh-CN"/>
         </w:rPr>
         <w:t xml:space="preserve"> 工况二挠度实测值与理论计算值的关系曲线</w:t>
+      </w:r>
+    </w:p>
+    <w:p>
+      <w:pPr>
+        <w:spacing w:line="240" w:lineRule="auto"/>
+        <w:ind w:firstLine="0" w:firstLineChars="0"/>
+        <w:jc w:val="center"/>
+        <w:rPr>
+          <w:rFonts w:hint="eastAsia"/>
+          <w:lang w:eastAsia="zh-CN"/>
+        </w:rPr>
+      </w:pPr>
+      <w:bookmarkStart w:id="26" w:name="dispTheoryShape2"/>
+      <w:bookmarkEnd w:id="26"/>
+    </w:p>
+    <w:p>
+      <w:pPr>
+        <w:pStyle w:val="13"/>
+        <w:spacing w:line="240" w:lineRule="auto"/>
+        <w:ind w:firstLine="0" w:firstLineChars="0"/>
+        <w:jc w:val="center"/>
+        <w:rPr>
+          <w:rFonts w:hint="eastAsia"/>
+          <w:lang w:eastAsia="zh-CN"/>
+        </w:rPr>
+      </w:pPr>
+      <w:r>
+        <w:t xml:space="preserve">图 </w:t>
+      </w:r>
+      <w:r>
+        <w:fldChar w:fldCharType="begin"/>
+      </w:r>
+      <w:r>
+        <w:instrText xml:space="preserve"> STYLEREF 1 \s </w:instrText>
+      </w:r>
+      <w:r>
+        <w:fldChar w:fldCharType="separate"/>
+      </w:r>
+      <w:r>
+        <w:t>4</w:t>
+      </w:r>
+      <w:r>
+        <w:fldChar w:fldCharType="end"/>
+      </w:r>
+      <w:r>
+        <w:rPr>
+          <w:rFonts w:hint="eastAsia"/>
+          <w:lang w:eastAsia="zh-CN"/>
+        </w:rPr>
+        <w:t>-</w:t>
+      </w:r>
+      <w:r>
+        <w:fldChar w:fldCharType="begin"/>
+      </w:r>
+      <w:r>
+        <w:instrText xml:space="preserve"> SEQ 图 \* ARABIC \s 1 </w:instrText>
+      </w:r>
+      <w:r>
+        <w:fldChar w:fldCharType="separate"/>
+      </w:r>
+      <w:r>
+        <w:t>20</w:t>
+      </w:r>
+      <w:r>
+        <w:fldChar w:fldCharType="end"/>
+      </w:r>
+      <w:r>
+        <w:rPr>
+          <w:rFonts w:hint="eastAsia"/>
+          <w:lang w:eastAsia="zh-CN"/>
+        </w:rPr>
+        <w:t xml:space="preserve"> 工况二控制截面理论挠度值（单位：mm）</w:t>
       </w:r>
     </w:p>
     <w:p>
@@ -23439,7 +23727,7 @@
           <wp:inline distT="0" distB="0" distL="114300" distR="114300">
             <wp:extent cx="4445000" cy="2540000"/>
             <wp:effectExtent l="4445" t="4445" r="8255" b="8255"/>
-            <wp:docPr id="4" name="图表 8"/>
+            <wp:docPr id="5" name="图表 19"/>
             <wp:cNvGraphicFramePr/>
             <a:graphic xmlns:a="http://schemas.openxmlformats.org/drawingml/2006/main">
               <a:graphicData uri="http://schemas.openxmlformats.org/drawingml/2006/chart">
@@ -23496,19 +23784,91 @@
         <w:fldChar w:fldCharType="separate"/>
       </w:r>
       <w:r>
-        <w:t>17</w:t>
+        <w:t>21</w:t>
       </w:r>
       <w:r>
         <w:fldChar w:fldCharType="end"/>
       </w:r>
-      <w:bookmarkStart w:id="23" w:name="_GoBack"/>
-      <w:bookmarkEnd w:id="23"/>
       <w:r>
         <w:rPr>
           <w:rFonts w:hint="eastAsia"/>
           <w:lang w:eastAsia="zh-CN"/>
         </w:rPr>
         <w:t xml:space="preserve"> 工况二应变实测值与理论计算值的关系曲线</w:t>
+      </w:r>
+    </w:p>
+    <w:p>
+      <w:pPr>
+        <w:spacing w:line="240" w:lineRule="auto"/>
+        <w:ind w:firstLine="0" w:firstLineChars="0"/>
+        <w:jc w:val="center"/>
+        <w:rPr>
+          <w:rFonts w:hint="eastAsia"/>
+          <w:lang w:eastAsia="zh-CN"/>
+        </w:rPr>
+      </w:pPr>
+      <w:bookmarkStart w:id="27" w:name="strainTheoryShape3"/>
+      <w:bookmarkEnd w:id="27"/>
+    </w:p>
+    <w:p>
+      <w:pPr>
+        <w:pStyle w:val="13"/>
+        <w:spacing w:line="240" w:lineRule="auto"/>
+        <w:ind w:firstLine="0" w:firstLineChars="0"/>
+        <w:jc w:val="center"/>
+        <w:rPr>
+          <w:rFonts w:hint="eastAsia"/>
+          <w:lang w:eastAsia="zh-CN"/>
+        </w:rPr>
+      </w:pPr>
+      <w:r>
+        <w:t xml:space="preserve">图 </w:t>
+      </w:r>
+      <w:r>
+        <w:fldChar w:fldCharType="begin"/>
+      </w:r>
+      <w:r>
+        <w:instrText xml:space="preserve"> STYLEREF 1 \s </w:instrText>
+      </w:r>
+      <w:r>
+        <w:fldChar w:fldCharType="separate"/>
+      </w:r>
+      <w:r>
+        <w:t>4</w:t>
+      </w:r>
+      <w:r>
+        <w:fldChar w:fldCharType="end"/>
+      </w:r>
+      <w:r>
+        <w:rPr>
+          <w:rFonts w:hint="eastAsia"/>
+          <w:lang w:eastAsia="zh-CN"/>
+        </w:rPr>
+        <w:t>-</w:t>
+      </w:r>
+      <w:r>
+        <w:fldChar w:fldCharType="begin"/>
+      </w:r>
+      <w:r>
+        <w:instrText xml:space="preserve"> SEQ 图 \* ARABIC \s 1 </w:instrText>
+      </w:r>
+      <w:r>
+        <w:fldChar w:fldCharType="separate"/>
+      </w:r>
+      <w:r>
+        <w:t>22</w:t>
+      </w:r>
+      <w:r>
+        <w:fldChar w:fldCharType="end"/>
+      </w:r>
+      <w:bookmarkStart w:id="29" w:name="_GoBack"/>
+      <w:bookmarkEnd w:id="29"/>
+      <w:r>
+        <w:rPr>
+          <w:rFonts w:hint="eastAsia"/>
+          <w:lang w:eastAsia="zh-CN"/>
+        </w:rPr>
+        <w:t xml:space="preserve"> 工况三控制截面理论应力值（单位：MPa）</w:t>
       </w:r>
     </w:p>
     <w:p>
@@ -25044,7 +25404,7 @@
           <wp:inline distT="0" distB="0" distL="114300" distR="114300">
             <wp:extent cx="4445000" cy="2540000"/>
             <wp:effectExtent l="4445" t="4445" r="8255" b="8255"/>
-            <wp:docPr id="1" name="图表 7"/>
+            <wp:docPr id="3" name="图表 21"/>
             <wp:cNvGraphicFramePr/>
             <a:graphic xmlns:a="http://schemas.openxmlformats.org/drawingml/2006/main">
               <a:graphicData uri="http://schemas.openxmlformats.org/drawingml/2006/chart">
@@ -25101,7 +25461,7 @@
         <w:fldChar w:fldCharType="separate"/>
       </w:r>
       <w:r>
-        <w:t>18</w:t>
+        <w:t>23</w:t>
       </w:r>
       <w:r>
         <w:fldChar w:fldCharType="end"/>
@@ -25112,6 +25472,78 @@
           <w:lang w:eastAsia="zh-CN"/>
         </w:rPr>
         <w:t xml:space="preserve"> 工况三挠度实测值与理论计算值的关系曲线</w:t>
+      </w:r>
+    </w:p>
+    <w:p>
+      <w:pPr>
+        <w:spacing w:line="240" w:lineRule="auto"/>
+        <w:ind w:firstLine="0" w:firstLineChars="0"/>
+        <w:jc w:val="center"/>
+        <w:rPr>
+          <w:rFonts w:hint="eastAsia"/>
+          <w:lang w:eastAsia="zh-CN"/>
+        </w:rPr>
+      </w:pPr>
+      <w:bookmarkStart w:id="28" w:name="dispTheoryShape3"/>
+      <w:bookmarkEnd w:id="28"/>
+    </w:p>
+    <w:p>
+      <w:pPr>
+        <w:pStyle w:val="13"/>
+        <w:spacing w:line="240" w:lineRule="auto"/>
+        <w:ind w:firstLine="0" w:firstLineChars="0"/>
+        <w:jc w:val="center"/>
+        <w:rPr>
+          <w:rFonts w:hint="eastAsia"/>
+          <w:lang w:eastAsia="zh-CN"/>
+        </w:rPr>
+      </w:pPr>
+      <w:r>
+        <w:t xml:space="preserve">图 </w:t>
+      </w:r>
+      <w:r>
+        <w:fldChar w:fldCharType="begin"/>
+      </w:r>
+      <w:r>
+        <w:instrText xml:space="preserve"> STYLEREF 1 \s </w:instrText>
+      </w:r>
+      <w:r>
+        <w:fldChar w:fldCharType="separate"/>
+      </w:r>
+      <w:r>
+        <w:t>4</w:t>
+      </w:r>
+      <w:r>
+        <w:fldChar w:fldCharType="end"/>
+      </w:r>
+      <w:r>
+        <w:rPr>
+          <w:rFonts w:hint="eastAsia"/>
+          <w:lang w:eastAsia="zh-CN"/>
+        </w:rPr>
+        <w:t>-</w:t>
+      </w:r>
+      <w:r>
+        <w:fldChar w:fldCharType="begin"/>
+      </w:r>
+      <w:r>
+        <w:instrText xml:space="preserve"> SEQ 图 \* ARABIC \s 1 </w:instrText>
+      </w:r>
+      <w:r>
+        <w:fldChar w:fldCharType="separate"/>
+      </w:r>
+      <w:r>
+        <w:t>24</w:t>
+      </w:r>
+      <w:r>
+        <w:fldChar w:fldCharType="end"/>
+      </w:r>
+      <w:r>
+        <w:rPr>
+          <w:rFonts w:hint="eastAsia"/>
+          <w:lang w:eastAsia="zh-CN"/>
+        </w:rPr>
+        <w:t xml:space="preserve"> 工况三控制截面理论挠度值（单位：mm）</w:t>
       </w:r>
     </w:p>
     <w:p>
@@ -25529,10 +25961,10 @@
     </w:rPrDefault>
   </w:docDefaults>
   <w:latentStyles w:count="260" w:defQFormat="0" w:defUnhideWhenUsed="1" w:defSemiHidden="1" w:defUIPriority="99" w:defLockedState="0">
-    <w:lsdException w:unhideWhenUsed="0" w:uiPriority="0" w:semiHidden="0" w:name="Normal"/>
+    <w:lsdException w:qFormat="1" w:unhideWhenUsed="0" w:uiPriority="0" w:semiHidden="0" w:name="Normal"/>
     <w:lsdException w:qFormat="1" w:unhideWhenUsed="0" w:uiPriority="0" w:semiHidden="0" w:name="heading 1"/>
     <w:lsdException w:qFormat="1" w:unhideWhenUsed="0" w:uiPriority="0" w:semiHidden="0" w:name="heading 2"/>
-    <w:lsdException w:unhideWhenUsed="0" w:uiPriority="0" w:semiHidden="0" w:name="heading 3"/>
+    <w:lsdException w:qFormat="1" w:unhideWhenUsed="0" w:uiPriority="0" w:semiHidden="0" w:name="heading 3"/>
     <w:lsdException w:qFormat="1" w:unhideWhenUsed="0" w:uiPriority="0" w:semiHidden="0" w:name="heading 4"/>
     <w:lsdException w:qFormat="1" w:unhideWhenUsed="0" w:uiPriority="0" w:semiHidden="0" w:name="heading 5"/>
     <w:lsdException w:qFormat="1" w:unhideWhenUsed="0" w:uiPriority="0" w:semiHidden="0" w:name="heading 6"/>
@@ -25780,6 +26212,7 @@
   </w:latentStyles>
   <w:style w:type="paragraph" w:default="1" w:styleId="1">
     <w:name w:val="Normal"/>
+    <w:qFormat/>
     <w:uiPriority w:val="0"/>
     <w:pPr>
       <w:widowControl w:val="0"/>
@@ -25837,6 +26270,7 @@
     <w:name w:val="heading 3"/>
     <w:basedOn w:val="1"/>
     <w:next w:val="1"/>
+    <w:qFormat/>
     <w:uiPriority w:val="0"/>
     <w:pPr>
       <w:keepNext/>
@@ -26631,11 +27065,11 @@
         </c:dLbls>
         <c:marker val="1"/>
         <c:smooth val="0"/>
-        <c:axId val="437248446"/>
-        <c:axId val="120712715"/>
+        <c:axId val="672057541"/>
+        <c:axId val="815875746"/>
       </c:lineChart>
       <c:catAx>
-        <c:axId val="437248446"/>
+        <c:axId val="672057541"/>
         <c:scaling>
           <c:orientation val="minMax"/>
         </c:scaling>
@@ -26676,7 +27110,7 @@
             </a:pPr>
           </a:p>
         </c:txPr>
-        <c:crossAx val="120712715"/>
+        <c:crossAx val="815875746"/>
         <c:crosses val="autoZero"/>
         <c:auto val="1"/>
         <c:lblAlgn val="ctr"/>
@@ -26684,7 +27118,7 @@
         <c:noMultiLvlLbl val="0"/>
       </c:catAx>
       <c:valAx>
-        <c:axId val="120712715"/>
+        <c:axId val="815875746"/>
         <c:scaling>
           <c:orientation val="minMax"/>
         </c:scaling>
@@ -26769,7 +27203,7 @@
             </a:pPr>
           </a:p>
         </c:txPr>
-        <c:crossAx val="437248446"/>
+        <c:crossAx val="672057541"/>
         <c:crosses val="autoZero"/>
         <c:crossBetween val="between"/>
       </c:valAx>
@@ -27044,11 +27478,11 @@
         </c:dLbls>
         <c:marker val="1"/>
         <c:smooth val="0"/>
-        <c:axId val="650220464"/>
-        <c:axId val="617770260"/>
+        <c:axId val="979659742"/>
+        <c:axId val="308596351"/>
       </c:lineChart>
       <c:catAx>
-        <c:axId val="650220464"/>
+        <c:axId val="979659742"/>
         <c:scaling>
           <c:orientation val="minMax"/>
         </c:scaling>
@@ -27089,7 +27523,7 @@
             </a:pPr>
           </a:p>
         </c:txPr>
-        <c:crossAx val="617770260"/>
+        <c:crossAx val="308596351"/>
         <c:crosses val="autoZero"/>
         <c:auto val="1"/>
         <c:lblAlgn val="ctr"/>
@@ -27097,7 +27531,7 @@
         <c:noMultiLvlLbl val="0"/>
       </c:catAx>
       <c:valAx>
-        <c:axId val="617770260"/>
+        <c:axId val="308596351"/>
         <c:scaling>
           <c:orientation val="minMax"/>
         </c:scaling>
@@ -27182,7 +27616,7 @@
             </a:pPr>
           </a:p>
         </c:txPr>
-        <c:crossAx val="650220464"/>
+        <c:crossAx val="979659742"/>
         <c:crosses val="autoZero"/>
         <c:crossBetween val="between"/>
       </c:valAx>
@@ -27457,11 +27891,11 @@
         </c:dLbls>
         <c:marker val="1"/>
         <c:smooth val="0"/>
-        <c:axId val="232115068"/>
-        <c:axId val="739572541"/>
+        <c:axId val="701593764"/>
+        <c:axId val="795437783"/>
       </c:lineChart>
       <c:catAx>
-        <c:axId val="232115068"/>
+        <c:axId val="701593764"/>
         <c:scaling>
           <c:orientation val="minMax"/>
         </c:scaling>
@@ -27502,7 +27936,7 @@
             </a:pPr>
           </a:p>
         </c:txPr>
-        <c:crossAx val="739572541"/>
+        <c:crossAx val="795437783"/>
         <c:crosses val="autoZero"/>
         <c:auto val="1"/>
         <c:lblAlgn val="ctr"/>
@@ -27510,7 +27944,7 @@
         <c:noMultiLvlLbl val="0"/>
       </c:catAx>
       <c:valAx>
-        <c:axId val="739572541"/>
+        <c:axId val="795437783"/>
         <c:scaling>
           <c:orientation val="minMax"/>
         </c:scaling>
@@ -27595,7 +28029,7 @@
             </a:pPr>
           </a:p>
         </c:txPr>
-        <c:crossAx val="232115068"/>
+        <c:crossAx val="701593764"/>
         <c:crosses val="autoZero"/>
         <c:crossBetween val="between"/>
       </c:valAx>
@@ -27870,11 +28304,11 @@
         </c:dLbls>
         <c:marker val="1"/>
         <c:smooth val="0"/>
-        <c:axId val="202348318"/>
-        <c:axId val="61382182"/>
+        <c:axId val="299770703"/>
+        <c:axId val="538536176"/>
       </c:lineChart>
       <c:catAx>
-        <c:axId val="202348318"/>
+        <c:axId val="299770703"/>
         <c:scaling>
           <c:orientation val="minMax"/>
         </c:scaling>
@@ -27915,7 +28349,7 @@
             </a:pPr>
           </a:p>
         </c:txPr>
-        <c:crossAx val="61382182"/>
+        <c:crossAx val="538536176"/>
         <c:crosses val="autoZero"/>
         <c:auto val="1"/>
         <c:lblAlgn val="ctr"/>
@@ -27923,7 +28357,7 @@
         <c:noMultiLvlLbl val="0"/>
       </c:catAx>
       <c:valAx>
-        <c:axId val="61382182"/>
+        <c:axId val="538536176"/>
         <c:scaling>
           <c:orientation val="minMax"/>
         </c:scaling>
@@ -28008,7 +28442,7 @@
             </a:pPr>
           </a:p>
         </c:txPr>
-        <c:crossAx val="202348318"/>
+        <c:crossAx val="299770703"/>
         <c:crosses val="autoZero"/>
         <c:crossBetween val="between"/>
       </c:valAx>
@@ -28283,11 +28717,11 @@
         </c:dLbls>
         <c:marker val="1"/>
         <c:smooth val="0"/>
-        <c:axId val="778086002"/>
-        <c:axId val="142242193"/>
+        <c:axId val="924171163"/>
+        <c:axId val="432459064"/>
       </c:lineChart>
       <c:catAx>
-        <c:axId val="778086002"/>
+        <c:axId val="924171163"/>
         <c:scaling>
           <c:orientation val="minMax"/>
         </c:scaling>
@@ -28328,7 +28762,7 @@
             </a:pPr>
           </a:p>
         </c:txPr>
-        <c:crossAx val="142242193"/>
+        <c:crossAx val="432459064"/>
         <c:crosses val="autoZero"/>
         <c:auto val="1"/>
         <c:lblAlgn val="ctr"/>
@@ -28336,7 +28770,7 @@
         <c:noMultiLvlLbl val="0"/>
       </c:catAx>
       <c:valAx>
-        <c:axId val="142242193"/>
+        <c:axId val="432459064"/>
         <c:scaling>
           <c:orientation val="minMax"/>
         </c:scaling>
@@ -28421,7 +28855,7 @@
             </a:pPr>
           </a:p>
         </c:txPr>
-        <c:crossAx val="778086002"/>
+        <c:crossAx val="924171163"/>
         <c:crosses val="autoZero"/>
         <c:crossBetween val="between"/>
       </c:valAx>
@@ -28644,11 +29078,11 @@
         </c:dLbls>
         <c:marker val="1"/>
         <c:smooth val="0"/>
-        <c:axId val="735705875"/>
-        <c:axId val="333883342"/>
+        <c:axId val="905941735"/>
+        <c:axId val="777104330"/>
       </c:lineChart>
       <c:catAx>
-        <c:axId val="735705875"/>
+        <c:axId val="905941735"/>
         <c:scaling>
           <c:orientation val="minMax"/>
         </c:scaling>
@@ -28689,7 +29123,7 @@
             </a:pPr>
           </a:p>
         </c:txPr>
-        <c:crossAx val="333883342"/>
+        <c:crossAx val="777104330"/>
         <c:crosses val="autoZero"/>
         <c:auto val="1"/>
         <c:lblAlgn val="ctr"/>
@@ -28697,7 +29131,7 @@
         <c:noMultiLvlLbl val="0"/>
       </c:catAx>
       <c:valAx>
-        <c:axId val="333883342"/>
+        <c:axId val="777104330"/>
         <c:scaling>
           <c:orientation val="minMax"/>
         </c:scaling>
@@ -28782,7 +29216,7 @@
             </a:pPr>
           </a:p>
         </c:txPr>
-        <c:crossAx val="735705875"/>
+        <c:crossAx val="905941735"/>
         <c:crosses val="autoZero"/>
         <c:crossBetween val="between"/>
       </c:valAx>

</xml_diff>

<commit_message>
add disp theory shape insert
</commit_message>
<xml_diff>
--- a/AutoCalcReportSource.docx
+++ b/AutoCalcReportSource.docx
@@ -547,7 +547,7 @@
           <w:bCs w:val="0"/>
           <w:caps w:val="0"/>
         </w:rPr>
-        <w:instrText xml:space="preserve"> HYPERLINK \l _Toc32265 </w:instrText>
+        <w:instrText xml:space="preserve"> HYPERLINK \l _Toc4060 </w:instrText>
       </w:r>
       <w:r>
         <w:rPr>
@@ -569,7 +569,7 @@
         <w:fldChar w:fldCharType="begin"/>
       </w:r>
       <w:r>
-        <w:instrText xml:space="preserve"> PAGEREF _Toc32265 </w:instrText>
+        <w:instrText xml:space="preserve"> PAGEREF _Toc4060 </w:instrText>
       </w:r>
       <w:r>
         <w:fldChar w:fldCharType="separate"/>
@@ -609,7 +609,7 @@
           <w:caps/>
           <w:szCs w:val="20"/>
         </w:rPr>
-        <w:instrText xml:space="preserve"> HYPERLINK \l _Toc7883 </w:instrText>
+        <w:instrText xml:space="preserve"> HYPERLINK \l _Toc24505 </w:instrText>
       </w:r>
       <w:r>
         <w:rPr>
@@ -632,7 +632,7 @@
         <w:fldChar w:fldCharType="begin"/>
       </w:r>
       <w:r>
-        <w:instrText xml:space="preserve"> PAGEREF _Toc7883 </w:instrText>
+        <w:instrText xml:space="preserve"> PAGEREF _Toc24505 </w:instrText>
       </w:r>
       <w:r>
         <w:fldChar w:fldCharType="separate"/>
@@ -673,7 +673,7 @@
           <w:caps/>
           <w:szCs w:val="20"/>
         </w:rPr>
-        <w:instrText xml:space="preserve"> HYPERLINK \l _Toc22708 </w:instrText>
+        <w:instrText xml:space="preserve"> HYPERLINK \l _Toc9809 </w:instrText>
       </w:r>
       <w:r>
         <w:rPr>
@@ -696,7 +696,7 @@
         <w:fldChar w:fldCharType="begin"/>
       </w:r>
       <w:r>
-        <w:instrText xml:space="preserve"> PAGEREF _Toc22708 </w:instrText>
+        <w:instrText xml:space="preserve"> PAGEREF _Toc9809 </w:instrText>
       </w:r>
       <w:r>
         <w:fldChar w:fldCharType="separate"/>
@@ -737,7 +737,7 @@
           <w:caps/>
           <w:szCs w:val="20"/>
         </w:rPr>
-        <w:instrText xml:space="preserve"> HYPERLINK \l _Toc15769 </w:instrText>
+        <w:instrText xml:space="preserve"> HYPERLINK \l _Toc18607 </w:instrText>
       </w:r>
       <w:r>
         <w:rPr>
@@ -760,7 +760,7 @@
         <w:fldChar w:fldCharType="begin"/>
       </w:r>
       <w:r>
-        <w:instrText xml:space="preserve"> PAGEREF _Toc15769 </w:instrText>
+        <w:instrText xml:space="preserve"> PAGEREF _Toc18607 </w:instrText>
       </w:r>
       <w:r>
         <w:fldChar w:fldCharType="separate"/>
@@ -801,7 +801,7 @@
           <w:caps/>
           <w:szCs w:val="20"/>
         </w:rPr>
-        <w:instrText xml:space="preserve"> HYPERLINK \l _Toc24955 </w:instrText>
+        <w:instrText xml:space="preserve"> HYPERLINK \l _Toc29974 </w:instrText>
       </w:r>
       <w:r>
         <w:rPr>
@@ -834,7 +834,7 @@
         <w:fldChar w:fldCharType="begin"/>
       </w:r>
       <w:r>
-        <w:instrText xml:space="preserve"> PAGEREF _Toc24955 </w:instrText>
+        <w:instrText xml:space="preserve"> PAGEREF _Toc29974 </w:instrText>
       </w:r>
       <w:r>
         <w:fldChar w:fldCharType="separate"/>
@@ -875,7 +875,7 @@
           <w:caps/>
           <w:szCs w:val="20"/>
         </w:rPr>
-        <w:instrText xml:space="preserve"> HYPERLINK \l _Toc7891 </w:instrText>
+        <w:instrText xml:space="preserve"> HYPERLINK \l _Toc5005 </w:instrText>
       </w:r>
       <w:r>
         <w:rPr>
@@ -908,13 +908,13 @@
         <w:fldChar w:fldCharType="begin"/>
       </w:r>
       <w:r>
-        <w:instrText xml:space="preserve"> PAGEREF _Toc7891 </w:instrText>
+        <w:instrText xml:space="preserve"> PAGEREF _Toc5005 </w:instrText>
       </w:r>
       <w:r>
         <w:fldChar w:fldCharType="separate"/>
       </w:r>
       <w:r>
-        <w:t>11</w:t>
+        <w:t>10</w:t>
       </w:r>
       <w:r>
         <w:fldChar w:fldCharType="end"/>
@@ -1030,10 +1030,10 @@
           <w:szCs w:val="24"/>
         </w:rPr>
       </w:pPr>
-      <w:bookmarkStart w:id="0" w:name="_Toc32265"/>
-      <w:bookmarkStart w:id="1" w:name="_Toc269979746"/>
-      <w:bookmarkStart w:id="2" w:name="_Toc213559447"/>
-      <w:bookmarkStart w:id="3" w:name="_Toc246932284"/>
+      <w:bookmarkStart w:id="0" w:name="_Toc4060"/>
+      <w:bookmarkStart w:id="1" w:name="_Toc246932284"/>
+      <w:bookmarkStart w:id="2" w:name="_Toc269979746"/>
+      <w:bookmarkStart w:id="3" w:name="_Toc213559447"/>
       <w:r>
         <w:rPr>
           <w:sz w:val="24"/>
@@ -1437,7 +1437,7 @@
           <w:szCs w:val="24"/>
         </w:rPr>
       </w:pPr>
-      <w:bookmarkStart w:id="5" w:name="_Toc7883"/>
+      <w:bookmarkStart w:id="5" w:name="_Toc24505"/>
       <w:bookmarkStart w:id="6" w:name="_Toc246932294"/>
       <w:bookmarkStart w:id="7" w:name="_Toc269979756"/>
       <w:bookmarkStart w:id="8" w:name="_Toc213559470"/>
@@ -1554,7 +1554,7 @@
           <w:szCs w:val="24"/>
         </w:rPr>
       </w:pPr>
-      <w:bookmarkStart w:id="9" w:name="_Toc22708"/>
+      <w:bookmarkStart w:id="9" w:name="_Toc9809"/>
       <w:r>
         <w:rPr>
           <w:sz w:val="24"/>
@@ -1949,7 +1949,7 @@
           <w:szCs w:val="24"/>
         </w:rPr>
       </w:pPr>
-      <w:bookmarkStart w:id="10" w:name="_Toc15769"/>
+      <w:bookmarkStart w:id="10" w:name="_Toc18607"/>
       <w:r>
         <w:rPr>
           <w:sz w:val="24"/>
@@ -1973,7 +1973,7 @@
           <w:szCs w:val="24"/>
         </w:rPr>
       </w:pPr>
-      <w:bookmarkStart w:id="11" w:name="_Toc24955"/>
+      <w:bookmarkStart w:id="11" w:name="_Toc29974"/>
       <w:r>
         <w:rPr>
           <w:rFonts w:ascii="Times New Roman" w:hAnsi="Times New Roman"/>
@@ -7655,7 +7655,7 @@
           <w:szCs w:val="24"/>
         </w:rPr>
       </w:pPr>
-      <w:bookmarkStart w:id="20" w:name="_Toc7891"/>
+      <w:bookmarkStart w:id="20" w:name="_Toc5005"/>
       <w:r>
         <w:rPr>
           <w:rFonts w:ascii="Times New Roman" w:hAnsi="Times New Roman"/>
@@ -9928,7 +9928,7 @@
           <wp:inline distT="0" distB="0" distL="114300" distR="114300">
             <wp:extent cx="4445000" cy="2540000"/>
             <wp:effectExtent l="4445" t="4445" r="8255" b="8255"/>
-            <wp:docPr id="1" name="图表 19"/>
+            <wp:docPr id="43" name="图表 42"/>
             <wp:cNvGraphicFramePr/>
             <a:graphic xmlns:a="http://schemas.openxmlformats.org/drawingml/2006/main">
               <a:graphicData uri="http://schemas.openxmlformats.org/drawingml/2006/chart">
@@ -10010,6 +10010,49 @@
       </w:pPr>
       <w:bookmarkStart w:id="23" w:name="dispTheoryShape1"/>
       <w:bookmarkEnd w:id="23"/>
+      <w:r>
+        <w:drawing>
+          <wp:inline distT="0" distB="0" distL="114300" distR="114300">
+            <wp:extent cx="2000250" cy="1724025"/>
+            <wp:effectExtent l="0" t="0" r="0" b="9525"/>
+            <wp:docPr id="1" name="图片 1"/>
+            <wp:cNvGraphicFramePr>
+              <a:graphicFrameLocks xmlns:a="http://schemas.openxmlformats.org/drawingml/2006/main" noChangeAspect="1"/>
+            </wp:cNvGraphicFramePr>
+            <a:graphic xmlns:a="http://schemas.openxmlformats.org/drawingml/2006/main">
+              <a:graphicData uri="http://schemas.openxmlformats.org/drawingml/2006/picture">
+                <pic:pic xmlns:pic="http://schemas.openxmlformats.org/drawingml/2006/picture">
+                  <pic:nvPicPr>
+                    <pic:cNvPr id="1" name="图片 1"/>
+                    <pic:cNvPicPr>
+                      <a:picLocks noChangeAspect="1"/>
+                    </pic:cNvPicPr>
+                  </pic:nvPicPr>
+                  <pic:blipFill>
+                    <a:blip r:embed="rId26"/>
+                    <a:stretch>
+                      <a:fillRect/>
+                    </a:stretch>
+                  </pic:blipFill>
+                  <pic:spPr>
+                    <a:xfrm>
+                      <a:off x="0" y="0"/>
+                      <a:ext cx="2000250" cy="1724025"/>
+                    </a:xfrm>
+                    <a:prstGeom prst="rect">
+                      <a:avLst/>
+                    </a:prstGeom>
+                    <a:noFill/>
+                    <a:ln w="9525">
+                      <a:noFill/>
+                    </a:ln>
+                  </pic:spPr>
+                </pic:pic>
+              </a:graphicData>
+            </a:graphic>
+          </wp:inline>
+        </w:drawing>
+      </w:r>
     </w:p>
     <w:p>
       <w:pPr>
@@ -13708,11 +13751,11 @@
           <wp:inline distT="0" distB="0" distL="114300" distR="114300">
             <wp:extent cx="4445000" cy="2540000"/>
             <wp:effectExtent l="4445" t="4445" r="8255" b="8255"/>
-            <wp:docPr id="17" name="图表 16"/>
+            <wp:docPr id="33" name="图表 32"/>
             <wp:cNvGraphicFramePr/>
             <a:graphic xmlns:a="http://schemas.openxmlformats.org/drawingml/2006/main">
               <a:graphicData uri="http://schemas.openxmlformats.org/drawingml/2006/chart">
-                <c:chart xmlns:c="http://schemas.openxmlformats.org/drawingml/2006/chart" xmlns:r="http://schemas.openxmlformats.org/officeDocument/2006/relationships" r:id="rId26"/>
+                <c:chart xmlns:c="http://schemas.openxmlformats.org/drawingml/2006/chart" xmlns:r="http://schemas.openxmlformats.org/officeDocument/2006/relationships" r:id="rId27"/>
               </a:graphicData>
             </a:graphic>
           </wp:inline>
@@ -17488,11 +17531,11 @@
           <wp:inline distT="0" distB="0" distL="114300" distR="114300">
             <wp:extent cx="4445000" cy="2540000"/>
             <wp:effectExtent l="4445" t="4445" r="8255" b="8255"/>
-            <wp:docPr id="4" name="图表 18"/>
+            <wp:docPr id="34" name="图表 33"/>
             <wp:cNvGraphicFramePr/>
             <a:graphic xmlns:a="http://schemas.openxmlformats.org/drawingml/2006/main">
               <a:graphicData uri="http://schemas.openxmlformats.org/drawingml/2006/chart">
-                <c:chart xmlns:c="http://schemas.openxmlformats.org/drawingml/2006/chart" xmlns:r="http://schemas.openxmlformats.org/officeDocument/2006/relationships" r:id="rId27"/>
+                <c:chart xmlns:c="http://schemas.openxmlformats.org/drawingml/2006/chart" xmlns:r="http://schemas.openxmlformats.org/officeDocument/2006/relationships" r:id="rId28"/>
               </a:graphicData>
             </a:graphic>
           </wp:inline>
@@ -19947,11 +19990,11 @@
           <wp:inline distT="0" distB="0" distL="114300" distR="114300">
             <wp:extent cx="4445000" cy="2540000"/>
             <wp:effectExtent l="4445" t="4445" r="8255" b="8255"/>
-            <wp:docPr id="2" name="图表 20"/>
+            <wp:docPr id="44" name="图表 43"/>
             <wp:cNvGraphicFramePr/>
             <a:graphic xmlns:a="http://schemas.openxmlformats.org/drawingml/2006/main">
               <a:graphicData uri="http://schemas.openxmlformats.org/drawingml/2006/chart">
-                <c:chart xmlns:c="http://schemas.openxmlformats.org/drawingml/2006/chart" xmlns:r="http://schemas.openxmlformats.org/officeDocument/2006/relationships" r:id="rId28"/>
+                <c:chart xmlns:c="http://schemas.openxmlformats.org/drawingml/2006/chart" xmlns:r="http://schemas.openxmlformats.org/officeDocument/2006/relationships" r:id="rId29"/>
               </a:graphicData>
             </a:graphic>
           </wp:inline>
@@ -20029,6 +20072,49 @@
       </w:pPr>
       <w:bookmarkStart w:id="26" w:name="dispTheoryShape2"/>
       <w:bookmarkEnd w:id="26"/>
+      <w:r>
+        <w:drawing>
+          <wp:inline distT="0" distB="0" distL="114300" distR="114300">
+            <wp:extent cx="2000250" cy="1724025"/>
+            <wp:effectExtent l="0" t="0" r="0" b="9525"/>
+            <wp:docPr id="2" name="图片 2"/>
+            <wp:cNvGraphicFramePr>
+              <a:graphicFrameLocks xmlns:a="http://schemas.openxmlformats.org/drawingml/2006/main" noChangeAspect="1"/>
+            </wp:cNvGraphicFramePr>
+            <a:graphic xmlns:a="http://schemas.openxmlformats.org/drawingml/2006/main">
+              <a:graphicData uri="http://schemas.openxmlformats.org/drawingml/2006/picture">
+                <pic:pic xmlns:pic="http://schemas.openxmlformats.org/drawingml/2006/picture">
+                  <pic:nvPicPr>
+                    <pic:cNvPr id="2" name="图片 2"/>
+                    <pic:cNvPicPr>
+                      <a:picLocks noChangeAspect="1"/>
+                    </pic:cNvPicPr>
+                  </pic:nvPicPr>
+                  <pic:blipFill>
+                    <a:blip r:embed="rId26"/>
+                    <a:stretch>
+                      <a:fillRect/>
+                    </a:stretch>
+                  </pic:blipFill>
+                  <pic:spPr>
+                    <a:xfrm>
+                      <a:off x="0" y="0"/>
+                      <a:ext cx="2000250" cy="1724025"/>
+                    </a:xfrm>
+                    <a:prstGeom prst="rect">
+                      <a:avLst/>
+                    </a:prstGeom>
+                    <a:noFill/>
+                    <a:ln w="9525">
+                      <a:noFill/>
+                    </a:ln>
+                  </pic:spPr>
+                </pic:pic>
+              </a:graphicData>
+            </a:graphic>
+          </wp:inline>
+        </w:drawing>
+      </w:r>
     </w:p>
     <w:p>
       <w:pPr>
@@ -23727,11 +23813,11 @@
           <wp:inline distT="0" distB="0" distL="114300" distR="114300">
             <wp:extent cx="4445000" cy="2540000"/>
             <wp:effectExtent l="4445" t="4445" r="8255" b="8255"/>
-            <wp:docPr id="5" name="图表 19"/>
+            <wp:docPr id="35" name="图表 34"/>
             <wp:cNvGraphicFramePr/>
             <a:graphic xmlns:a="http://schemas.openxmlformats.org/drawingml/2006/main">
               <a:graphicData uri="http://schemas.openxmlformats.org/drawingml/2006/chart">
-                <c:chart xmlns:c="http://schemas.openxmlformats.org/drawingml/2006/chart" xmlns:r="http://schemas.openxmlformats.org/officeDocument/2006/relationships" r:id="rId29"/>
+                <c:chart xmlns:c="http://schemas.openxmlformats.org/drawingml/2006/chart" xmlns:r="http://schemas.openxmlformats.org/officeDocument/2006/relationships" r:id="rId30"/>
               </a:graphicData>
             </a:graphic>
           </wp:inline>
@@ -25404,11 +25490,11 @@
           <wp:inline distT="0" distB="0" distL="114300" distR="114300">
             <wp:extent cx="4445000" cy="2540000"/>
             <wp:effectExtent l="4445" t="4445" r="8255" b="8255"/>
-            <wp:docPr id="3" name="图表 21"/>
+            <wp:docPr id="45" name="图表 44"/>
             <wp:cNvGraphicFramePr/>
             <a:graphic xmlns:a="http://schemas.openxmlformats.org/drawingml/2006/main">
               <a:graphicData uri="http://schemas.openxmlformats.org/drawingml/2006/chart">
-                <c:chart xmlns:c="http://schemas.openxmlformats.org/drawingml/2006/chart" xmlns:r="http://schemas.openxmlformats.org/officeDocument/2006/relationships" r:id="rId30"/>
+                <c:chart xmlns:c="http://schemas.openxmlformats.org/drawingml/2006/chart" xmlns:r="http://schemas.openxmlformats.org/officeDocument/2006/relationships" r:id="rId31"/>
               </a:graphicData>
             </a:graphic>
           </wp:inline>
@@ -25486,6 +25572,49 @@
       </w:pPr>
       <w:bookmarkStart w:id="28" w:name="dispTheoryShape3"/>
       <w:bookmarkEnd w:id="28"/>
+      <w:r>
+        <w:drawing>
+          <wp:inline distT="0" distB="0" distL="114300" distR="114300">
+            <wp:extent cx="2000250" cy="1724025"/>
+            <wp:effectExtent l="0" t="0" r="0" b="9525"/>
+            <wp:docPr id="3" name="图片 3"/>
+            <wp:cNvGraphicFramePr>
+              <a:graphicFrameLocks xmlns:a="http://schemas.openxmlformats.org/drawingml/2006/main" noChangeAspect="1"/>
+            </wp:cNvGraphicFramePr>
+            <a:graphic xmlns:a="http://schemas.openxmlformats.org/drawingml/2006/main">
+              <a:graphicData uri="http://schemas.openxmlformats.org/drawingml/2006/picture">
+                <pic:pic xmlns:pic="http://schemas.openxmlformats.org/drawingml/2006/picture">
+                  <pic:nvPicPr>
+                    <pic:cNvPr id="3" name="图片 3"/>
+                    <pic:cNvPicPr>
+                      <a:picLocks noChangeAspect="1"/>
+                    </pic:cNvPicPr>
+                  </pic:nvPicPr>
+                  <pic:blipFill>
+                    <a:blip r:embed="rId26"/>
+                    <a:stretch>
+                      <a:fillRect/>
+                    </a:stretch>
+                  </pic:blipFill>
+                  <pic:spPr>
+                    <a:xfrm>
+                      <a:off x="0" y="0"/>
+                      <a:ext cx="2000250" cy="1724025"/>
+                    </a:xfrm>
+                    <a:prstGeom prst="rect">
+                      <a:avLst/>
+                    </a:prstGeom>
+                    <a:noFill/>
+                    <a:ln w="9525">
+                      <a:noFill/>
+                    </a:ln>
+                  </pic:spPr>
+                </pic:pic>
+              </a:graphicData>
+            </a:graphic>
+          </wp:inline>
+        </w:drawing>
+      </w:r>
     </w:p>
     <w:p>
       <w:pPr>
@@ -27065,11 +27194,11 @@
         </c:dLbls>
         <c:marker val="1"/>
         <c:smooth val="0"/>
-        <c:axId val="672057541"/>
-        <c:axId val="815875746"/>
+        <c:axId val="514268947"/>
+        <c:axId val="569498509"/>
       </c:lineChart>
       <c:catAx>
-        <c:axId val="672057541"/>
+        <c:axId val="514268947"/>
         <c:scaling>
           <c:orientation val="minMax"/>
         </c:scaling>
@@ -27110,7 +27239,7 @@
             </a:pPr>
           </a:p>
         </c:txPr>
-        <c:crossAx val="815875746"/>
+        <c:crossAx val="569498509"/>
         <c:crosses val="autoZero"/>
         <c:auto val="1"/>
         <c:lblAlgn val="ctr"/>
@@ -27118,7 +27247,7 @@
         <c:noMultiLvlLbl val="0"/>
       </c:catAx>
       <c:valAx>
-        <c:axId val="815875746"/>
+        <c:axId val="569498509"/>
         <c:scaling>
           <c:orientation val="minMax"/>
         </c:scaling>
@@ -27203,7 +27332,7 @@
             </a:pPr>
           </a:p>
         </c:txPr>
-        <c:crossAx val="672057541"/>
+        <c:crossAx val="514268947"/>
         <c:crosses val="autoZero"/>
         <c:crossBetween val="between"/>
       </c:valAx>
@@ -27478,11 +27607,11 @@
         </c:dLbls>
         <c:marker val="1"/>
         <c:smooth val="0"/>
-        <c:axId val="979659742"/>
-        <c:axId val="308596351"/>
+        <c:axId val="51356830"/>
+        <c:axId val="489881802"/>
       </c:lineChart>
       <c:catAx>
-        <c:axId val="979659742"/>
+        <c:axId val="51356830"/>
         <c:scaling>
           <c:orientation val="minMax"/>
         </c:scaling>
@@ -27523,7 +27652,7 @@
             </a:pPr>
           </a:p>
         </c:txPr>
-        <c:crossAx val="308596351"/>
+        <c:crossAx val="489881802"/>
         <c:crosses val="autoZero"/>
         <c:auto val="1"/>
         <c:lblAlgn val="ctr"/>
@@ -27531,7 +27660,7 @@
         <c:noMultiLvlLbl val="0"/>
       </c:catAx>
       <c:valAx>
-        <c:axId val="308596351"/>
+        <c:axId val="489881802"/>
         <c:scaling>
           <c:orientation val="minMax"/>
         </c:scaling>
@@ -27616,7 +27745,7 @@
             </a:pPr>
           </a:p>
         </c:txPr>
-        <c:crossAx val="979659742"/>
+        <c:crossAx val="51356830"/>
         <c:crosses val="autoZero"/>
         <c:crossBetween val="between"/>
       </c:valAx>
@@ -27891,11 +28020,11 @@
         </c:dLbls>
         <c:marker val="1"/>
         <c:smooth val="0"/>
-        <c:axId val="701593764"/>
-        <c:axId val="795437783"/>
+        <c:axId val="554455854"/>
+        <c:axId val="931102638"/>
       </c:lineChart>
       <c:catAx>
-        <c:axId val="701593764"/>
+        <c:axId val="554455854"/>
         <c:scaling>
           <c:orientation val="minMax"/>
         </c:scaling>
@@ -27936,7 +28065,7 @@
             </a:pPr>
           </a:p>
         </c:txPr>
-        <c:crossAx val="795437783"/>
+        <c:crossAx val="931102638"/>
         <c:crosses val="autoZero"/>
         <c:auto val="1"/>
         <c:lblAlgn val="ctr"/>
@@ -27944,7 +28073,7 @@
         <c:noMultiLvlLbl val="0"/>
       </c:catAx>
       <c:valAx>
-        <c:axId val="795437783"/>
+        <c:axId val="931102638"/>
         <c:scaling>
           <c:orientation val="minMax"/>
         </c:scaling>
@@ -28029,7 +28158,7 @@
             </a:pPr>
           </a:p>
         </c:txPr>
-        <c:crossAx val="701593764"/>
+        <c:crossAx val="554455854"/>
         <c:crosses val="autoZero"/>
         <c:crossBetween val="between"/>
       </c:valAx>
@@ -28304,11 +28433,11 @@
         </c:dLbls>
         <c:marker val="1"/>
         <c:smooth val="0"/>
-        <c:axId val="299770703"/>
-        <c:axId val="538536176"/>
+        <c:axId val="210943893"/>
+        <c:axId val="38834235"/>
       </c:lineChart>
       <c:catAx>
-        <c:axId val="299770703"/>
+        <c:axId val="210943893"/>
         <c:scaling>
           <c:orientation val="minMax"/>
         </c:scaling>
@@ -28349,7 +28478,7 @@
             </a:pPr>
           </a:p>
         </c:txPr>
-        <c:crossAx val="538536176"/>
+        <c:crossAx val="38834235"/>
         <c:crosses val="autoZero"/>
         <c:auto val="1"/>
         <c:lblAlgn val="ctr"/>
@@ -28357,7 +28486,7 @@
         <c:noMultiLvlLbl val="0"/>
       </c:catAx>
       <c:valAx>
-        <c:axId val="538536176"/>
+        <c:axId val="38834235"/>
         <c:scaling>
           <c:orientation val="minMax"/>
         </c:scaling>
@@ -28442,7 +28571,7 @@
             </a:pPr>
           </a:p>
         </c:txPr>
-        <c:crossAx val="299770703"/>
+        <c:crossAx val="210943893"/>
         <c:crosses val="autoZero"/>
         <c:crossBetween val="between"/>
       </c:valAx>
@@ -28717,11 +28846,11 @@
         </c:dLbls>
         <c:marker val="1"/>
         <c:smooth val="0"/>
-        <c:axId val="924171163"/>
-        <c:axId val="432459064"/>
+        <c:axId val="505013510"/>
+        <c:axId val="80837990"/>
       </c:lineChart>
       <c:catAx>
-        <c:axId val="924171163"/>
+        <c:axId val="505013510"/>
         <c:scaling>
           <c:orientation val="minMax"/>
         </c:scaling>
@@ -28762,7 +28891,7 @@
             </a:pPr>
           </a:p>
         </c:txPr>
-        <c:crossAx val="432459064"/>
+        <c:crossAx val="80837990"/>
         <c:crosses val="autoZero"/>
         <c:auto val="1"/>
         <c:lblAlgn val="ctr"/>
@@ -28770,7 +28899,7 @@
         <c:noMultiLvlLbl val="0"/>
       </c:catAx>
       <c:valAx>
-        <c:axId val="432459064"/>
+        <c:axId val="80837990"/>
         <c:scaling>
           <c:orientation val="minMax"/>
         </c:scaling>
@@ -28855,7 +28984,7 @@
             </a:pPr>
           </a:p>
         </c:txPr>
-        <c:crossAx val="924171163"/>
+        <c:crossAx val="505013510"/>
         <c:crosses val="autoZero"/>
         <c:crossBetween val="between"/>
       </c:valAx>
@@ -29078,11 +29207,11 @@
         </c:dLbls>
         <c:marker val="1"/>
         <c:smooth val="0"/>
-        <c:axId val="905941735"/>
-        <c:axId val="777104330"/>
+        <c:axId val="86405777"/>
+        <c:axId val="481707290"/>
       </c:lineChart>
       <c:catAx>
-        <c:axId val="905941735"/>
+        <c:axId val="86405777"/>
         <c:scaling>
           <c:orientation val="minMax"/>
         </c:scaling>
@@ -29123,7 +29252,7 @@
             </a:pPr>
           </a:p>
         </c:txPr>
-        <c:crossAx val="777104330"/>
+        <c:crossAx val="481707290"/>
         <c:crosses val="autoZero"/>
         <c:auto val="1"/>
         <c:lblAlgn val="ctr"/>
@@ -29131,7 +29260,7 @@
         <c:noMultiLvlLbl val="0"/>
       </c:catAx>
       <c:valAx>
-        <c:axId val="777104330"/>
+        <c:axId val="481707290"/>
         <c:scaling>
           <c:orientation val="minMax"/>
         </c:scaling>
@@ -29216,7 +29345,7 @@
             </a:pPr>
           </a:p>
         </c:txPr>
-        <c:crossAx val="905941735"/>
+        <c:crossAx val="86405777"/>
         <c:crosses val="autoZero"/>
         <c:crossBetween val="between"/>
       </c:valAx>

</xml_diff>

<commit_message>
add auto insert theory graph feature
</commit_message>
<xml_diff>
--- a/AutoCalcReportSource.docx
+++ b/AutoCalcReportSource.docx
@@ -547,7 +547,7 @@
           <w:bCs w:val="0"/>
           <w:caps w:val="0"/>
         </w:rPr>
-        <w:instrText xml:space="preserve"> HYPERLINK \l _Toc4060 </w:instrText>
+        <w:instrText xml:space="preserve"> HYPERLINK \l _Toc26992 </w:instrText>
       </w:r>
       <w:r>
         <w:rPr>
@@ -569,7 +569,7 @@
         <w:fldChar w:fldCharType="begin"/>
       </w:r>
       <w:r>
-        <w:instrText xml:space="preserve"> PAGEREF _Toc4060 </w:instrText>
+        <w:instrText xml:space="preserve"> PAGEREF _Toc26992 </w:instrText>
       </w:r>
       <w:r>
         <w:fldChar w:fldCharType="separate"/>
@@ -609,7 +609,7 @@
           <w:caps/>
           <w:szCs w:val="20"/>
         </w:rPr>
-        <w:instrText xml:space="preserve"> HYPERLINK \l _Toc24505 </w:instrText>
+        <w:instrText xml:space="preserve"> HYPERLINK \l _Toc22726 </w:instrText>
       </w:r>
       <w:r>
         <w:rPr>
@@ -632,7 +632,7 @@
         <w:fldChar w:fldCharType="begin"/>
       </w:r>
       <w:r>
-        <w:instrText xml:space="preserve"> PAGEREF _Toc24505 </w:instrText>
+        <w:instrText xml:space="preserve"> PAGEREF _Toc22726 </w:instrText>
       </w:r>
       <w:r>
         <w:fldChar w:fldCharType="separate"/>
@@ -673,7 +673,7 @@
           <w:caps/>
           <w:szCs w:val="20"/>
         </w:rPr>
-        <w:instrText xml:space="preserve"> HYPERLINK \l _Toc9809 </w:instrText>
+        <w:instrText xml:space="preserve"> HYPERLINK \l _Toc6851 </w:instrText>
       </w:r>
       <w:r>
         <w:rPr>
@@ -696,7 +696,7 @@
         <w:fldChar w:fldCharType="begin"/>
       </w:r>
       <w:r>
-        <w:instrText xml:space="preserve"> PAGEREF _Toc9809 </w:instrText>
+        <w:instrText xml:space="preserve"> PAGEREF _Toc6851 </w:instrText>
       </w:r>
       <w:r>
         <w:fldChar w:fldCharType="separate"/>
@@ -737,7 +737,7 @@
           <w:caps/>
           <w:szCs w:val="20"/>
         </w:rPr>
-        <w:instrText xml:space="preserve"> HYPERLINK \l _Toc18607 </w:instrText>
+        <w:instrText xml:space="preserve"> HYPERLINK \l _Toc14780 </w:instrText>
       </w:r>
       <w:r>
         <w:rPr>
@@ -760,7 +760,7 @@
         <w:fldChar w:fldCharType="begin"/>
       </w:r>
       <w:r>
-        <w:instrText xml:space="preserve"> PAGEREF _Toc18607 </w:instrText>
+        <w:instrText xml:space="preserve"> PAGEREF _Toc14780 </w:instrText>
       </w:r>
       <w:r>
         <w:fldChar w:fldCharType="separate"/>
@@ -801,7 +801,7 @@
           <w:caps/>
           <w:szCs w:val="20"/>
         </w:rPr>
-        <w:instrText xml:space="preserve"> HYPERLINK \l _Toc29974 </w:instrText>
+        <w:instrText xml:space="preserve"> HYPERLINK \l _Toc12085 </w:instrText>
       </w:r>
       <w:r>
         <w:rPr>
@@ -834,7 +834,7 @@
         <w:fldChar w:fldCharType="begin"/>
       </w:r>
       <w:r>
-        <w:instrText xml:space="preserve"> PAGEREF _Toc29974 </w:instrText>
+        <w:instrText xml:space="preserve"> PAGEREF _Toc12085 </w:instrText>
       </w:r>
       <w:r>
         <w:fldChar w:fldCharType="separate"/>
@@ -875,7 +875,7 @@
           <w:caps/>
           <w:szCs w:val="20"/>
         </w:rPr>
-        <w:instrText xml:space="preserve"> HYPERLINK \l _Toc5005 </w:instrText>
+        <w:instrText xml:space="preserve"> HYPERLINK \l _Toc5134 </w:instrText>
       </w:r>
       <w:r>
         <w:rPr>
@@ -908,7 +908,7 @@
         <w:fldChar w:fldCharType="begin"/>
       </w:r>
       <w:r>
-        <w:instrText xml:space="preserve"> PAGEREF _Toc5005 </w:instrText>
+        <w:instrText xml:space="preserve"> PAGEREF _Toc5134 </w:instrText>
       </w:r>
       <w:r>
         <w:fldChar w:fldCharType="separate"/>
@@ -1030,10 +1030,10 @@
           <w:szCs w:val="24"/>
         </w:rPr>
       </w:pPr>
-      <w:bookmarkStart w:id="0" w:name="_Toc4060"/>
-      <w:bookmarkStart w:id="1" w:name="_Toc246932284"/>
+      <w:bookmarkStart w:id="0" w:name="_Toc26992"/>
+      <w:bookmarkStart w:id="1" w:name="_Toc213559447"/>
       <w:bookmarkStart w:id="2" w:name="_Toc269979746"/>
-      <w:bookmarkStart w:id="3" w:name="_Toc213559447"/>
+      <w:bookmarkStart w:id="3" w:name="_Toc246932284"/>
       <w:r>
         <w:rPr>
           <w:sz w:val="24"/>
@@ -1437,7 +1437,7 @@
           <w:szCs w:val="24"/>
         </w:rPr>
       </w:pPr>
-      <w:bookmarkStart w:id="5" w:name="_Toc24505"/>
+      <w:bookmarkStart w:id="5" w:name="_Toc22726"/>
       <w:bookmarkStart w:id="6" w:name="_Toc246932294"/>
       <w:bookmarkStart w:id="7" w:name="_Toc269979756"/>
       <w:bookmarkStart w:id="8" w:name="_Toc213559470"/>
@@ -1554,7 +1554,7 @@
           <w:szCs w:val="24"/>
         </w:rPr>
       </w:pPr>
-      <w:bookmarkStart w:id="9" w:name="_Toc9809"/>
+      <w:bookmarkStart w:id="9" w:name="_Toc6851"/>
       <w:r>
         <w:rPr>
           <w:sz w:val="24"/>
@@ -1949,7 +1949,7 @@
           <w:szCs w:val="24"/>
         </w:rPr>
       </w:pPr>
-      <w:bookmarkStart w:id="10" w:name="_Toc18607"/>
+      <w:bookmarkStart w:id="10" w:name="_Toc14780"/>
       <w:r>
         <w:rPr>
           <w:sz w:val="24"/>
@@ -1973,7 +1973,7 @@
           <w:szCs w:val="24"/>
         </w:rPr>
       </w:pPr>
-      <w:bookmarkStart w:id="11" w:name="_Toc29974"/>
+      <w:bookmarkStart w:id="11" w:name="_Toc12085"/>
       <w:r>
         <w:rPr>
           <w:rFonts w:ascii="Times New Roman" w:hAnsi="Times New Roman"/>
@@ -7655,7 +7655,7 @@
           <w:szCs w:val="24"/>
         </w:rPr>
       </w:pPr>
-      <w:bookmarkStart w:id="20" w:name="_Toc5005"/>
+      <w:bookmarkStart w:id="20" w:name="_Toc5134"/>
       <w:r>
         <w:rPr>
           <w:rFonts w:ascii="Times New Roman" w:hAnsi="Times New Roman"/>
@@ -9928,7 +9928,7 @@
           <wp:inline distT="0" distB="0" distL="114300" distR="114300">
             <wp:extent cx="4445000" cy="2540000"/>
             <wp:effectExtent l="4445" t="4445" r="8255" b="8255"/>
-            <wp:docPr id="43" name="图表 42"/>
+            <wp:docPr id="1" name="图表 24"/>
             <wp:cNvGraphicFramePr/>
             <a:graphic xmlns:a="http://schemas.openxmlformats.org/drawingml/2006/main">
               <a:graphicData uri="http://schemas.openxmlformats.org/drawingml/2006/chart">
@@ -10008,14 +10008,12 @@
           <w:lang w:eastAsia="zh-CN"/>
         </w:rPr>
       </w:pPr>
-      <w:bookmarkStart w:id="23" w:name="dispTheoryShape1"/>
-      <w:bookmarkEnd w:id="23"/>
       <w:r>
         <w:drawing>
           <wp:inline distT="0" distB="0" distL="114300" distR="114300">
-            <wp:extent cx="2000250" cy="1724025"/>
+            <wp:extent cx="2305050" cy="1724025"/>
             <wp:effectExtent l="0" t="0" r="0" b="9525"/>
-            <wp:docPr id="1" name="图片 1"/>
+            <wp:docPr id="2" name="图片 1"/>
             <wp:cNvGraphicFramePr>
               <a:graphicFrameLocks xmlns:a="http://schemas.openxmlformats.org/drawingml/2006/main" noChangeAspect="1"/>
             </wp:cNvGraphicFramePr>
@@ -10023,7 +10021,7 @@
               <a:graphicData uri="http://schemas.openxmlformats.org/drawingml/2006/picture">
                 <pic:pic xmlns:pic="http://schemas.openxmlformats.org/drawingml/2006/picture">
                   <pic:nvPicPr>
-                    <pic:cNvPr id="1" name="图片 1"/>
+                    <pic:cNvPr id="2" name="图片 1"/>
                     <pic:cNvPicPr>
                       <a:picLocks noChangeAspect="1"/>
                     </pic:cNvPicPr>
@@ -10037,7 +10035,7 @@
                   <pic:spPr>
                     <a:xfrm>
                       <a:off x="0" y="0"/>
-                      <a:ext cx="2000250" cy="1724025"/>
+                      <a:ext cx="2305050" cy="1724025"/>
                     </a:xfrm>
                     <a:prstGeom prst="rect">
                       <a:avLst/>
@@ -13751,7 +13749,7 @@
           <wp:inline distT="0" distB="0" distL="114300" distR="114300">
             <wp:extent cx="4445000" cy="2540000"/>
             <wp:effectExtent l="4445" t="4445" r="8255" b="8255"/>
-            <wp:docPr id="33" name="图表 32"/>
+            <wp:docPr id="26" name="图表 25"/>
             <wp:cNvGraphicFramePr/>
             <a:graphic xmlns:a="http://schemas.openxmlformats.org/drawingml/2006/main">
               <a:graphicData uri="http://schemas.openxmlformats.org/drawingml/2006/chart">
@@ -13831,8 +13829,49 @@
           <w:lang w:eastAsia="zh-CN"/>
         </w:rPr>
       </w:pPr>
-      <w:bookmarkStart w:id="24" w:name="strainTheoryShape1"/>
-      <w:bookmarkEnd w:id="24"/>
+      <w:r>
+        <w:drawing>
+          <wp:inline distT="0" distB="0" distL="114300" distR="114300">
+            <wp:extent cx="4237990" cy="3161665"/>
+            <wp:effectExtent l="0" t="0" r="10160" b="635"/>
+            <wp:docPr id="5" name="图片 4"/>
+            <wp:cNvGraphicFramePr>
+              <a:graphicFrameLocks xmlns:a="http://schemas.openxmlformats.org/drawingml/2006/main" noChangeAspect="1"/>
+            </wp:cNvGraphicFramePr>
+            <a:graphic xmlns:a="http://schemas.openxmlformats.org/drawingml/2006/main">
+              <a:graphicData uri="http://schemas.openxmlformats.org/drawingml/2006/picture">
+                <pic:pic xmlns:pic="http://schemas.openxmlformats.org/drawingml/2006/picture">
+                  <pic:nvPicPr>
+                    <pic:cNvPr id="5" name="图片 4"/>
+                    <pic:cNvPicPr>
+                      <a:picLocks noChangeAspect="1"/>
+                    </pic:cNvPicPr>
+                  </pic:nvPicPr>
+                  <pic:blipFill>
+                    <a:blip r:embed="rId28"/>
+                    <a:stretch>
+                      <a:fillRect/>
+                    </a:stretch>
+                  </pic:blipFill>
+                  <pic:spPr>
+                    <a:xfrm>
+                      <a:off x="0" y="0"/>
+                      <a:ext cx="4237990" cy="3161665"/>
+                    </a:xfrm>
+                    <a:prstGeom prst="rect">
+                      <a:avLst/>
+                    </a:prstGeom>
+                    <a:noFill/>
+                    <a:ln w="9525">
+                      <a:noFill/>
+                    </a:ln>
+                  </pic:spPr>
+                </pic:pic>
+              </a:graphicData>
+            </a:graphic>
+          </wp:inline>
+        </w:drawing>
+      </w:r>
     </w:p>
     <w:p>
       <w:pPr>
@@ -17531,11 +17570,11 @@
           <wp:inline distT="0" distB="0" distL="114300" distR="114300">
             <wp:extent cx="4445000" cy="2540000"/>
             <wp:effectExtent l="4445" t="4445" r="8255" b="8255"/>
-            <wp:docPr id="34" name="图表 33"/>
+            <wp:docPr id="6" name="图表 26"/>
             <wp:cNvGraphicFramePr/>
             <a:graphic xmlns:a="http://schemas.openxmlformats.org/drawingml/2006/main">
               <a:graphicData uri="http://schemas.openxmlformats.org/drawingml/2006/chart">
-                <c:chart xmlns:c="http://schemas.openxmlformats.org/drawingml/2006/chart" xmlns:r="http://schemas.openxmlformats.org/officeDocument/2006/relationships" r:id="rId28"/>
+                <c:chart xmlns:c="http://schemas.openxmlformats.org/drawingml/2006/chart" xmlns:r="http://schemas.openxmlformats.org/officeDocument/2006/relationships" r:id="rId29"/>
               </a:graphicData>
             </a:graphic>
           </wp:inline>
@@ -17611,8 +17650,49 @@
           <w:lang w:eastAsia="zh-CN"/>
         </w:rPr>
       </w:pPr>
-      <w:bookmarkStart w:id="25" w:name="strainTheoryShape2"/>
-      <w:bookmarkEnd w:id="25"/>
+      <w:r>
+        <w:drawing>
+          <wp:inline distT="0" distB="0" distL="114300" distR="114300">
+            <wp:extent cx="3990340" cy="2704465"/>
+            <wp:effectExtent l="0" t="0" r="10160" b="635"/>
+            <wp:docPr id="7" name="图片 5"/>
+            <wp:cNvGraphicFramePr>
+              <a:graphicFrameLocks xmlns:a="http://schemas.openxmlformats.org/drawingml/2006/main" noChangeAspect="1"/>
+            </wp:cNvGraphicFramePr>
+            <a:graphic xmlns:a="http://schemas.openxmlformats.org/drawingml/2006/main">
+              <a:graphicData uri="http://schemas.openxmlformats.org/drawingml/2006/picture">
+                <pic:pic xmlns:pic="http://schemas.openxmlformats.org/drawingml/2006/picture">
+                  <pic:nvPicPr>
+                    <pic:cNvPr id="7" name="图片 5"/>
+                    <pic:cNvPicPr>
+                      <a:picLocks noChangeAspect="1"/>
+                    </pic:cNvPicPr>
+                  </pic:nvPicPr>
+                  <pic:blipFill>
+                    <a:blip r:embed="rId30"/>
+                    <a:stretch>
+                      <a:fillRect/>
+                    </a:stretch>
+                  </pic:blipFill>
+                  <pic:spPr>
+                    <a:xfrm>
+                      <a:off x="0" y="0"/>
+                      <a:ext cx="3990340" cy="2704465"/>
+                    </a:xfrm>
+                    <a:prstGeom prst="rect">
+                      <a:avLst/>
+                    </a:prstGeom>
+                    <a:noFill/>
+                    <a:ln w="9525">
+                      <a:noFill/>
+                    </a:ln>
+                  </pic:spPr>
+                </pic:pic>
+              </a:graphicData>
+            </a:graphic>
+          </wp:inline>
+        </w:drawing>
+      </w:r>
     </w:p>
     <w:p>
       <w:pPr>
@@ -19990,11 +20070,11 @@
           <wp:inline distT="0" distB="0" distL="114300" distR="114300">
             <wp:extent cx="4445000" cy="2540000"/>
             <wp:effectExtent l="4445" t="4445" r="8255" b="8255"/>
-            <wp:docPr id="44" name="图表 43"/>
+            <wp:docPr id="27" name="图表 26"/>
             <wp:cNvGraphicFramePr/>
             <a:graphic xmlns:a="http://schemas.openxmlformats.org/drawingml/2006/main">
               <a:graphicData uri="http://schemas.openxmlformats.org/drawingml/2006/chart">
-                <c:chart xmlns:c="http://schemas.openxmlformats.org/drawingml/2006/chart" xmlns:r="http://schemas.openxmlformats.org/officeDocument/2006/relationships" r:id="rId29"/>
+                <c:chart xmlns:c="http://schemas.openxmlformats.org/drawingml/2006/chart" xmlns:r="http://schemas.openxmlformats.org/officeDocument/2006/relationships" r:id="rId31"/>
               </a:graphicData>
             </a:graphic>
           </wp:inline>
@@ -20070,14 +20150,12 @@
           <w:lang w:eastAsia="zh-CN"/>
         </w:rPr>
       </w:pPr>
-      <w:bookmarkStart w:id="26" w:name="dispTheoryShape2"/>
-      <w:bookmarkEnd w:id="26"/>
       <w:r>
         <w:drawing>
           <wp:inline distT="0" distB="0" distL="114300" distR="114300">
-            <wp:extent cx="2000250" cy="1724025"/>
-            <wp:effectExtent l="0" t="0" r="0" b="9525"/>
-            <wp:docPr id="2" name="图片 2"/>
+            <wp:extent cx="3161665" cy="2105025"/>
+            <wp:effectExtent l="0" t="0" r="635" b="9525"/>
+            <wp:docPr id="3" name="图片 2"/>
             <wp:cNvGraphicFramePr>
               <a:graphicFrameLocks xmlns:a="http://schemas.openxmlformats.org/drawingml/2006/main" noChangeAspect="1"/>
             </wp:cNvGraphicFramePr>
@@ -20085,13 +20163,13 @@
               <a:graphicData uri="http://schemas.openxmlformats.org/drawingml/2006/picture">
                 <pic:pic xmlns:pic="http://schemas.openxmlformats.org/drawingml/2006/picture">
                   <pic:nvPicPr>
-                    <pic:cNvPr id="2" name="图片 2"/>
+                    <pic:cNvPr id="3" name="图片 2"/>
                     <pic:cNvPicPr>
                       <a:picLocks noChangeAspect="1"/>
                     </pic:cNvPicPr>
                   </pic:nvPicPr>
                   <pic:blipFill>
-                    <a:blip r:embed="rId26"/>
+                    <a:blip r:embed="rId32"/>
                     <a:stretch>
                       <a:fillRect/>
                     </a:stretch>
@@ -20099,7 +20177,7 @@
                   <pic:spPr>
                     <a:xfrm>
                       <a:off x="0" y="0"/>
-                      <a:ext cx="2000250" cy="1724025"/>
+                      <a:ext cx="3161665" cy="2105025"/>
                     </a:xfrm>
                     <a:prstGeom prst="rect">
                       <a:avLst/>
@@ -23813,11 +23891,11 @@
           <wp:inline distT="0" distB="0" distL="114300" distR="114300">
             <wp:extent cx="4445000" cy="2540000"/>
             <wp:effectExtent l="4445" t="4445" r="8255" b="8255"/>
-            <wp:docPr id="35" name="图表 34"/>
+            <wp:docPr id="16" name="图表 27"/>
             <wp:cNvGraphicFramePr/>
             <a:graphic xmlns:a="http://schemas.openxmlformats.org/drawingml/2006/main">
               <a:graphicData uri="http://schemas.openxmlformats.org/drawingml/2006/chart">
-                <c:chart xmlns:c="http://schemas.openxmlformats.org/drawingml/2006/chart" xmlns:r="http://schemas.openxmlformats.org/officeDocument/2006/relationships" r:id="rId30"/>
+                <c:chart xmlns:c="http://schemas.openxmlformats.org/drawingml/2006/chart" xmlns:r="http://schemas.openxmlformats.org/officeDocument/2006/relationships" r:id="rId33"/>
               </a:graphicData>
             </a:graphic>
           </wp:inline>
@@ -23893,8 +23971,49 @@
           <w:lang w:eastAsia="zh-CN"/>
         </w:rPr>
       </w:pPr>
-      <w:bookmarkStart w:id="27" w:name="strainTheoryShape3"/>
-      <w:bookmarkEnd w:id="27"/>
+      <w:r>
+        <w:drawing>
+          <wp:inline distT="0" distB="0" distL="114300" distR="114300">
+            <wp:extent cx="3456940" cy="2647315"/>
+            <wp:effectExtent l="0" t="0" r="10160" b="635"/>
+            <wp:docPr id="17" name="图片 6"/>
+            <wp:cNvGraphicFramePr>
+              <a:graphicFrameLocks xmlns:a="http://schemas.openxmlformats.org/drawingml/2006/main" noChangeAspect="1"/>
+            </wp:cNvGraphicFramePr>
+            <a:graphic xmlns:a="http://schemas.openxmlformats.org/drawingml/2006/main">
+              <a:graphicData uri="http://schemas.openxmlformats.org/drawingml/2006/picture">
+                <pic:pic xmlns:pic="http://schemas.openxmlformats.org/drawingml/2006/picture">
+                  <pic:nvPicPr>
+                    <pic:cNvPr id="17" name="图片 6"/>
+                    <pic:cNvPicPr>
+                      <a:picLocks noChangeAspect="1"/>
+                    </pic:cNvPicPr>
+                  </pic:nvPicPr>
+                  <pic:blipFill>
+                    <a:blip r:embed="rId34"/>
+                    <a:stretch>
+                      <a:fillRect/>
+                    </a:stretch>
+                  </pic:blipFill>
+                  <pic:spPr>
+                    <a:xfrm>
+                      <a:off x="0" y="0"/>
+                      <a:ext cx="3456940" cy="2647315"/>
+                    </a:xfrm>
+                    <a:prstGeom prst="rect">
+                      <a:avLst/>
+                    </a:prstGeom>
+                    <a:noFill/>
+                    <a:ln w="9525">
+                      <a:noFill/>
+                    </a:ln>
+                  </pic:spPr>
+                </pic:pic>
+              </a:graphicData>
+            </a:graphic>
+          </wp:inline>
+        </w:drawing>
+      </w:r>
     </w:p>
     <w:p>
       <w:pPr>
@@ -23947,8 +24066,8 @@
       <w:r>
         <w:fldChar w:fldCharType="end"/>
       </w:r>
-      <w:bookmarkStart w:id="29" w:name="_GoBack"/>
-      <w:bookmarkEnd w:id="29"/>
+      <w:bookmarkStart w:id="23" w:name="_GoBack"/>
+      <w:bookmarkEnd w:id="23"/>
       <w:r>
         <w:rPr>
           <w:rFonts w:hint="eastAsia"/>
@@ -25490,11 +25609,11 @@
           <wp:inline distT="0" distB="0" distL="114300" distR="114300">
             <wp:extent cx="4445000" cy="2540000"/>
             <wp:effectExtent l="4445" t="4445" r="8255" b="8255"/>
-            <wp:docPr id="45" name="图表 44"/>
+            <wp:docPr id="28" name="图表 27"/>
             <wp:cNvGraphicFramePr/>
             <a:graphic xmlns:a="http://schemas.openxmlformats.org/drawingml/2006/main">
               <a:graphicData uri="http://schemas.openxmlformats.org/drawingml/2006/chart">
-                <c:chart xmlns:c="http://schemas.openxmlformats.org/drawingml/2006/chart" xmlns:r="http://schemas.openxmlformats.org/officeDocument/2006/relationships" r:id="rId31"/>
+                <c:chart xmlns:c="http://schemas.openxmlformats.org/drawingml/2006/chart" xmlns:r="http://schemas.openxmlformats.org/officeDocument/2006/relationships" r:id="rId35"/>
               </a:graphicData>
             </a:graphic>
           </wp:inline>
@@ -25570,14 +25689,12 @@
           <w:lang w:eastAsia="zh-CN"/>
         </w:rPr>
       </w:pPr>
-      <w:bookmarkStart w:id="28" w:name="dispTheoryShape3"/>
-      <w:bookmarkEnd w:id="28"/>
       <w:r>
         <w:drawing>
           <wp:inline distT="0" distB="0" distL="114300" distR="114300">
-            <wp:extent cx="2000250" cy="1724025"/>
-            <wp:effectExtent l="0" t="0" r="0" b="9525"/>
-            <wp:docPr id="3" name="图片 3"/>
+            <wp:extent cx="3190240" cy="2799715"/>
+            <wp:effectExtent l="0" t="0" r="10160" b="635"/>
+            <wp:docPr id="4" name="图片 3"/>
             <wp:cNvGraphicFramePr>
               <a:graphicFrameLocks xmlns:a="http://schemas.openxmlformats.org/drawingml/2006/main" noChangeAspect="1"/>
             </wp:cNvGraphicFramePr>
@@ -25585,13 +25702,13 @@
               <a:graphicData uri="http://schemas.openxmlformats.org/drawingml/2006/picture">
                 <pic:pic xmlns:pic="http://schemas.openxmlformats.org/drawingml/2006/picture">
                   <pic:nvPicPr>
-                    <pic:cNvPr id="3" name="图片 3"/>
+                    <pic:cNvPr id="4" name="图片 3"/>
                     <pic:cNvPicPr>
                       <a:picLocks noChangeAspect="1"/>
                     </pic:cNvPicPr>
                   </pic:nvPicPr>
                   <pic:blipFill>
-                    <a:blip r:embed="rId26"/>
+                    <a:blip r:embed="rId36"/>
                     <a:stretch>
                       <a:fillRect/>
                     </a:stretch>
@@ -25599,7 +25716,7 @@
                   <pic:spPr>
                     <a:xfrm>
                       <a:off x="0" y="0"/>
-                      <a:ext cx="2000250" cy="1724025"/>
+                      <a:ext cx="3190240" cy="2799715"/>
                     </a:xfrm>
                     <a:prstGeom prst="rect">
                       <a:avLst/>
@@ -26093,7 +26210,7 @@
     <w:lsdException w:qFormat="1" w:unhideWhenUsed="0" w:uiPriority="0" w:semiHidden="0" w:name="Normal"/>
     <w:lsdException w:qFormat="1" w:unhideWhenUsed="0" w:uiPriority="0" w:semiHidden="0" w:name="heading 1"/>
     <w:lsdException w:qFormat="1" w:unhideWhenUsed="0" w:uiPriority="0" w:semiHidden="0" w:name="heading 2"/>
-    <w:lsdException w:qFormat="1" w:unhideWhenUsed="0" w:uiPriority="0" w:semiHidden="0" w:name="heading 3"/>
+    <w:lsdException w:unhideWhenUsed="0" w:uiPriority="0" w:semiHidden="0" w:name="heading 3"/>
     <w:lsdException w:qFormat="1" w:unhideWhenUsed="0" w:uiPriority="0" w:semiHidden="0" w:name="heading 4"/>
     <w:lsdException w:qFormat="1" w:unhideWhenUsed="0" w:uiPriority="0" w:semiHidden="0" w:name="heading 5"/>
     <w:lsdException w:qFormat="1" w:unhideWhenUsed="0" w:uiPriority="0" w:semiHidden="0" w:name="heading 6"/>
@@ -26399,7 +26516,6 @@
     <w:name w:val="heading 3"/>
     <w:basedOn w:val="1"/>
     <w:next w:val="1"/>
-    <w:qFormat/>
     <w:uiPriority w:val="0"/>
     <w:pPr>
       <w:keepNext/>
@@ -27194,11 +27310,11 @@
         </c:dLbls>
         <c:marker val="1"/>
         <c:smooth val="0"/>
-        <c:axId val="514268947"/>
-        <c:axId val="569498509"/>
+        <c:axId val="681035246"/>
+        <c:axId val="338706259"/>
       </c:lineChart>
       <c:catAx>
-        <c:axId val="514268947"/>
+        <c:axId val="681035246"/>
         <c:scaling>
           <c:orientation val="minMax"/>
         </c:scaling>
@@ -27239,7 +27355,7 @@
             </a:pPr>
           </a:p>
         </c:txPr>
-        <c:crossAx val="569498509"/>
+        <c:crossAx val="338706259"/>
         <c:crosses val="autoZero"/>
         <c:auto val="1"/>
         <c:lblAlgn val="ctr"/>
@@ -27247,7 +27363,7 @@
         <c:noMultiLvlLbl val="0"/>
       </c:catAx>
       <c:valAx>
-        <c:axId val="569498509"/>
+        <c:axId val="338706259"/>
         <c:scaling>
           <c:orientation val="minMax"/>
         </c:scaling>
@@ -27332,7 +27448,7 @@
             </a:pPr>
           </a:p>
         </c:txPr>
-        <c:crossAx val="514268947"/>
+        <c:crossAx val="681035246"/>
         <c:crosses val="autoZero"/>
         <c:crossBetween val="between"/>
       </c:valAx>
@@ -27607,11 +27723,11 @@
         </c:dLbls>
         <c:marker val="1"/>
         <c:smooth val="0"/>
-        <c:axId val="51356830"/>
-        <c:axId val="489881802"/>
+        <c:axId val="185457315"/>
+        <c:axId val="486531906"/>
       </c:lineChart>
       <c:catAx>
-        <c:axId val="51356830"/>
+        <c:axId val="185457315"/>
         <c:scaling>
           <c:orientation val="minMax"/>
         </c:scaling>
@@ -27652,7 +27768,7 @@
             </a:pPr>
           </a:p>
         </c:txPr>
-        <c:crossAx val="489881802"/>
+        <c:crossAx val="486531906"/>
         <c:crosses val="autoZero"/>
         <c:auto val="1"/>
         <c:lblAlgn val="ctr"/>
@@ -27660,7 +27776,7 @@
         <c:noMultiLvlLbl val="0"/>
       </c:catAx>
       <c:valAx>
-        <c:axId val="489881802"/>
+        <c:axId val="486531906"/>
         <c:scaling>
           <c:orientation val="minMax"/>
         </c:scaling>
@@ -27745,7 +27861,7 @@
             </a:pPr>
           </a:p>
         </c:txPr>
-        <c:crossAx val="51356830"/>
+        <c:crossAx val="185457315"/>
         <c:crosses val="autoZero"/>
         <c:crossBetween val="between"/>
       </c:valAx>
@@ -28020,11 +28136,11 @@
         </c:dLbls>
         <c:marker val="1"/>
         <c:smooth val="0"/>
-        <c:axId val="554455854"/>
-        <c:axId val="931102638"/>
+        <c:axId val="926733097"/>
+        <c:axId val="900997201"/>
       </c:lineChart>
       <c:catAx>
-        <c:axId val="554455854"/>
+        <c:axId val="926733097"/>
         <c:scaling>
           <c:orientation val="minMax"/>
         </c:scaling>
@@ -28065,7 +28181,7 @@
             </a:pPr>
           </a:p>
         </c:txPr>
-        <c:crossAx val="931102638"/>
+        <c:crossAx val="900997201"/>
         <c:crosses val="autoZero"/>
         <c:auto val="1"/>
         <c:lblAlgn val="ctr"/>
@@ -28073,7 +28189,7 @@
         <c:noMultiLvlLbl val="0"/>
       </c:catAx>
       <c:valAx>
-        <c:axId val="931102638"/>
+        <c:axId val="900997201"/>
         <c:scaling>
           <c:orientation val="minMax"/>
         </c:scaling>
@@ -28158,7 +28274,7 @@
             </a:pPr>
           </a:p>
         </c:txPr>
-        <c:crossAx val="554455854"/>
+        <c:crossAx val="926733097"/>
         <c:crosses val="autoZero"/>
         <c:crossBetween val="between"/>
       </c:valAx>
@@ -28433,11 +28549,11 @@
         </c:dLbls>
         <c:marker val="1"/>
         <c:smooth val="0"/>
-        <c:axId val="210943893"/>
-        <c:axId val="38834235"/>
+        <c:axId val="287963946"/>
+        <c:axId val="37490322"/>
       </c:lineChart>
       <c:catAx>
-        <c:axId val="210943893"/>
+        <c:axId val="287963946"/>
         <c:scaling>
           <c:orientation val="minMax"/>
         </c:scaling>
@@ -28478,7 +28594,7 @@
             </a:pPr>
           </a:p>
         </c:txPr>
-        <c:crossAx val="38834235"/>
+        <c:crossAx val="37490322"/>
         <c:crosses val="autoZero"/>
         <c:auto val="1"/>
         <c:lblAlgn val="ctr"/>
@@ -28486,7 +28602,7 @@
         <c:noMultiLvlLbl val="0"/>
       </c:catAx>
       <c:valAx>
-        <c:axId val="38834235"/>
+        <c:axId val="37490322"/>
         <c:scaling>
           <c:orientation val="minMax"/>
         </c:scaling>
@@ -28571,7 +28687,7 @@
             </a:pPr>
           </a:p>
         </c:txPr>
-        <c:crossAx val="210943893"/>
+        <c:crossAx val="287963946"/>
         <c:crosses val="autoZero"/>
         <c:crossBetween val="between"/>
       </c:valAx>
@@ -28846,11 +28962,11 @@
         </c:dLbls>
         <c:marker val="1"/>
         <c:smooth val="0"/>
-        <c:axId val="505013510"/>
-        <c:axId val="80837990"/>
+        <c:axId val="695107576"/>
+        <c:axId val="697119369"/>
       </c:lineChart>
       <c:catAx>
-        <c:axId val="505013510"/>
+        <c:axId val="695107576"/>
         <c:scaling>
           <c:orientation val="minMax"/>
         </c:scaling>
@@ -28891,7 +29007,7 @@
             </a:pPr>
           </a:p>
         </c:txPr>
-        <c:crossAx val="80837990"/>
+        <c:crossAx val="697119369"/>
         <c:crosses val="autoZero"/>
         <c:auto val="1"/>
         <c:lblAlgn val="ctr"/>
@@ -28899,7 +29015,7 @@
         <c:noMultiLvlLbl val="0"/>
       </c:catAx>
       <c:valAx>
-        <c:axId val="80837990"/>
+        <c:axId val="697119369"/>
         <c:scaling>
           <c:orientation val="minMax"/>
         </c:scaling>
@@ -28984,7 +29100,7 @@
             </a:pPr>
           </a:p>
         </c:txPr>
-        <c:crossAx val="505013510"/>
+        <c:crossAx val="695107576"/>
         <c:crosses val="autoZero"/>
         <c:crossBetween val="between"/>
       </c:valAx>
@@ -29207,11 +29323,11 @@
         </c:dLbls>
         <c:marker val="1"/>
         <c:smooth val="0"/>
-        <c:axId val="86405777"/>
-        <c:axId val="481707290"/>
+        <c:axId val="646925155"/>
+        <c:axId val="220548229"/>
       </c:lineChart>
       <c:catAx>
-        <c:axId val="86405777"/>
+        <c:axId val="646925155"/>
         <c:scaling>
           <c:orientation val="minMax"/>
         </c:scaling>
@@ -29252,7 +29368,7 @@
             </a:pPr>
           </a:p>
         </c:txPr>
-        <c:crossAx val="481707290"/>
+        <c:crossAx val="220548229"/>
         <c:crosses val="autoZero"/>
         <c:auto val="1"/>
         <c:lblAlgn val="ctr"/>
@@ -29260,7 +29376,7 @@
         <c:noMultiLvlLbl val="0"/>
       </c:catAx>
       <c:valAx>
-        <c:axId val="481707290"/>
+        <c:axId val="220548229"/>
         <c:scaling>
           <c:orientation val="minMax"/>
         </c:scaling>
@@ -29345,7 +29461,7 @@
             </a:pPr>
           </a:p>
         </c:txPr>
-        <c:crossAx val="86405777"/>
+        <c:crossAx val="646925155"/>
         <c:crosses val="autoZero"/>
         <c:crossBetween val="between"/>
       </c:valAx>

</xml_diff>

<commit_message>
upgrade original strain processing data in AutoCalcReport
</commit_message>
<xml_diff>
--- a/AutoCalcReportSource.docx
+++ b/AutoCalcReportSource.docx
@@ -547,7 +547,7 @@
           <w:bCs w:val="0"/>
           <w:caps w:val="0"/>
         </w:rPr>
-        <w:instrText xml:space="preserve"> HYPERLINK \l _Toc19234 </w:instrText>
+        <w:instrText xml:space="preserve"> HYPERLINK \l _Toc27923 </w:instrText>
       </w:r>
       <w:r>
         <w:rPr>
@@ -569,7 +569,7 @@
         <w:fldChar w:fldCharType="begin"/>
       </w:r>
       <w:r>
-        <w:instrText xml:space="preserve"> PAGEREF _Toc19234 </w:instrText>
+        <w:instrText xml:space="preserve"> PAGEREF _Toc27923 </w:instrText>
       </w:r>
       <w:r>
         <w:fldChar w:fldCharType="separate"/>
@@ -609,7 +609,7 @@
           <w:caps/>
           <w:szCs w:val="20"/>
         </w:rPr>
-        <w:instrText xml:space="preserve"> HYPERLINK \l _Toc20588 </w:instrText>
+        <w:instrText xml:space="preserve"> HYPERLINK \l _Toc30786 </w:instrText>
       </w:r>
       <w:r>
         <w:rPr>
@@ -632,7 +632,7 @@
         <w:fldChar w:fldCharType="begin"/>
       </w:r>
       <w:r>
-        <w:instrText xml:space="preserve"> PAGEREF _Toc20588 </w:instrText>
+        <w:instrText xml:space="preserve"> PAGEREF _Toc30786 </w:instrText>
       </w:r>
       <w:r>
         <w:fldChar w:fldCharType="separate"/>
@@ -673,7 +673,7 @@
           <w:caps/>
           <w:szCs w:val="20"/>
         </w:rPr>
-        <w:instrText xml:space="preserve"> HYPERLINK \l _Toc490 </w:instrText>
+        <w:instrText xml:space="preserve"> HYPERLINK \l _Toc9045 </w:instrText>
       </w:r>
       <w:r>
         <w:rPr>
@@ -696,7 +696,7 @@
         <w:fldChar w:fldCharType="begin"/>
       </w:r>
       <w:r>
-        <w:instrText xml:space="preserve"> PAGEREF _Toc490 </w:instrText>
+        <w:instrText xml:space="preserve"> PAGEREF _Toc9045 </w:instrText>
       </w:r>
       <w:r>
         <w:fldChar w:fldCharType="separate"/>
@@ -737,7 +737,7 @@
           <w:caps/>
           <w:szCs w:val="20"/>
         </w:rPr>
-        <w:instrText xml:space="preserve"> HYPERLINK \l _Toc27914 </w:instrText>
+        <w:instrText xml:space="preserve"> HYPERLINK \l _Toc30823 </w:instrText>
       </w:r>
       <w:r>
         <w:rPr>
@@ -760,7 +760,7 @@
         <w:fldChar w:fldCharType="begin"/>
       </w:r>
       <w:r>
-        <w:instrText xml:space="preserve"> PAGEREF _Toc27914 </w:instrText>
+        <w:instrText xml:space="preserve"> PAGEREF _Toc30823 </w:instrText>
       </w:r>
       <w:r>
         <w:fldChar w:fldCharType="separate"/>
@@ -801,7 +801,7 @@
           <w:caps/>
           <w:szCs w:val="20"/>
         </w:rPr>
-        <w:instrText xml:space="preserve"> HYPERLINK \l _Toc8658 </w:instrText>
+        <w:instrText xml:space="preserve"> HYPERLINK \l _Toc446 </w:instrText>
       </w:r>
       <w:r>
         <w:rPr>
@@ -834,7 +834,7 @@
         <w:fldChar w:fldCharType="begin"/>
       </w:r>
       <w:r>
-        <w:instrText xml:space="preserve"> PAGEREF _Toc8658 </w:instrText>
+        <w:instrText xml:space="preserve"> PAGEREF _Toc446 </w:instrText>
       </w:r>
       <w:r>
         <w:fldChar w:fldCharType="separate"/>
@@ -875,7 +875,7 @@
           <w:caps/>
           <w:szCs w:val="20"/>
         </w:rPr>
-        <w:instrText xml:space="preserve"> HYPERLINK \l _Toc565 </w:instrText>
+        <w:instrText xml:space="preserve"> HYPERLINK \l _Toc27077 </w:instrText>
       </w:r>
       <w:r>
         <w:rPr>
@@ -908,7 +908,7 @@
         <w:fldChar w:fldCharType="begin"/>
       </w:r>
       <w:r>
-        <w:instrText xml:space="preserve"> PAGEREF _Toc565 </w:instrText>
+        <w:instrText xml:space="preserve"> PAGEREF _Toc27077 </w:instrText>
       </w:r>
       <w:r>
         <w:fldChar w:fldCharType="separate"/>
@@ -1030,10 +1030,10 @@
           <w:szCs w:val="24"/>
         </w:rPr>
       </w:pPr>
-      <w:bookmarkStart w:id="0" w:name="_Toc19234"/>
-      <w:bookmarkStart w:id="1" w:name="_Toc246932284"/>
-      <w:bookmarkStart w:id="2" w:name="_Toc269979746"/>
-      <w:bookmarkStart w:id="3" w:name="_Toc213559447"/>
+      <w:bookmarkStart w:id="0" w:name="_Toc27923"/>
+      <w:bookmarkStart w:id="1" w:name="_Toc269979746"/>
+      <w:bookmarkStart w:id="2" w:name="_Toc213559447"/>
+      <w:bookmarkStart w:id="3" w:name="_Toc246932284"/>
       <w:r>
         <w:rPr>
           <w:sz w:val="24"/>
@@ -1437,10 +1437,10 @@
           <w:szCs w:val="24"/>
         </w:rPr>
       </w:pPr>
-      <w:bookmarkStart w:id="5" w:name="_Toc20588"/>
+      <w:bookmarkStart w:id="5" w:name="_Toc30786"/>
       <w:bookmarkStart w:id="6" w:name="_Toc246932294"/>
-      <w:bookmarkStart w:id="7" w:name="_Toc213559470"/>
-      <w:bookmarkStart w:id="8" w:name="_Toc269979756"/>
+      <w:bookmarkStart w:id="7" w:name="_Toc269979756"/>
+      <w:bookmarkStart w:id="8" w:name="_Toc213559470"/>
       <w:r>
         <w:rPr>
           <w:sz w:val="24"/>
@@ -1554,7 +1554,7 @@
           <w:szCs w:val="24"/>
         </w:rPr>
       </w:pPr>
-      <w:bookmarkStart w:id="9" w:name="_Toc490"/>
+      <w:bookmarkStart w:id="9" w:name="_Toc9045"/>
       <w:r>
         <w:rPr>
           <w:sz w:val="24"/>
@@ -1949,7 +1949,7 @@
           <w:szCs w:val="24"/>
         </w:rPr>
       </w:pPr>
-      <w:bookmarkStart w:id="10" w:name="_Toc27914"/>
+      <w:bookmarkStart w:id="10" w:name="_Toc30823"/>
       <w:r>
         <w:rPr>
           <w:sz w:val="24"/>
@@ -1973,7 +1973,7 @@
           <w:szCs w:val="24"/>
         </w:rPr>
       </w:pPr>
-      <w:bookmarkStart w:id="11" w:name="_Toc8658"/>
+      <w:bookmarkStart w:id="11" w:name="_Toc446"/>
       <w:r>
         <w:rPr>
           <w:rFonts w:ascii="Times New Roman" w:hAnsi="Times New Roman"/>
@@ -7703,7 +7703,7 @@
           <w:szCs w:val="24"/>
         </w:rPr>
       </w:pPr>
-      <w:bookmarkStart w:id="20" w:name="_Toc565"/>
+      <w:bookmarkStart w:id="20" w:name="_Toc27077"/>
       <w:r>
         <w:rPr>
           <w:rFonts w:ascii="Times New Roman" w:hAnsi="Times New Roman"/>
@@ -9976,7 +9976,7 @@
           <wp:inline distT="0" distB="0" distL="114300" distR="114300">
             <wp:extent cx="4445000" cy="2794000"/>
             <wp:effectExtent l="4445" t="4445" r="8255" b="20955"/>
-            <wp:docPr id="1" name="图表 13"/>
+            <wp:docPr id="2" name="图表 1"/>
             <wp:cNvGraphicFramePr/>
             <a:graphic xmlns:a="http://schemas.openxmlformats.org/drawingml/2006/main">
               <a:graphicData uri="http://schemas.openxmlformats.org/drawingml/2006/chart">
@@ -10061,7 +10061,7 @@
           <wp:inline distT="0" distB="0" distL="114300" distR="114300">
             <wp:extent cx="4733290" cy="5180965"/>
             <wp:effectExtent l="0" t="0" r="10160" b="635"/>
-            <wp:docPr id="2" name="图片 1"/>
+            <wp:docPr id="1" name="图片 1"/>
             <wp:cNvGraphicFramePr>
               <a:graphicFrameLocks xmlns:a="http://schemas.openxmlformats.org/drawingml/2006/main" noChangeAspect="1"/>
             </wp:cNvGraphicFramePr>
@@ -10069,7 +10069,7 @@
               <a:graphicData uri="http://schemas.openxmlformats.org/drawingml/2006/picture">
                 <pic:pic xmlns:pic="http://schemas.openxmlformats.org/drawingml/2006/picture">
                   <pic:nvPicPr>
-                    <pic:cNvPr id="2" name="图片 1"/>
+                    <pic:cNvPr id="1" name="图片 1"/>
                     <pic:cNvPicPr>
                       <a:picLocks noChangeAspect="1"/>
                     </pic:cNvPicPr>
@@ -10953,7 +10953,7 @@
                 <w:vertAlign w:val="baseline"/>
                 <w:lang w:eastAsia="zh-CN"/>
               </w:rPr>
-              <w:t>603.0</w:t>
+              <w:t>669.1</w:t>
             </w:r>
           </w:p>
         </w:tc>
@@ -11003,7 +11003,7 @@
                 <w:vertAlign w:val="baseline"/>
                 <w:lang w:eastAsia="zh-CN"/>
               </w:rPr>
-              <w:t>604.8</w:t>
+              <w:t>673.1</w:t>
             </w:r>
           </w:p>
         </w:tc>
@@ -11053,7 +11053,7 @@
                 <w:vertAlign w:val="baseline"/>
                 <w:lang w:eastAsia="zh-CN"/>
               </w:rPr>
-              <w:t>603.0</w:t>
+              <w:t>669.2</w:t>
             </w:r>
           </w:p>
         </w:tc>
@@ -11103,7 +11103,7 @@
                 <w:vertAlign w:val="baseline"/>
                 <w:lang w:eastAsia="zh-CN"/>
               </w:rPr>
-              <w:t>1.8</w:t>
+              <w:t>4.0</w:t>
             </w:r>
           </w:p>
         </w:tc>
@@ -11153,37 +11153,37 @@
                 <w:vertAlign w:val="baseline"/>
                 <w:lang w:eastAsia="zh-CN"/>
               </w:rPr>
+              <w:t>0.1</w:t>
+            </w:r>
+          </w:p>
+        </w:tc>
+        <w:tc>
+          <w:tcPr>
+            <w:tcW w:w="700" w:type="dxa"/>
+            <w:vAlign w:val="center"/>
+          </w:tcPr>
+          <w:p>
+            <w:pPr>
+              <w:spacing w:line="240" w:lineRule="auto"/>
+              <w:jc w:val="center"/>
+              <w:rPr>
+                <w:rFonts w:hint="eastAsia"/>
+                <w:vertAlign w:val="baseline"/>
+                <w:lang w:eastAsia="zh-CN"/>
+              </w:rPr>
+            </w:pPr>
+            <w:r>
+              <w:rPr>
+                <w:rFonts w:hint="eastAsia"/>
+                <w:vertAlign w:val="baseline"/>
+                <w:lang w:eastAsia="zh-CN"/>
+              </w:rPr>
               <w:t>0.0</w:t>
             </w:r>
           </w:p>
         </w:tc>
         <w:tc>
           <w:tcPr>
-            <w:tcW w:w="700" w:type="dxa"/>
-            <w:vAlign w:val="center"/>
-          </w:tcPr>
-          <w:p>
-            <w:pPr>
-              <w:spacing w:line="240" w:lineRule="auto"/>
-              <w:jc w:val="center"/>
-              <w:rPr>
-                <w:rFonts w:hint="eastAsia"/>
-                <w:vertAlign w:val="baseline"/>
-                <w:lang w:eastAsia="zh-CN"/>
-              </w:rPr>
-            </w:pPr>
-            <w:r>
-              <w:rPr>
-                <w:rFonts w:hint="eastAsia"/>
-                <w:vertAlign w:val="baseline"/>
-                <w:lang w:eastAsia="zh-CN"/>
-              </w:rPr>
-              <w:t>0.0</w:t>
-            </w:r>
-          </w:p>
-        </w:tc>
-        <w:tc>
-          <w:tcPr>
             <w:tcW w:w="760" w:type="dxa"/>
             <w:vAlign w:val="center"/>
           </w:tcPr>
@@ -11203,7 +11203,7 @@
                 <w:vertAlign w:val="baseline"/>
                 <w:lang w:eastAsia="zh-CN"/>
               </w:rPr>
-              <w:t>6.8</w:t>
+              <w:t>43</w:t>
             </w:r>
           </w:p>
         </w:tc>
@@ -11228,7 +11228,7 @@
                 <w:vertAlign w:val="baseline"/>
                 <w:lang w:eastAsia="zh-CN"/>
               </w:rPr>
-              <w:t>6.8</w:t>
+              <w:t>15</w:t>
             </w:r>
           </w:p>
         </w:tc>
@@ -11253,7 +11253,7 @@
                 <w:vertAlign w:val="baseline"/>
                 <w:lang w:eastAsia="zh-CN"/>
               </w:rPr>
-              <w:t>0.0</w:t>
+              <w:t>0</w:t>
             </w:r>
           </w:p>
         </w:tc>
@@ -11323,7 +11323,7 @@
                 <w:vertAlign w:val="baseline"/>
                 <w:lang w:eastAsia="zh-CN"/>
               </w:rPr>
-              <w:t>688.5</w:t>
+              <w:t>678.8</w:t>
             </w:r>
           </w:p>
         </w:tc>
@@ -11348,6 +11348,56 @@
                 <w:vertAlign w:val="baseline"/>
                 <w:lang w:eastAsia="zh-CN"/>
               </w:rPr>
+              <w:t>14.0</w:t>
+            </w:r>
+          </w:p>
+        </w:tc>
+        <w:tc>
+          <w:tcPr>
+            <w:tcW w:w="760" w:type="dxa"/>
+            <w:vAlign w:val="center"/>
+          </w:tcPr>
+          <w:p>
+            <w:pPr>
+              <w:spacing w:line="240" w:lineRule="auto"/>
+              <w:jc w:val="center"/>
+              <w:rPr>
+                <w:rFonts w:hint="eastAsia"/>
+                <w:vertAlign w:val="baseline"/>
+                <w:lang w:eastAsia="zh-CN"/>
+              </w:rPr>
+            </w:pPr>
+            <w:r>
+              <w:rPr>
+                <w:rFonts w:hint="eastAsia"/>
+                <w:vertAlign w:val="baseline"/>
+                <w:lang w:eastAsia="zh-CN"/>
+              </w:rPr>
+              <w:t>682.8</w:t>
+            </w:r>
+          </w:p>
+        </w:tc>
+        <w:tc>
+          <w:tcPr>
+            <w:tcW w:w="760" w:type="dxa"/>
+            <w:vAlign w:val="center"/>
+          </w:tcPr>
+          <w:p>
+            <w:pPr>
+              <w:spacing w:line="240" w:lineRule="auto"/>
+              <w:jc w:val="center"/>
+              <w:rPr>
+                <w:rFonts w:hint="eastAsia"/>
+                <w:vertAlign w:val="baseline"/>
+                <w:lang w:eastAsia="zh-CN"/>
+              </w:rPr>
+            </w:pPr>
+            <w:r>
+              <w:rPr>
+                <w:rFonts w:hint="eastAsia"/>
+                <w:vertAlign w:val="baseline"/>
+                <w:lang w:eastAsia="zh-CN"/>
+              </w:rPr>
               <w:t>14.1</w:t>
             </w:r>
           </w:p>
@@ -11373,7 +11423,7 @@
                 <w:vertAlign w:val="baseline"/>
                 <w:lang w:eastAsia="zh-CN"/>
               </w:rPr>
-              <w:t>692.5</w:t>
+              <w:t>678.9</w:t>
             </w:r>
           </w:p>
         </w:tc>
@@ -11398,7 +11448,107 @@
                 <w:vertAlign w:val="baseline"/>
                 <w:lang w:eastAsia="zh-CN"/>
               </w:rPr>
-              <w:t>14.2</w:t>
+              <w:t>13.7</w:t>
+            </w:r>
+          </w:p>
+        </w:tc>
+        <w:tc>
+          <w:tcPr>
+            <w:tcW w:w="700" w:type="dxa"/>
+            <w:vAlign w:val="center"/>
+          </w:tcPr>
+          <w:p>
+            <w:pPr>
+              <w:spacing w:line="240" w:lineRule="auto"/>
+              <w:jc w:val="center"/>
+              <w:rPr>
+                <w:rFonts w:hint="eastAsia"/>
+                <w:vertAlign w:val="baseline"/>
+                <w:lang w:eastAsia="zh-CN"/>
+              </w:rPr>
+            </w:pPr>
+            <w:r>
+              <w:rPr>
+                <w:rFonts w:hint="eastAsia"/>
+                <w:vertAlign w:val="baseline"/>
+                <w:lang w:eastAsia="zh-CN"/>
+              </w:rPr>
+              <w:t>4.0</w:t>
+            </w:r>
+          </w:p>
+        </w:tc>
+        <w:tc>
+          <w:tcPr>
+            <w:tcW w:w="700" w:type="dxa"/>
+            <w:vAlign w:val="center"/>
+          </w:tcPr>
+          <w:p>
+            <w:pPr>
+              <w:spacing w:line="240" w:lineRule="auto"/>
+              <w:jc w:val="center"/>
+              <w:rPr>
+                <w:rFonts w:hint="eastAsia"/>
+                <w:vertAlign w:val="baseline"/>
+                <w:lang w:eastAsia="zh-CN"/>
+              </w:rPr>
+            </w:pPr>
+            <w:r>
+              <w:rPr>
+                <w:rFonts w:hint="eastAsia"/>
+                <w:vertAlign w:val="baseline"/>
+                <w:lang w:eastAsia="zh-CN"/>
+              </w:rPr>
+              <w:t>0.1</w:t>
+            </w:r>
+          </w:p>
+        </w:tc>
+        <w:tc>
+          <w:tcPr>
+            <w:tcW w:w="700" w:type="dxa"/>
+            <w:vAlign w:val="center"/>
+          </w:tcPr>
+          <w:p>
+            <w:pPr>
+              <w:spacing w:line="240" w:lineRule="auto"/>
+              <w:jc w:val="center"/>
+              <w:rPr>
+                <w:rFonts w:hint="eastAsia"/>
+                <w:vertAlign w:val="baseline"/>
+                <w:lang w:eastAsia="zh-CN"/>
+              </w:rPr>
+            </w:pPr>
+            <w:r>
+              <w:rPr>
+                <w:rFonts w:hint="eastAsia"/>
+                <w:vertAlign w:val="baseline"/>
+                <w:lang w:eastAsia="zh-CN"/>
+              </w:rPr>
+              <w:t>0.1</w:t>
+            </w:r>
+          </w:p>
+        </w:tc>
+        <w:tc>
+          <w:tcPr>
+            <w:tcW w:w="700" w:type="dxa"/>
+            <w:vAlign w:val="center"/>
+          </w:tcPr>
+          <w:p>
+            <w:pPr>
+              <w:spacing w:line="240" w:lineRule="auto"/>
+              <w:jc w:val="center"/>
+              <w:rPr>
+                <w:rFonts w:hint="eastAsia"/>
+                <w:vertAlign w:val="baseline"/>
+                <w:lang w:eastAsia="zh-CN"/>
+              </w:rPr>
+            </w:pPr>
+            <w:r>
+              <w:rPr>
+                <w:rFonts w:hint="eastAsia"/>
+                <w:vertAlign w:val="baseline"/>
+                <w:lang w:eastAsia="zh-CN"/>
+              </w:rPr>
+              <w:t>-0.3</w:t>
             </w:r>
           </w:p>
         </w:tc>
@@ -11423,7 +11573,7 @@
                 <w:vertAlign w:val="baseline"/>
                 <w:lang w:eastAsia="zh-CN"/>
               </w:rPr>
-              <w:t>688.5</w:t>
+              <w:t>41</w:t>
             </w:r>
           </w:p>
         </w:tc>
@@ -11448,107 +11598,7 @@
                 <w:vertAlign w:val="baseline"/>
                 <w:lang w:eastAsia="zh-CN"/>
               </w:rPr>
-              <w:t>14.0</w:t>
-            </w:r>
-          </w:p>
-        </w:tc>
-        <w:tc>
-          <w:tcPr>
-            <w:tcW w:w="700" w:type="dxa"/>
-            <w:vAlign w:val="center"/>
-          </w:tcPr>
-          <w:p>
-            <w:pPr>
-              <w:spacing w:line="240" w:lineRule="auto"/>
-              <w:jc w:val="center"/>
-              <w:rPr>
-                <w:rFonts w:hint="eastAsia"/>
-                <w:vertAlign w:val="baseline"/>
-                <w:lang w:eastAsia="zh-CN"/>
-              </w:rPr>
-            </w:pPr>
-            <w:r>
-              <w:rPr>
-                <w:rFonts w:hint="eastAsia"/>
-                <w:vertAlign w:val="baseline"/>
-                <w:lang w:eastAsia="zh-CN"/>
-              </w:rPr>
-              <w:t>4.0</w:t>
-            </w:r>
-          </w:p>
-        </w:tc>
-        <w:tc>
-          <w:tcPr>
-            <w:tcW w:w="700" w:type="dxa"/>
-            <w:vAlign w:val="center"/>
-          </w:tcPr>
-          <w:p>
-            <w:pPr>
-              <w:spacing w:line="240" w:lineRule="auto"/>
-              <w:jc w:val="center"/>
-              <w:rPr>
-                <w:rFonts w:hint="eastAsia"/>
-                <w:vertAlign w:val="baseline"/>
-                <w:lang w:eastAsia="zh-CN"/>
-              </w:rPr>
-            </w:pPr>
-            <w:r>
-              <w:rPr>
-                <w:rFonts w:hint="eastAsia"/>
-                <w:vertAlign w:val="baseline"/>
-                <w:lang w:eastAsia="zh-CN"/>
-              </w:rPr>
-              <w:t>0.1</w:t>
-            </w:r>
-          </w:p>
-        </w:tc>
-        <w:tc>
-          <w:tcPr>
-            <w:tcW w:w="700" w:type="dxa"/>
-            <w:vAlign w:val="center"/>
-          </w:tcPr>
-          <w:p>
-            <w:pPr>
-              <w:spacing w:line="240" w:lineRule="auto"/>
-              <w:jc w:val="center"/>
-              <w:rPr>
-                <w:rFonts w:hint="eastAsia"/>
-                <w:vertAlign w:val="baseline"/>
-                <w:lang w:eastAsia="zh-CN"/>
-              </w:rPr>
-            </w:pPr>
-            <w:r>
-              <w:rPr>
-                <w:rFonts w:hint="eastAsia"/>
-                <w:vertAlign w:val="baseline"/>
-                <w:lang w:eastAsia="zh-CN"/>
-              </w:rPr>
-              <w:t>0.0</w:t>
-            </w:r>
-          </w:p>
-        </w:tc>
-        <w:tc>
-          <w:tcPr>
-            <w:tcW w:w="700" w:type="dxa"/>
-            <w:vAlign w:val="center"/>
-          </w:tcPr>
-          <w:p>
-            <w:pPr>
-              <w:spacing w:line="240" w:lineRule="auto"/>
-              <w:jc w:val="center"/>
-              <w:rPr>
-                <w:rFonts w:hint="eastAsia"/>
-                <w:vertAlign w:val="baseline"/>
-                <w:lang w:eastAsia="zh-CN"/>
-              </w:rPr>
-            </w:pPr>
-            <w:r>
-              <w:rPr>
-                <w:rFonts w:hint="eastAsia"/>
-                <w:vertAlign w:val="baseline"/>
-                <w:lang w:eastAsia="zh-CN"/>
-              </w:rPr>
-              <w:t>-0.1</w:t>
+              <w:t>15</w:t>
             </w:r>
           </w:p>
         </w:tc>
@@ -11573,57 +11623,7 @@
                 <w:vertAlign w:val="baseline"/>
                 <w:lang w:eastAsia="zh-CN"/>
               </w:rPr>
-              <w:t>15.3</w:t>
-            </w:r>
-          </w:p>
-        </w:tc>
-        <w:tc>
-          <w:tcPr>
-            <w:tcW w:w="760" w:type="dxa"/>
-            <w:vAlign w:val="center"/>
-          </w:tcPr>
-          <w:p>
-            <w:pPr>
-              <w:spacing w:line="240" w:lineRule="auto"/>
-              <w:jc w:val="center"/>
-              <w:rPr>
-                <w:rFonts w:hint="eastAsia"/>
-                <w:vertAlign w:val="baseline"/>
-                <w:lang w:eastAsia="zh-CN"/>
-              </w:rPr>
-            </w:pPr>
-            <w:r>
-              <w:rPr>
-                <w:rFonts w:hint="eastAsia"/>
-                <w:vertAlign w:val="baseline"/>
-                <w:lang w:eastAsia="zh-CN"/>
-              </w:rPr>
-              <w:t>15.3</w:t>
-            </w:r>
-          </w:p>
-        </w:tc>
-        <w:tc>
-          <w:tcPr>
-            <w:tcW w:w="760" w:type="dxa"/>
-            <w:vAlign w:val="center"/>
-          </w:tcPr>
-          <w:p>
-            <w:pPr>
-              <w:spacing w:line="240" w:lineRule="auto"/>
-              <w:jc w:val="center"/>
-              <w:rPr>
-                <w:rFonts w:hint="eastAsia"/>
-                <w:vertAlign w:val="baseline"/>
-                <w:lang w:eastAsia="zh-CN"/>
-              </w:rPr>
-            </w:pPr>
-            <w:r>
-              <w:rPr>
-                <w:rFonts w:hint="eastAsia"/>
-                <w:vertAlign w:val="baseline"/>
-                <w:lang w:eastAsia="zh-CN"/>
-              </w:rPr>
-              <w:t>0.0</w:t>
+              <w:t>0</w:t>
             </w:r>
           </w:p>
         </w:tc>
@@ -11693,7 +11693,7 @@
                 <w:vertAlign w:val="baseline"/>
                 <w:lang w:eastAsia="zh-CN"/>
               </w:rPr>
-              <w:t>678.8</w:t>
+              <w:t>688.5</w:t>
             </w:r>
           </w:p>
         </w:tc>
@@ -11718,12 +11718,212 @@
                 <w:vertAlign w:val="baseline"/>
                 <w:lang w:eastAsia="zh-CN"/>
               </w:rPr>
+              <w:t>14.1</w:t>
+            </w:r>
+          </w:p>
+        </w:tc>
+        <w:tc>
+          <w:tcPr>
+            <w:tcW w:w="760" w:type="dxa"/>
+            <w:vAlign w:val="center"/>
+          </w:tcPr>
+          <w:p>
+            <w:pPr>
+              <w:spacing w:line="240" w:lineRule="auto"/>
+              <w:jc w:val="center"/>
+              <w:rPr>
+                <w:rFonts w:hint="eastAsia"/>
+                <w:vertAlign w:val="baseline"/>
+                <w:lang w:eastAsia="zh-CN"/>
+              </w:rPr>
+            </w:pPr>
+            <w:r>
+              <w:rPr>
+                <w:rFonts w:hint="eastAsia"/>
+                <w:vertAlign w:val="baseline"/>
+                <w:lang w:eastAsia="zh-CN"/>
+              </w:rPr>
+              <w:t>692.5</w:t>
+            </w:r>
+          </w:p>
+        </w:tc>
+        <w:tc>
+          <w:tcPr>
+            <w:tcW w:w="760" w:type="dxa"/>
+            <w:vAlign w:val="center"/>
+          </w:tcPr>
+          <w:p>
+            <w:pPr>
+              <w:spacing w:line="240" w:lineRule="auto"/>
+              <w:jc w:val="center"/>
+              <w:rPr>
+                <w:rFonts w:hint="eastAsia"/>
+                <w:vertAlign w:val="baseline"/>
+                <w:lang w:eastAsia="zh-CN"/>
+              </w:rPr>
+            </w:pPr>
+            <w:r>
+              <w:rPr>
+                <w:rFonts w:hint="eastAsia"/>
+                <w:vertAlign w:val="baseline"/>
+                <w:lang w:eastAsia="zh-CN"/>
+              </w:rPr>
+              <w:t>14.2</w:t>
+            </w:r>
+          </w:p>
+        </w:tc>
+        <w:tc>
+          <w:tcPr>
+            <w:tcW w:w="760" w:type="dxa"/>
+            <w:vAlign w:val="center"/>
+          </w:tcPr>
+          <w:p>
+            <w:pPr>
+              <w:spacing w:line="240" w:lineRule="auto"/>
+              <w:jc w:val="center"/>
+              <w:rPr>
+                <w:rFonts w:hint="eastAsia"/>
+                <w:vertAlign w:val="baseline"/>
+                <w:lang w:eastAsia="zh-CN"/>
+              </w:rPr>
+            </w:pPr>
+            <w:r>
+              <w:rPr>
+                <w:rFonts w:hint="eastAsia"/>
+                <w:vertAlign w:val="baseline"/>
+                <w:lang w:eastAsia="zh-CN"/>
+              </w:rPr>
+              <w:t>688.5</w:t>
+            </w:r>
+          </w:p>
+        </w:tc>
+        <w:tc>
+          <w:tcPr>
+            <w:tcW w:w="760" w:type="dxa"/>
+            <w:vAlign w:val="center"/>
+          </w:tcPr>
+          <w:p>
+            <w:pPr>
+              <w:spacing w:line="240" w:lineRule="auto"/>
+              <w:jc w:val="center"/>
+              <w:rPr>
+                <w:rFonts w:hint="eastAsia"/>
+                <w:vertAlign w:val="baseline"/>
+                <w:lang w:eastAsia="zh-CN"/>
+              </w:rPr>
+            </w:pPr>
+            <w:r>
+              <w:rPr>
+                <w:rFonts w:hint="eastAsia"/>
+                <w:vertAlign w:val="baseline"/>
+                <w:lang w:eastAsia="zh-CN"/>
+              </w:rPr>
               <w:t>14.0</w:t>
             </w:r>
           </w:p>
         </w:tc>
         <w:tc>
           <w:tcPr>
+            <w:tcW w:w="700" w:type="dxa"/>
+            <w:vAlign w:val="center"/>
+          </w:tcPr>
+          <w:p>
+            <w:pPr>
+              <w:spacing w:line="240" w:lineRule="auto"/>
+              <w:jc w:val="center"/>
+              <w:rPr>
+                <w:rFonts w:hint="eastAsia"/>
+                <w:vertAlign w:val="baseline"/>
+                <w:lang w:eastAsia="zh-CN"/>
+              </w:rPr>
+            </w:pPr>
+            <w:r>
+              <w:rPr>
+                <w:rFonts w:hint="eastAsia"/>
+                <w:vertAlign w:val="baseline"/>
+                <w:lang w:eastAsia="zh-CN"/>
+              </w:rPr>
+              <w:t>4.0</w:t>
+            </w:r>
+          </w:p>
+        </w:tc>
+        <w:tc>
+          <w:tcPr>
+            <w:tcW w:w="700" w:type="dxa"/>
+            <w:vAlign w:val="center"/>
+          </w:tcPr>
+          <w:p>
+            <w:pPr>
+              <w:spacing w:line="240" w:lineRule="auto"/>
+              <w:jc w:val="center"/>
+              <w:rPr>
+                <w:rFonts w:hint="eastAsia"/>
+                <w:vertAlign w:val="baseline"/>
+                <w:lang w:eastAsia="zh-CN"/>
+              </w:rPr>
+            </w:pPr>
+            <w:r>
+              <w:rPr>
+                <w:rFonts w:hint="eastAsia"/>
+                <w:vertAlign w:val="baseline"/>
+                <w:lang w:eastAsia="zh-CN"/>
+              </w:rPr>
+              <w:t>0.1</w:t>
+            </w:r>
+          </w:p>
+        </w:tc>
+        <w:tc>
+          <w:tcPr>
+            <w:tcW w:w="700" w:type="dxa"/>
+            <w:vAlign w:val="center"/>
+          </w:tcPr>
+          <w:p>
+            <w:pPr>
+              <w:spacing w:line="240" w:lineRule="auto"/>
+              <w:jc w:val="center"/>
+              <w:rPr>
+                <w:rFonts w:hint="eastAsia"/>
+                <w:vertAlign w:val="baseline"/>
+                <w:lang w:eastAsia="zh-CN"/>
+              </w:rPr>
+            </w:pPr>
+            <w:r>
+              <w:rPr>
+                <w:rFonts w:hint="eastAsia"/>
+                <w:vertAlign w:val="baseline"/>
+                <w:lang w:eastAsia="zh-CN"/>
+              </w:rPr>
+              <w:t>0.0</w:t>
+            </w:r>
+          </w:p>
+        </w:tc>
+        <w:tc>
+          <w:tcPr>
+            <w:tcW w:w="700" w:type="dxa"/>
+            <w:vAlign w:val="center"/>
+          </w:tcPr>
+          <w:p>
+            <w:pPr>
+              <w:spacing w:line="240" w:lineRule="auto"/>
+              <w:jc w:val="center"/>
+              <w:rPr>
+                <w:rFonts w:hint="eastAsia"/>
+                <w:vertAlign w:val="baseline"/>
+                <w:lang w:eastAsia="zh-CN"/>
+              </w:rPr>
+            </w:pPr>
+            <w:r>
+              <w:rPr>
+                <w:rFonts w:hint="eastAsia"/>
+                <w:vertAlign w:val="baseline"/>
+                <w:lang w:eastAsia="zh-CN"/>
+              </w:rPr>
+              <w:t>-0.1</w:t>
+            </w:r>
+          </w:p>
+        </w:tc>
+        <w:tc>
+          <w:tcPr>
             <w:tcW w:w="760" w:type="dxa"/>
             <w:vAlign w:val="center"/>
           </w:tcPr>
@@ -11743,7 +11943,7 @@
                 <w:vertAlign w:val="baseline"/>
                 <w:lang w:eastAsia="zh-CN"/>
               </w:rPr>
-              <w:t>682.8</w:t>
+              <w:t>32</w:t>
             </w:r>
           </w:p>
         </w:tc>
@@ -11768,7 +11968,7 @@
                 <w:vertAlign w:val="baseline"/>
                 <w:lang w:eastAsia="zh-CN"/>
               </w:rPr>
-              <w:t>14.1</w:t>
+              <w:t>15</w:t>
             </w:r>
           </w:p>
         </w:tc>
@@ -11793,207 +11993,7 @@
                 <w:vertAlign w:val="baseline"/>
                 <w:lang w:eastAsia="zh-CN"/>
               </w:rPr>
-              <w:t>678.9</w:t>
-            </w:r>
-          </w:p>
-        </w:tc>
-        <w:tc>
-          <w:tcPr>
-            <w:tcW w:w="760" w:type="dxa"/>
-            <w:vAlign w:val="center"/>
-          </w:tcPr>
-          <w:p>
-            <w:pPr>
-              <w:spacing w:line="240" w:lineRule="auto"/>
-              <w:jc w:val="center"/>
-              <w:rPr>
-                <w:rFonts w:hint="eastAsia"/>
-                <w:vertAlign w:val="baseline"/>
-                <w:lang w:eastAsia="zh-CN"/>
-              </w:rPr>
-            </w:pPr>
-            <w:r>
-              <w:rPr>
-                <w:rFonts w:hint="eastAsia"/>
-                <w:vertAlign w:val="baseline"/>
-                <w:lang w:eastAsia="zh-CN"/>
-              </w:rPr>
-              <w:t>13.7</w:t>
-            </w:r>
-          </w:p>
-        </w:tc>
-        <w:tc>
-          <w:tcPr>
-            <w:tcW w:w="700" w:type="dxa"/>
-            <w:vAlign w:val="center"/>
-          </w:tcPr>
-          <w:p>
-            <w:pPr>
-              <w:spacing w:line="240" w:lineRule="auto"/>
-              <w:jc w:val="center"/>
-              <w:rPr>
-                <w:rFonts w:hint="eastAsia"/>
-                <w:vertAlign w:val="baseline"/>
-                <w:lang w:eastAsia="zh-CN"/>
-              </w:rPr>
-            </w:pPr>
-            <w:r>
-              <w:rPr>
-                <w:rFonts w:hint="eastAsia"/>
-                <w:vertAlign w:val="baseline"/>
-                <w:lang w:eastAsia="zh-CN"/>
-              </w:rPr>
-              <w:t>4.0</w:t>
-            </w:r>
-          </w:p>
-        </w:tc>
-        <w:tc>
-          <w:tcPr>
-            <w:tcW w:w="700" w:type="dxa"/>
-            <w:vAlign w:val="center"/>
-          </w:tcPr>
-          <w:p>
-            <w:pPr>
-              <w:spacing w:line="240" w:lineRule="auto"/>
-              <w:jc w:val="center"/>
-              <w:rPr>
-                <w:rFonts w:hint="eastAsia"/>
-                <w:vertAlign w:val="baseline"/>
-                <w:lang w:eastAsia="zh-CN"/>
-              </w:rPr>
-            </w:pPr>
-            <w:r>
-              <w:rPr>
-                <w:rFonts w:hint="eastAsia"/>
-                <w:vertAlign w:val="baseline"/>
-                <w:lang w:eastAsia="zh-CN"/>
-              </w:rPr>
-              <w:t>0.1</w:t>
-            </w:r>
-          </w:p>
-        </w:tc>
-        <w:tc>
-          <w:tcPr>
-            <w:tcW w:w="700" w:type="dxa"/>
-            <w:vAlign w:val="center"/>
-          </w:tcPr>
-          <w:p>
-            <w:pPr>
-              <w:spacing w:line="240" w:lineRule="auto"/>
-              <w:jc w:val="center"/>
-              <w:rPr>
-                <w:rFonts w:hint="eastAsia"/>
-                <w:vertAlign w:val="baseline"/>
-                <w:lang w:eastAsia="zh-CN"/>
-              </w:rPr>
-            </w:pPr>
-            <w:r>
-              <w:rPr>
-                <w:rFonts w:hint="eastAsia"/>
-                <w:vertAlign w:val="baseline"/>
-                <w:lang w:eastAsia="zh-CN"/>
-              </w:rPr>
-              <w:t>0.1</w:t>
-            </w:r>
-          </w:p>
-        </w:tc>
-        <w:tc>
-          <w:tcPr>
-            <w:tcW w:w="700" w:type="dxa"/>
-            <w:vAlign w:val="center"/>
-          </w:tcPr>
-          <w:p>
-            <w:pPr>
-              <w:spacing w:line="240" w:lineRule="auto"/>
-              <w:jc w:val="center"/>
-              <w:rPr>
-                <w:rFonts w:hint="eastAsia"/>
-                <w:vertAlign w:val="baseline"/>
-                <w:lang w:eastAsia="zh-CN"/>
-              </w:rPr>
-            </w:pPr>
-            <w:r>
-              <w:rPr>
-                <w:rFonts w:hint="eastAsia"/>
-                <w:vertAlign w:val="baseline"/>
-                <w:lang w:eastAsia="zh-CN"/>
-              </w:rPr>
-              <w:t>-0.3</w:t>
-            </w:r>
-          </w:p>
-        </w:tc>
-        <w:tc>
-          <w:tcPr>
-            <w:tcW w:w="760" w:type="dxa"/>
-            <w:vAlign w:val="center"/>
-          </w:tcPr>
-          <w:p>
-            <w:pPr>
-              <w:spacing w:line="240" w:lineRule="auto"/>
-              <w:jc w:val="center"/>
-              <w:rPr>
-                <w:rFonts w:hint="eastAsia"/>
-                <w:vertAlign w:val="baseline"/>
-                <w:lang w:eastAsia="zh-CN"/>
-              </w:rPr>
-            </w:pPr>
-            <w:r>
-              <w:rPr>
-                <w:rFonts w:hint="eastAsia"/>
-                <w:vertAlign w:val="baseline"/>
-                <w:lang w:eastAsia="zh-CN"/>
-              </w:rPr>
-              <w:t>15.2</w:t>
-            </w:r>
-          </w:p>
-        </w:tc>
-        <w:tc>
-          <w:tcPr>
-            <w:tcW w:w="760" w:type="dxa"/>
-            <w:vAlign w:val="center"/>
-          </w:tcPr>
-          <w:p>
-            <w:pPr>
-              <w:spacing w:line="240" w:lineRule="auto"/>
-              <w:jc w:val="center"/>
-              <w:rPr>
-                <w:rFonts w:hint="eastAsia"/>
-                <w:vertAlign w:val="baseline"/>
-                <w:lang w:eastAsia="zh-CN"/>
-              </w:rPr>
-            </w:pPr>
-            <w:r>
-              <w:rPr>
-                <w:rFonts w:hint="eastAsia"/>
-                <w:vertAlign w:val="baseline"/>
-                <w:lang w:eastAsia="zh-CN"/>
-              </w:rPr>
-              <w:t>15.2</w:t>
-            </w:r>
-          </w:p>
-        </w:tc>
-        <w:tc>
-          <w:tcPr>
-            <w:tcW w:w="760" w:type="dxa"/>
-            <w:vAlign w:val="center"/>
-          </w:tcPr>
-          <w:p>
-            <w:pPr>
-              <w:spacing w:line="240" w:lineRule="auto"/>
-              <w:jc w:val="center"/>
-              <w:rPr>
-                <w:rFonts w:hint="eastAsia"/>
-                <w:vertAlign w:val="baseline"/>
-                <w:lang w:eastAsia="zh-CN"/>
-              </w:rPr>
-            </w:pPr>
-            <w:r>
-              <w:rPr>
-                <w:rFonts w:hint="eastAsia"/>
-                <w:vertAlign w:val="baseline"/>
-                <w:lang w:eastAsia="zh-CN"/>
-              </w:rPr>
-              <w:t>0.0</w:t>
+              <w:t>0</w:t>
             </w:r>
           </w:p>
         </w:tc>
@@ -12063,7 +12063,7 @@
                 <w:vertAlign w:val="baseline"/>
                 <w:lang w:eastAsia="zh-CN"/>
               </w:rPr>
-              <w:t>669.1</w:t>
+              <w:t>603.0</w:t>
             </w:r>
           </w:p>
         </w:tc>
@@ -12113,7 +12113,7 @@
                 <w:vertAlign w:val="baseline"/>
                 <w:lang w:eastAsia="zh-CN"/>
               </w:rPr>
-              <w:t>673.1</w:t>
+              <w:t>604.8</w:t>
             </w:r>
           </w:p>
         </w:tc>
@@ -12163,7 +12163,7 @@
                 <w:vertAlign w:val="baseline"/>
                 <w:lang w:eastAsia="zh-CN"/>
               </w:rPr>
-              <w:t>669.2</w:t>
+              <w:t>603.0</w:t>
             </w:r>
           </w:p>
         </w:tc>
@@ -12213,7 +12213,7 @@
                 <w:vertAlign w:val="baseline"/>
                 <w:lang w:eastAsia="zh-CN"/>
               </w:rPr>
-              <w:t>4.0</w:t>
+              <w:t>1.8</w:t>
             </w:r>
           </w:p>
         </w:tc>
@@ -12263,7 +12263,7 @@
                 <w:vertAlign w:val="baseline"/>
                 <w:lang w:eastAsia="zh-CN"/>
               </w:rPr>
-              <w:t>0.1</w:t>
+              <w:t>0.0</w:t>
             </w:r>
           </w:p>
         </w:tc>
@@ -12313,7 +12313,7 @@
                 <w:vertAlign w:val="baseline"/>
                 <w:lang w:eastAsia="zh-CN"/>
               </w:rPr>
-              <w:t>15.1</w:t>
+              <w:t>29</w:t>
             </w:r>
           </w:p>
         </w:tc>
@@ -12338,7 +12338,7 @@
                 <w:vertAlign w:val="baseline"/>
                 <w:lang w:eastAsia="zh-CN"/>
               </w:rPr>
-              <w:t>14.7</w:t>
+              <w:t>7</w:t>
             </w:r>
           </w:p>
         </w:tc>
@@ -12363,7 +12363,7 @@
                 <w:vertAlign w:val="baseline"/>
                 <w:lang w:eastAsia="zh-CN"/>
               </w:rPr>
-              <w:t>0.4</w:t>
+              <w:t>0</w:t>
             </w:r>
           </w:p>
         </w:tc>
@@ -12955,7 +12955,7 @@
                 <w:vertAlign w:val="baseline"/>
                 <w:lang w:eastAsia="zh-CN"/>
               </w:rPr>
-              <w:t>6.8</w:t>
+              <w:t>15</w:t>
             </w:r>
           </w:p>
         </w:tc>
@@ -12980,7 +12980,7 @@
                 <w:vertAlign w:val="baseline"/>
                 <w:lang w:eastAsia="zh-CN"/>
               </w:rPr>
-              <w:t>6.8</w:t>
+              <w:t>15</w:t>
             </w:r>
           </w:p>
         </w:tc>
@@ -13005,7 +13005,7 @@
                 <w:vertAlign w:val="baseline"/>
                 <w:lang w:eastAsia="zh-CN"/>
               </w:rPr>
-              <w:t>0.0</w:t>
+              <w:t>0</w:t>
             </w:r>
           </w:p>
         </w:tc>
@@ -13030,7 +13030,7 @@
                 <w:vertAlign w:val="baseline"/>
                 <w:lang w:eastAsia="zh-CN"/>
               </w:rPr>
-              <w:t>1.0</w:t>
+              <w:t>1.5</w:t>
             </w:r>
           </w:p>
         </w:tc>
@@ -13055,7 +13055,7 @@
                 <w:vertAlign w:val="baseline"/>
                 <w:lang w:eastAsia="zh-CN"/>
               </w:rPr>
-              <w:t>29.0</w:t>
+              <w:t>43</w:t>
             </w:r>
           </w:p>
         </w:tc>
@@ -13080,7 +13080,7 @@
                 <w:vertAlign w:val="baseline"/>
                 <w:lang w:eastAsia="zh-CN"/>
               </w:rPr>
-              <w:t>0.23</w:t>
+              <w:t>0.35</w:t>
             </w:r>
           </w:p>
         </w:tc>
@@ -13175,7 +13175,7 @@
                 <w:vertAlign w:val="baseline"/>
                 <w:lang w:eastAsia="zh-CN"/>
               </w:rPr>
-              <w:t>15.3</w:t>
+              <w:t>15</w:t>
             </w:r>
           </w:p>
         </w:tc>
@@ -13200,7 +13200,7 @@
                 <w:vertAlign w:val="baseline"/>
                 <w:lang w:eastAsia="zh-CN"/>
               </w:rPr>
-              <w:t>15.3</w:t>
+              <w:t>15</w:t>
             </w:r>
           </w:p>
         </w:tc>
@@ -13225,7 +13225,7 @@
                 <w:vertAlign w:val="baseline"/>
                 <w:lang w:eastAsia="zh-CN"/>
               </w:rPr>
-              <w:t>0.0</w:t>
+              <w:t>0</w:t>
             </w:r>
           </w:p>
         </w:tc>
@@ -13250,7 +13250,7 @@
                 <w:vertAlign w:val="baseline"/>
                 <w:lang w:eastAsia="zh-CN"/>
               </w:rPr>
-              <w:t>1.1</w:t>
+              <w:t>1.4</w:t>
             </w:r>
           </w:p>
         </w:tc>
@@ -13275,7 +13275,7 @@
                 <w:vertAlign w:val="baseline"/>
                 <w:lang w:eastAsia="zh-CN"/>
               </w:rPr>
-              <w:t>32.0</w:t>
+              <w:t>41</w:t>
             </w:r>
           </w:p>
         </w:tc>
@@ -13300,7 +13300,7 @@
                 <w:vertAlign w:val="baseline"/>
                 <w:lang w:eastAsia="zh-CN"/>
               </w:rPr>
-              <w:t>0.48</w:t>
+              <w:t>0.37</w:t>
             </w:r>
           </w:p>
         </w:tc>
@@ -13395,7 +13395,7 @@
                 <w:vertAlign w:val="baseline"/>
                 <w:lang w:eastAsia="zh-CN"/>
               </w:rPr>
-              <w:t>15.2</w:t>
+              <w:t>15</w:t>
             </w:r>
           </w:p>
         </w:tc>
@@ -13420,7 +13420,7 @@
                 <w:vertAlign w:val="baseline"/>
                 <w:lang w:eastAsia="zh-CN"/>
               </w:rPr>
-              <w:t>15.2</w:t>
+              <w:t>15</w:t>
             </w:r>
           </w:p>
         </w:tc>
@@ -13445,7 +13445,7 @@
                 <w:vertAlign w:val="baseline"/>
                 <w:lang w:eastAsia="zh-CN"/>
               </w:rPr>
-              <w:t>0.0</w:t>
+              <w:t>0</w:t>
             </w:r>
           </w:p>
         </w:tc>
@@ -13470,7 +13470,7 @@
                 <w:vertAlign w:val="baseline"/>
                 <w:lang w:eastAsia="zh-CN"/>
               </w:rPr>
-              <w:t>1.4</w:t>
+              <w:t>1.1</w:t>
             </w:r>
           </w:p>
         </w:tc>
@@ -13495,7 +13495,7 @@
                 <w:vertAlign w:val="baseline"/>
                 <w:lang w:eastAsia="zh-CN"/>
               </w:rPr>
-              <w:t>41.0</w:t>
+              <w:t>32</w:t>
             </w:r>
           </w:p>
         </w:tc>
@@ -13520,7 +13520,7 @@
                 <w:vertAlign w:val="baseline"/>
                 <w:lang w:eastAsia="zh-CN"/>
               </w:rPr>
-              <w:t>0.37</w:t>
+              <w:t>0.47</w:t>
             </w:r>
           </w:p>
         </w:tc>
@@ -13615,7 +13615,7 @@
                 <w:vertAlign w:val="baseline"/>
                 <w:lang w:eastAsia="zh-CN"/>
               </w:rPr>
-              <w:t>15.1</w:t>
+              <w:t>7</w:t>
             </w:r>
           </w:p>
         </w:tc>
@@ -13640,7 +13640,7 @@
                 <w:vertAlign w:val="baseline"/>
                 <w:lang w:eastAsia="zh-CN"/>
               </w:rPr>
-              <w:t>14.7</w:t>
+              <w:t>7</w:t>
             </w:r>
           </w:p>
         </w:tc>
@@ -13665,7 +13665,7 @@
                 <w:vertAlign w:val="baseline"/>
                 <w:lang w:eastAsia="zh-CN"/>
               </w:rPr>
-              <w:t>0.4</w:t>
+              <w:t>0</w:t>
             </w:r>
           </w:p>
         </w:tc>
@@ -13690,7 +13690,7 @@
                 <w:vertAlign w:val="baseline"/>
                 <w:lang w:eastAsia="zh-CN"/>
               </w:rPr>
-              <w:t>1.5</w:t>
+              <w:t>1.0</w:t>
             </w:r>
           </w:p>
         </w:tc>
@@ -13715,7 +13715,7 @@
                 <w:vertAlign w:val="baseline"/>
                 <w:lang w:eastAsia="zh-CN"/>
               </w:rPr>
-              <w:t>43.0</w:t>
+              <w:t>29</w:t>
             </w:r>
           </w:p>
         </w:tc>
@@ -13740,7 +13740,7 @@
                 <w:vertAlign w:val="baseline"/>
                 <w:lang w:eastAsia="zh-CN"/>
               </w:rPr>
-              <w:t>0.34</w:t>
+              <w:t>0.24</w:t>
             </w:r>
           </w:p>
         </w:tc>
@@ -13765,7 +13765,7 @@
                 <w:vertAlign w:val="baseline"/>
                 <w:lang w:eastAsia="zh-CN"/>
               </w:rPr>
-              <w:t>2.50%</w:t>
+              <w:t>0.00%</w:t>
             </w:r>
           </w:p>
         </w:tc>
@@ -13797,7 +13797,7 @@
           <wp:inline distT="0" distB="0" distL="114300" distR="114300">
             <wp:extent cx="4445000" cy="2794000"/>
             <wp:effectExtent l="4445" t="4445" r="8255" b="20955"/>
-            <wp:docPr id="29" name="图表 28"/>
+            <wp:docPr id="5" name="图表 12"/>
             <wp:cNvGraphicFramePr/>
             <a:graphic xmlns:a="http://schemas.openxmlformats.org/drawingml/2006/main">
               <a:graphicData uri="http://schemas.openxmlformats.org/drawingml/2006/chart">
@@ -13882,7 +13882,7 @@
           <wp:inline distT="0" distB="0" distL="114300" distR="114300">
             <wp:extent cx="4847590" cy="4714240"/>
             <wp:effectExtent l="0" t="0" r="10160" b="10160"/>
-            <wp:docPr id="4" name="图片 3"/>
+            <wp:docPr id="6" name="图片 3"/>
             <wp:cNvGraphicFramePr>
               <a:graphicFrameLocks xmlns:a="http://schemas.openxmlformats.org/drawingml/2006/main" noChangeAspect="1"/>
             </wp:cNvGraphicFramePr>
@@ -13890,7 +13890,7 @@
               <a:graphicData uri="http://schemas.openxmlformats.org/drawingml/2006/picture">
                 <pic:pic xmlns:pic="http://schemas.openxmlformats.org/drawingml/2006/picture">
                   <pic:nvPicPr>
-                    <pic:cNvPr id="4" name="图片 3"/>
+                    <pic:cNvPr id="6" name="图片 3"/>
                     <pic:cNvPicPr>
                       <a:picLocks noChangeAspect="1"/>
                     </pic:cNvPicPr>
@@ -14317,7 +14317,7 @@
                 <w:vertAlign w:val="baseline"/>
                 <w:lang w:eastAsia="zh-CN"/>
               </w:rPr>
-              <w:t>A-1</w:t>
+              <w:t>A-4</w:t>
             </w:r>
           </w:p>
         </w:tc>
@@ -14512,7 +14512,7 @@
                 <w:vertAlign w:val="baseline"/>
                 <w:lang w:eastAsia="zh-CN"/>
               </w:rPr>
-              <w:t>A-2</w:t>
+              <w:t>A-5</w:t>
             </w:r>
           </w:p>
         </w:tc>
@@ -14707,7 +14707,7 @@
                 <w:vertAlign w:val="baseline"/>
                 <w:lang w:eastAsia="zh-CN"/>
               </w:rPr>
-              <w:t>A-3</w:t>
+              <w:t>A-6</w:t>
             </w:r>
           </w:p>
         </w:tc>
@@ -14902,7 +14902,7 @@
                 <w:vertAlign w:val="baseline"/>
                 <w:lang w:eastAsia="zh-CN"/>
               </w:rPr>
-              <w:t>A-4</w:t>
+              <w:t>A-7</w:t>
             </w:r>
           </w:p>
         </w:tc>
@@ -15097,7 +15097,7 @@
                 <w:vertAlign w:val="baseline"/>
                 <w:lang w:eastAsia="zh-CN"/>
               </w:rPr>
-              <w:t>A-5</w:t>
+              <w:t>A-8</w:t>
             </w:r>
           </w:p>
         </w:tc>
@@ -15292,7 +15292,7 @@
                 <w:vertAlign w:val="baseline"/>
                 <w:lang w:eastAsia="zh-CN"/>
               </w:rPr>
-              <w:t>A-6</w:t>
+              <w:t>A-9</w:t>
             </w:r>
           </w:p>
         </w:tc>
@@ -15920,7 +15920,7 @@
                 <w:vertAlign w:val="baseline"/>
                 <w:lang w:eastAsia="zh-CN"/>
               </w:rPr>
-              <w:t>A-1</w:t>
+              <w:t>A-4</w:t>
             </w:r>
           </w:p>
         </w:tc>
@@ -16115,7 +16115,7 @@
                 <w:vertAlign w:val="baseline"/>
                 <w:lang w:eastAsia="zh-CN"/>
               </w:rPr>
-              <w:t>A-2</w:t>
+              <w:t>A-5</w:t>
             </w:r>
           </w:p>
         </w:tc>
@@ -16310,7 +16310,7 @@
                 <w:vertAlign w:val="baseline"/>
                 <w:lang w:eastAsia="zh-CN"/>
               </w:rPr>
-              <w:t>A-3</w:t>
+              <w:t>A-6</w:t>
             </w:r>
           </w:p>
         </w:tc>
@@ -16505,7 +16505,7 @@
                 <w:vertAlign w:val="baseline"/>
                 <w:lang w:eastAsia="zh-CN"/>
               </w:rPr>
-              <w:t>A-4</w:t>
+              <w:t>A-7</w:t>
             </w:r>
           </w:p>
         </w:tc>
@@ -16700,7 +16700,7 @@
                 <w:vertAlign w:val="baseline"/>
                 <w:lang w:eastAsia="zh-CN"/>
               </w:rPr>
-              <w:t>A-5</w:t>
+              <w:t>A-8</w:t>
             </w:r>
           </w:p>
         </w:tc>
@@ -16895,7 +16895,7 @@
                 <w:vertAlign w:val="baseline"/>
                 <w:lang w:eastAsia="zh-CN"/>
               </w:rPr>
-              <w:t>A-6</w:t>
+              <w:t>A-9</w:t>
             </w:r>
           </w:p>
         </w:tc>
@@ -17077,7 +17077,7 @@
           <wp:inline distT="0" distB="0" distL="114300" distR="114300">
             <wp:extent cx="4445000" cy="2794000"/>
             <wp:effectExtent l="4445" t="4445" r="8255" b="20955"/>
-            <wp:docPr id="16" name="图表 15"/>
+            <wp:docPr id="3" name="图表 2"/>
             <wp:cNvGraphicFramePr/>
             <a:graphic xmlns:a="http://schemas.openxmlformats.org/drawingml/2006/main">
               <a:graphicData uri="http://schemas.openxmlformats.org/drawingml/2006/chart">
@@ -17162,7 +17162,7 @@
           <wp:inline distT="0" distB="0" distL="114300" distR="114300">
             <wp:extent cx="4790440" cy="4704715"/>
             <wp:effectExtent l="0" t="0" r="10160" b="635"/>
-            <wp:docPr id="3" name="图片 2"/>
+            <wp:docPr id="4" name="图片 2"/>
             <wp:cNvGraphicFramePr>
               <a:graphicFrameLocks xmlns:a="http://schemas.openxmlformats.org/drawingml/2006/main" noChangeAspect="1"/>
             </wp:cNvGraphicFramePr>
@@ -17170,7 +17170,7 @@
               <a:graphicData uri="http://schemas.openxmlformats.org/drawingml/2006/picture">
                 <pic:pic xmlns:pic="http://schemas.openxmlformats.org/drawingml/2006/picture">
                   <pic:nvPicPr>
-                    <pic:cNvPr id="3" name="图片 2"/>
+                    <pic:cNvPr id="4" name="图片 2"/>
                     <pic:cNvPicPr>
                       <a:picLocks noChangeAspect="1"/>
                     </pic:cNvPicPr>
@@ -18029,7 +18029,7 @@
                 <w:vertAlign w:val="baseline"/>
                 <w:lang w:eastAsia="zh-CN"/>
               </w:rPr>
-              <w:t>A-1</w:t>
+              <w:t>A-5</w:t>
             </w:r>
           </w:p>
         </w:tc>
@@ -18054,7 +18054,7 @@
                 <w:vertAlign w:val="baseline"/>
                 <w:lang w:eastAsia="zh-CN"/>
               </w:rPr>
-              <w:t>804.7</w:t>
+              <w:t>619.7</w:t>
             </w:r>
           </w:p>
         </w:tc>
@@ -18079,7 +18079,7 @@
                 <w:vertAlign w:val="baseline"/>
                 <w:lang w:eastAsia="zh-CN"/>
               </w:rPr>
-              <w:t>14.3</w:t>
+              <w:t>14.0</w:t>
             </w:r>
           </w:p>
         </w:tc>
@@ -18104,7 +18104,7 @@
                 <w:vertAlign w:val="baseline"/>
                 <w:lang w:eastAsia="zh-CN"/>
               </w:rPr>
-              <w:t>813.9</w:t>
+              <w:t>628.4</w:t>
             </w:r>
           </w:p>
         </w:tc>
@@ -18129,7 +18129,7 @@
                 <w:vertAlign w:val="baseline"/>
                 <w:lang w:eastAsia="zh-CN"/>
               </w:rPr>
-              <w:t>14.2</w:t>
+              <w:t>14.0</w:t>
             </w:r>
           </w:p>
         </w:tc>
@@ -18154,7 +18154,7 @@
                 <w:vertAlign w:val="baseline"/>
                 <w:lang w:eastAsia="zh-CN"/>
               </w:rPr>
-              <w:t>804.6</w:t>
+              <w:t>619.9</w:t>
             </w:r>
           </w:p>
         </w:tc>
@@ -18179,7 +18179,7 @@
                 <w:vertAlign w:val="baseline"/>
                 <w:lang w:eastAsia="zh-CN"/>
               </w:rPr>
-              <w:t>14.3</w:t>
+              <w:t>14.0</w:t>
             </w:r>
           </w:p>
         </w:tc>
@@ -18204,7 +18204,7 @@
                 <w:vertAlign w:val="baseline"/>
                 <w:lang w:eastAsia="zh-CN"/>
               </w:rPr>
-              <w:t>9.2</w:t>
+              <w:t>8.7</w:t>
             </w:r>
           </w:p>
         </w:tc>
@@ -18229,7 +18229,7 @@
                 <w:vertAlign w:val="baseline"/>
                 <w:lang w:eastAsia="zh-CN"/>
               </w:rPr>
-              <w:t>-0.1</w:t>
+              <w:t>0.0</w:t>
             </w:r>
           </w:p>
         </w:tc>
@@ -18254,7 +18254,7 @@
                 <w:vertAlign w:val="baseline"/>
                 <w:lang w:eastAsia="zh-CN"/>
               </w:rPr>
-              <w:t>-0.1</w:t>
+              <w:t>0.2</w:t>
             </w:r>
           </w:p>
         </w:tc>
@@ -18304,7 +18304,7 @@
                 <w:vertAlign w:val="baseline"/>
                 <w:lang w:eastAsia="zh-CN"/>
               </w:rPr>
-              <w:t>34.5</w:t>
+              <w:t>67</w:t>
             </w:r>
           </w:p>
         </w:tc>
@@ -18329,7 +18329,7 @@
                 <w:vertAlign w:val="baseline"/>
                 <w:lang w:eastAsia="zh-CN"/>
               </w:rPr>
-              <w:t>34.5</w:t>
+              <w:t>32</w:t>
             </w:r>
           </w:p>
         </w:tc>
@@ -18354,7 +18354,7 @@
                 <w:vertAlign w:val="baseline"/>
                 <w:lang w:eastAsia="zh-CN"/>
               </w:rPr>
-              <w:t>0.0</w:t>
+              <w:t>1</w:t>
             </w:r>
           </w:p>
         </w:tc>
@@ -18399,7 +18399,7 @@
                 <w:vertAlign w:val="baseline"/>
                 <w:lang w:eastAsia="zh-CN"/>
               </w:rPr>
-              <w:t>A-2</w:t>
+              <w:t>A-6</w:t>
             </w:r>
           </w:p>
         </w:tc>
@@ -18424,7 +18424,7 @@
                 <w:vertAlign w:val="baseline"/>
                 <w:lang w:eastAsia="zh-CN"/>
               </w:rPr>
-              <w:t>720.5</w:t>
+              <w:t>607.6</w:t>
             </w:r>
           </w:p>
         </w:tc>
@@ -18474,7 +18474,7 @@
                 <w:vertAlign w:val="baseline"/>
                 <w:lang w:eastAsia="zh-CN"/>
               </w:rPr>
-              <w:t>731.3</w:t>
+              <w:t>615.5</w:t>
             </w:r>
           </w:p>
         </w:tc>
@@ -18524,7 +18524,7 @@
                 <w:vertAlign w:val="baseline"/>
                 <w:lang w:eastAsia="zh-CN"/>
               </w:rPr>
-              <w:t>720.5</w:t>
+              <w:t>607.9</w:t>
             </w:r>
           </w:p>
         </w:tc>
@@ -18574,7 +18574,7 @@
                 <w:vertAlign w:val="baseline"/>
                 <w:lang w:eastAsia="zh-CN"/>
               </w:rPr>
-              <w:t>10.8</w:t>
+              <w:t>7.9</w:t>
             </w:r>
           </w:p>
         </w:tc>
@@ -18624,37 +18624,37 @@
                 <w:vertAlign w:val="baseline"/>
                 <w:lang w:eastAsia="zh-CN"/>
               </w:rPr>
+              <w:t>0.3</w:t>
+            </w:r>
+          </w:p>
+        </w:tc>
+        <w:tc>
+          <w:tcPr>
+            <w:tcW w:w="700" w:type="dxa"/>
+            <w:vAlign w:val="center"/>
+          </w:tcPr>
+          <w:p>
+            <w:pPr>
+              <w:spacing w:line="240" w:lineRule="auto"/>
+              <w:jc w:val="center"/>
+              <w:rPr>
+                <w:rFonts w:hint="eastAsia"/>
+                <w:vertAlign w:val="baseline"/>
+                <w:lang w:eastAsia="zh-CN"/>
+              </w:rPr>
+            </w:pPr>
+            <w:r>
+              <w:rPr>
+                <w:rFonts w:hint="eastAsia"/>
+                <w:vertAlign w:val="baseline"/>
+                <w:lang w:eastAsia="zh-CN"/>
+              </w:rPr>
               <w:t>0.0</w:t>
             </w:r>
           </w:p>
         </w:tc>
         <w:tc>
           <w:tcPr>
-            <w:tcW w:w="700" w:type="dxa"/>
-            <w:vAlign w:val="center"/>
-          </w:tcPr>
-          <w:p>
-            <w:pPr>
-              <w:spacing w:line="240" w:lineRule="auto"/>
-              <w:jc w:val="center"/>
-              <w:rPr>
-                <w:rFonts w:hint="eastAsia"/>
-                <w:vertAlign w:val="baseline"/>
-                <w:lang w:eastAsia="zh-CN"/>
-              </w:rPr>
-            </w:pPr>
-            <w:r>
-              <w:rPr>
-                <w:rFonts w:hint="eastAsia"/>
-                <w:vertAlign w:val="baseline"/>
-                <w:lang w:eastAsia="zh-CN"/>
-              </w:rPr>
-              <w:t>0.0</w:t>
-            </w:r>
-          </w:p>
-        </w:tc>
-        <w:tc>
-          <w:tcPr>
             <w:tcW w:w="760" w:type="dxa"/>
             <w:vAlign w:val="center"/>
           </w:tcPr>
@@ -18674,7 +18674,7 @@
                 <w:vertAlign w:val="baseline"/>
                 <w:lang w:eastAsia="zh-CN"/>
               </w:rPr>
-              <w:t>40.6</w:t>
+              <w:t>81</w:t>
             </w:r>
           </w:p>
         </w:tc>
@@ -18699,7 +18699,7 @@
                 <w:vertAlign w:val="baseline"/>
                 <w:lang w:eastAsia="zh-CN"/>
               </w:rPr>
-              <w:t>40.6</w:t>
+              <w:t>29</w:t>
             </w:r>
           </w:p>
         </w:tc>
@@ -18724,7 +18724,7 @@
                 <w:vertAlign w:val="baseline"/>
                 <w:lang w:eastAsia="zh-CN"/>
               </w:rPr>
-              <w:t>0.0</w:t>
+              <w:t>1</w:t>
             </w:r>
           </w:p>
         </w:tc>
@@ -18769,7 +18769,7 @@
                 <w:vertAlign w:val="baseline"/>
                 <w:lang w:eastAsia="zh-CN"/>
               </w:rPr>
-              <w:t>A-3</w:t>
+              <w:t>A-7</w:t>
             </w:r>
           </w:p>
         </w:tc>
@@ -18794,7 +18794,7 @@
                 <w:vertAlign w:val="baseline"/>
                 <w:lang w:eastAsia="zh-CN"/>
               </w:rPr>
-              <w:t>565.1</w:t>
+              <w:t>645.1</w:t>
             </w:r>
           </w:p>
         </w:tc>
@@ -18844,7 +18844,7 @@
                 <w:vertAlign w:val="baseline"/>
                 <w:lang w:eastAsia="zh-CN"/>
               </w:rPr>
-              <w:t>577.0</w:t>
+              <w:t>654.4</w:t>
             </w:r>
           </w:p>
         </w:tc>
@@ -18894,7 +18894,7 @@
                 <w:vertAlign w:val="baseline"/>
                 <w:lang w:eastAsia="zh-CN"/>
               </w:rPr>
-              <w:t>565.1</w:t>
+              <w:t>645.1</w:t>
             </w:r>
           </w:p>
         </w:tc>
@@ -18944,7 +18944,7 @@
                 <w:vertAlign w:val="baseline"/>
                 <w:lang w:eastAsia="zh-CN"/>
               </w:rPr>
-              <w:t>11.9</w:t>
+              <w:t>9.3</w:t>
             </w:r>
           </w:p>
         </w:tc>
@@ -19044,7 +19044,7 @@
                 <w:vertAlign w:val="baseline"/>
                 <w:lang w:eastAsia="zh-CN"/>
               </w:rPr>
-              <w:t>44.7</w:t>
+              <w:t>87</w:t>
             </w:r>
           </w:p>
         </w:tc>
@@ -19069,7 +19069,7 @@
                 <w:vertAlign w:val="baseline"/>
                 <w:lang w:eastAsia="zh-CN"/>
               </w:rPr>
-              <w:t>44.7</w:t>
+              <w:t>35</w:t>
             </w:r>
           </w:p>
         </w:tc>
@@ -19094,7 +19094,7 @@
                 <w:vertAlign w:val="baseline"/>
                 <w:lang w:eastAsia="zh-CN"/>
               </w:rPr>
-              <w:t>0.0</w:t>
+              <w:t>0</w:t>
             </w:r>
           </w:p>
         </w:tc>
@@ -19139,7 +19139,7 @@
                 <w:vertAlign w:val="baseline"/>
                 <w:lang w:eastAsia="zh-CN"/>
               </w:rPr>
-              <w:t>A-4</w:t>
+              <w:t>A-8</w:t>
             </w:r>
           </w:p>
         </w:tc>
@@ -19164,7 +19164,7 @@
                 <w:vertAlign w:val="baseline"/>
                 <w:lang w:eastAsia="zh-CN"/>
               </w:rPr>
-              <w:t>645.1</w:t>
+              <w:t>565.1</w:t>
             </w:r>
           </w:p>
         </w:tc>
@@ -19214,7 +19214,7 @@
                 <w:vertAlign w:val="baseline"/>
                 <w:lang w:eastAsia="zh-CN"/>
               </w:rPr>
-              <w:t>654.4</w:t>
+              <w:t>577.0</w:t>
             </w:r>
           </w:p>
         </w:tc>
@@ -19264,7 +19264,7 @@
                 <w:vertAlign w:val="baseline"/>
                 <w:lang w:eastAsia="zh-CN"/>
               </w:rPr>
-              <w:t>645.1</w:t>
+              <w:t>565.1</w:t>
             </w:r>
           </w:p>
         </w:tc>
@@ -19314,7 +19314,7 @@
                 <w:vertAlign w:val="baseline"/>
                 <w:lang w:eastAsia="zh-CN"/>
               </w:rPr>
-              <w:t>9.3</w:t>
+              <w:t>11.9</w:t>
             </w:r>
           </w:p>
         </w:tc>
@@ -19414,7 +19414,7 @@
                 <w:vertAlign w:val="baseline"/>
                 <w:lang w:eastAsia="zh-CN"/>
               </w:rPr>
-              <w:t>34.9</w:t>
+              <w:t>90</w:t>
             </w:r>
           </w:p>
         </w:tc>
@@ -19439,7 +19439,7 @@
                 <w:vertAlign w:val="baseline"/>
                 <w:lang w:eastAsia="zh-CN"/>
               </w:rPr>
-              <w:t>34.9</w:t>
+              <w:t>45</w:t>
             </w:r>
           </w:p>
         </w:tc>
@@ -19464,7 +19464,7 @@
                 <w:vertAlign w:val="baseline"/>
                 <w:lang w:eastAsia="zh-CN"/>
               </w:rPr>
-              <w:t>0.0</w:t>
+              <w:t>0</w:t>
             </w:r>
           </w:p>
         </w:tc>
@@ -19509,7 +19509,7 @@
                 <w:vertAlign w:val="baseline"/>
                 <w:lang w:eastAsia="zh-CN"/>
               </w:rPr>
-              <w:t>A-5</w:t>
+              <w:t>A-9</w:t>
             </w:r>
           </w:p>
         </w:tc>
@@ -19534,7 +19534,7 @@
                 <w:vertAlign w:val="baseline"/>
                 <w:lang w:eastAsia="zh-CN"/>
               </w:rPr>
-              <w:t>607.6</w:t>
+              <w:t>720.5</w:t>
             </w:r>
           </w:p>
         </w:tc>
@@ -19584,7 +19584,7 @@
                 <w:vertAlign w:val="baseline"/>
                 <w:lang w:eastAsia="zh-CN"/>
               </w:rPr>
-              <w:t>615.5</w:t>
+              <w:t>731.3</w:t>
             </w:r>
           </w:p>
         </w:tc>
@@ -19634,7 +19634,7 @@
                 <w:vertAlign w:val="baseline"/>
                 <w:lang w:eastAsia="zh-CN"/>
               </w:rPr>
-              <w:t>607.9</w:t>
+              <w:t>720.5</w:t>
             </w:r>
           </w:p>
         </w:tc>
@@ -19684,7 +19684,7 @@
                 <w:vertAlign w:val="baseline"/>
                 <w:lang w:eastAsia="zh-CN"/>
               </w:rPr>
-              <w:t>7.9</w:t>
+              <w:t>10.8</w:t>
             </w:r>
           </w:p>
         </w:tc>
@@ -19734,7 +19734,7 @@
                 <w:vertAlign w:val="baseline"/>
                 <w:lang w:eastAsia="zh-CN"/>
               </w:rPr>
-              <w:t>0.3</w:t>
+              <w:t>0.0</w:t>
             </w:r>
           </w:p>
         </w:tc>
@@ -19784,7 +19784,7 @@
                 <w:vertAlign w:val="baseline"/>
                 <w:lang w:eastAsia="zh-CN"/>
               </w:rPr>
-              <w:t>29.6</w:t>
+              <w:t>87</w:t>
             </w:r>
           </w:p>
         </w:tc>
@@ -19809,7 +19809,7 @@
                 <w:vertAlign w:val="baseline"/>
                 <w:lang w:eastAsia="zh-CN"/>
               </w:rPr>
-              <w:t>28.5</w:t>
+              <w:t>41</w:t>
             </w:r>
           </w:p>
         </w:tc>
@@ -19834,7 +19834,7 @@
                 <w:vertAlign w:val="baseline"/>
                 <w:lang w:eastAsia="zh-CN"/>
               </w:rPr>
-              <w:t>1.1</w:t>
+              <w:t>0</w:t>
             </w:r>
           </w:p>
         </w:tc>
@@ -19879,7 +19879,7 @@
                 <w:vertAlign w:val="baseline"/>
                 <w:lang w:eastAsia="zh-CN"/>
               </w:rPr>
-              <w:t>A-6</w:t>
+              <w:t>A-10</w:t>
             </w:r>
           </w:p>
         </w:tc>
@@ -19904,7 +19904,7 @@
                 <w:vertAlign w:val="baseline"/>
                 <w:lang w:eastAsia="zh-CN"/>
               </w:rPr>
-              <w:t>619.7</w:t>
+              <w:t>804.7</w:t>
             </w:r>
           </w:p>
         </w:tc>
@@ -19929,7 +19929,7 @@
                 <w:vertAlign w:val="baseline"/>
                 <w:lang w:eastAsia="zh-CN"/>
               </w:rPr>
-              <w:t>14.0</w:t>
+              <w:t>14.3</w:t>
             </w:r>
           </w:p>
         </w:tc>
@@ -19954,7 +19954,7 @@
                 <w:vertAlign w:val="baseline"/>
                 <w:lang w:eastAsia="zh-CN"/>
               </w:rPr>
-              <w:t>628.4</w:t>
+              <w:t>813.9</w:t>
             </w:r>
           </w:p>
         </w:tc>
@@ -19979,7 +19979,7 @@
                 <w:vertAlign w:val="baseline"/>
                 <w:lang w:eastAsia="zh-CN"/>
               </w:rPr>
-              <w:t>14.0</w:t>
+              <w:t>14.2</w:t>
             </w:r>
           </w:p>
         </w:tc>
@@ -20004,7 +20004,7 @@
                 <w:vertAlign w:val="baseline"/>
                 <w:lang w:eastAsia="zh-CN"/>
               </w:rPr>
-              <w:t>619.9</w:t>
+              <w:t>804.6</w:t>
             </w:r>
           </w:p>
         </w:tc>
@@ -20029,7 +20029,7 @@
                 <w:vertAlign w:val="baseline"/>
                 <w:lang w:eastAsia="zh-CN"/>
               </w:rPr>
-              <w:t>14.0</w:t>
+              <w:t>14.3</w:t>
             </w:r>
           </w:p>
         </w:tc>
@@ -20054,7 +20054,7 @@
                 <w:vertAlign w:val="baseline"/>
                 <w:lang w:eastAsia="zh-CN"/>
               </w:rPr>
-              <w:t>8.7</w:t>
+              <w:t>9.2</w:t>
             </w:r>
           </w:p>
         </w:tc>
@@ -20079,62 +20079,62 @@
                 <w:vertAlign w:val="baseline"/>
                 <w:lang w:eastAsia="zh-CN"/>
               </w:rPr>
+              <w:t>-0.1</w:t>
+            </w:r>
+          </w:p>
+        </w:tc>
+        <w:tc>
+          <w:tcPr>
+            <w:tcW w:w="700" w:type="dxa"/>
+            <w:vAlign w:val="center"/>
+          </w:tcPr>
+          <w:p>
+            <w:pPr>
+              <w:spacing w:line="240" w:lineRule="auto"/>
+              <w:jc w:val="center"/>
+              <w:rPr>
+                <w:rFonts w:hint="eastAsia"/>
+                <w:vertAlign w:val="baseline"/>
+                <w:lang w:eastAsia="zh-CN"/>
+              </w:rPr>
+            </w:pPr>
+            <w:r>
+              <w:rPr>
+                <w:rFonts w:hint="eastAsia"/>
+                <w:vertAlign w:val="baseline"/>
+                <w:lang w:eastAsia="zh-CN"/>
+              </w:rPr>
+              <w:t>-0.1</w:t>
+            </w:r>
+          </w:p>
+        </w:tc>
+        <w:tc>
+          <w:tcPr>
+            <w:tcW w:w="700" w:type="dxa"/>
+            <w:vAlign w:val="center"/>
+          </w:tcPr>
+          <w:p>
+            <w:pPr>
+              <w:spacing w:line="240" w:lineRule="auto"/>
+              <w:jc w:val="center"/>
+              <w:rPr>
+                <w:rFonts w:hint="eastAsia"/>
+                <w:vertAlign w:val="baseline"/>
+                <w:lang w:eastAsia="zh-CN"/>
+              </w:rPr>
+            </w:pPr>
+            <w:r>
+              <w:rPr>
+                <w:rFonts w:hint="eastAsia"/>
+                <w:vertAlign w:val="baseline"/>
+                <w:lang w:eastAsia="zh-CN"/>
+              </w:rPr>
               <w:t>0.0</w:t>
             </w:r>
           </w:p>
         </w:tc>
         <w:tc>
           <w:tcPr>
-            <w:tcW w:w="700" w:type="dxa"/>
-            <w:vAlign w:val="center"/>
-          </w:tcPr>
-          <w:p>
-            <w:pPr>
-              <w:spacing w:line="240" w:lineRule="auto"/>
-              <w:jc w:val="center"/>
-              <w:rPr>
-                <w:rFonts w:hint="eastAsia"/>
-                <w:vertAlign w:val="baseline"/>
-                <w:lang w:eastAsia="zh-CN"/>
-              </w:rPr>
-            </w:pPr>
-            <w:r>
-              <w:rPr>
-                <w:rFonts w:hint="eastAsia"/>
-                <w:vertAlign w:val="baseline"/>
-                <w:lang w:eastAsia="zh-CN"/>
-              </w:rPr>
-              <w:t>0.2</w:t>
-            </w:r>
-          </w:p>
-        </w:tc>
-        <w:tc>
-          <w:tcPr>
-            <w:tcW w:w="700" w:type="dxa"/>
-            <w:vAlign w:val="center"/>
-          </w:tcPr>
-          <w:p>
-            <w:pPr>
-              <w:spacing w:line="240" w:lineRule="auto"/>
-              <w:jc w:val="center"/>
-              <w:rPr>
-                <w:rFonts w:hint="eastAsia"/>
-                <w:vertAlign w:val="baseline"/>
-                <w:lang w:eastAsia="zh-CN"/>
-              </w:rPr>
-            </w:pPr>
-            <w:r>
-              <w:rPr>
-                <w:rFonts w:hint="eastAsia"/>
-                <w:vertAlign w:val="baseline"/>
-                <w:lang w:eastAsia="zh-CN"/>
-              </w:rPr>
-              <w:t>0.0</w:t>
-            </w:r>
-          </w:p>
-        </w:tc>
-        <w:tc>
-          <w:tcPr>
             <w:tcW w:w="760" w:type="dxa"/>
             <w:vAlign w:val="center"/>
           </w:tcPr>
@@ -20154,7 +20154,7 @@
                 <w:vertAlign w:val="baseline"/>
                 <w:lang w:eastAsia="zh-CN"/>
               </w:rPr>
-              <w:t>32.8</w:t>
+              <w:t>75</w:t>
             </w:r>
           </w:p>
         </w:tc>
@@ -20179,7 +20179,7 @@
                 <w:vertAlign w:val="baseline"/>
                 <w:lang w:eastAsia="zh-CN"/>
               </w:rPr>
-              <w:t>32.1</w:t>
+              <w:t>35</w:t>
             </w:r>
           </w:p>
         </w:tc>
@@ -20204,7 +20204,7 @@
                 <w:vertAlign w:val="baseline"/>
                 <w:lang w:eastAsia="zh-CN"/>
               </w:rPr>
-              <w:t>0.8</w:t>
+              <w:t>0</w:t>
             </w:r>
           </w:p>
         </w:tc>
@@ -20771,7 +20771,7 @@
                 <w:vertAlign w:val="baseline"/>
                 <w:lang w:eastAsia="zh-CN"/>
               </w:rPr>
-              <w:t>A-1</w:t>
+              <w:t>A-5</w:t>
             </w:r>
           </w:p>
         </w:tc>
@@ -20796,7 +20796,7 @@
                 <w:vertAlign w:val="baseline"/>
                 <w:lang w:eastAsia="zh-CN"/>
               </w:rPr>
-              <w:t>34.5</w:t>
+              <w:t>33</w:t>
             </w:r>
           </w:p>
         </w:tc>
@@ -20821,7 +20821,7 @@
                 <w:vertAlign w:val="baseline"/>
                 <w:lang w:eastAsia="zh-CN"/>
               </w:rPr>
-              <w:t>34.5</w:t>
+              <w:t>32</w:t>
             </w:r>
           </w:p>
         </w:tc>
@@ -20846,7 +20846,7 @@
                 <w:vertAlign w:val="baseline"/>
                 <w:lang w:eastAsia="zh-CN"/>
               </w:rPr>
-              <w:t>0.0</w:t>
+              <w:t>1</w:t>
             </w:r>
           </w:p>
         </w:tc>
@@ -20871,7 +20871,7 @@
                 <w:vertAlign w:val="baseline"/>
                 <w:lang w:eastAsia="zh-CN"/>
               </w:rPr>
-              <w:t>2.6</w:t>
+              <w:t>2.3</w:t>
             </w:r>
           </w:p>
         </w:tc>
@@ -20896,7 +20896,7 @@
                 <w:vertAlign w:val="baseline"/>
                 <w:lang w:eastAsia="zh-CN"/>
               </w:rPr>
-              <w:t>75.0</w:t>
+              <w:t>67</w:t>
             </w:r>
           </w:p>
         </w:tc>
@@ -20921,7 +20921,7 @@
                 <w:vertAlign w:val="baseline"/>
                 <w:lang w:eastAsia="zh-CN"/>
               </w:rPr>
-              <w:t>0.46</w:t>
+              <w:t>0.48</w:t>
             </w:r>
           </w:p>
         </w:tc>
@@ -20946,7 +20946,7 @@
                 <w:vertAlign w:val="baseline"/>
                 <w:lang w:eastAsia="zh-CN"/>
               </w:rPr>
-              <w:t>0.00%</w:t>
+              <w:t>3.03%</w:t>
             </w:r>
           </w:p>
         </w:tc>
@@ -20991,7 +20991,7 @@
                 <w:vertAlign w:val="baseline"/>
                 <w:lang w:eastAsia="zh-CN"/>
               </w:rPr>
-              <w:t>A-2</w:t>
+              <w:t>A-6</w:t>
             </w:r>
           </w:p>
         </w:tc>
@@ -21016,7 +21016,7 @@
                 <w:vertAlign w:val="baseline"/>
                 <w:lang w:eastAsia="zh-CN"/>
               </w:rPr>
-              <w:t>40.6</w:t>
+              <w:t>30</w:t>
             </w:r>
           </w:p>
         </w:tc>
@@ -21041,7 +21041,7 @@
                 <w:vertAlign w:val="baseline"/>
                 <w:lang w:eastAsia="zh-CN"/>
               </w:rPr>
-              <w:t>40.6</w:t>
+              <w:t>29</w:t>
             </w:r>
           </w:p>
         </w:tc>
@@ -21066,7 +21066,7 @@
                 <w:vertAlign w:val="baseline"/>
                 <w:lang w:eastAsia="zh-CN"/>
               </w:rPr>
-              <w:t>0.0</w:t>
+              <w:t>1</w:t>
             </w:r>
           </w:p>
         </w:tc>
@@ -21091,7 +21091,7 @@
                 <w:vertAlign w:val="baseline"/>
                 <w:lang w:eastAsia="zh-CN"/>
               </w:rPr>
-              <w:t>3.0</w:t>
+              <w:t>2.8</w:t>
             </w:r>
           </w:p>
         </w:tc>
@@ -21116,7 +21116,7 @@
                 <w:vertAlign w:val="baseline"/>
                 <w:lang w:eastAsia="zh-CN"/>
               </w:rPr>
-              <w:t>87.0</w:t>
+              <w:t>81</w:t>
             </w:r>
           </w:p>
         </w:tc>
@@ -21141,7 +21141,7 @@
                 <w:vertAlign w:val="baseline"/>
                 <w:lang w:eastAsia="zh-CN"/>
               </w:rPr>
-              <w:t>0.47</w:t>
+              <w:t>0.36</w:t>
             </w:r>
           </w:p>
         </w:tc>
@@ -21166,7 +21166,7 @@
                 <w:vertAlign w:val="baseline"/>
                 <w:lang w:eastAsia="zh-CN"/>
               </w:rPr>
-              <w:t>0.00%</w:t>
+              <w:t>3.33%</w:t>
             </w:r>
           </w:p>
         </w:tc>
@@ -21211,7 +21211,7 @@
                 <w:vertAlign w:val="baseline"/>
                 <w:lang w:eastAsia="zh-CN"/>
               </w:rPr>
-              <w:t>A-3</w:t>
+              <w:t>A-7</w:t>
             </w:r>
           </w:p>
         </w:tc>
@@ -21236,7 +21236,7 @@
                 <w:vertAlign w:val="baseline"/>
                 <w:lang w:eastAsia="zh-CN"/>
               </w:rPr>
-              <w:t>44.7</w:t>
+              <w:t>35</w:t>
             </w:r>
           </w:p>
         </w:tc>
@@ -21261,7 +21261,7 @@
                 <w:vertAlign w:val="baseline"/>
                 <w:lang w:eastAsia="zh-CN"/>
               </w:rPr>
-              <w:t>44.7</w:t>
+              <w:t>35</w:t>
             </w:r>
           </w:p>
         </w:tc>
@@ -21286,7 +21286,7 @@
                 <w:vertAlign w:val="baseline"/>
                 <w:lang w:eastAsia="zh-CN"/>
               </w:rPr>
-              <w:t>0.0</w:t>
+              <w:t>0</w:t>
             </w:r>
           </w:p>
         </w:tc>
@@ -21311,7 +21311,7 @@
                 <w:vertAlign w:val="baseline"/>
                 <w:lang w:eastAsia="zh-CN"/>
               </w:rPr>
-              <w:t>3.1</w:t>
+              <w:t>3.0</w:t>
             </w:r>
           </w:p>
         </w:tc>
@@ -21336,7 +21336,7 @@
                 <w:vertAlign w:val="baseline"/>
                 <w:lang w:eastAsia="zh-CN"/>
               </w:rPr>
-              <w:t>90.0</w:t>
+              <w:t>87</w:t>
             </w:r>
           </w:p>
         </w:tc>
@@ -21361,7 +21361,7 @@
                 <w:vertAlign w:val="baseline"/>
                 <w:lang w:eastAsia="zh-CN"/>
               </w:rPr>
-              <w:t>0.50</w:t>
+              <w:t>0.40</w:t>
             </w:r>
           </w:p>
         </w:tc>
@@ -21431,7 +21431,7 @@
                 <w:vertAlign w:val="baseline"/>
                 <w:lang w:eastAsia="zh-CN"/>
               </w:rPr>
-              <w:t>A-4</w:t>
+              <w:t>A-8</w:t>
             </w:r>
           </w:p>
         </w:tc>
@@ -21456,7 +21456,7 @@
                 <w:vertAlign w:val="baseline"/>
                 <w:lang w:eastAsia="zh-CN"/>
               </w:rPr>
-              <w:t>34.9</w:t>
+              <w:t>45</w:t>
             </w:r>
           </w:p>
         </w:tc>
@@ -21481,7 +21481,7 @@
                 <w:vertAlign w:val="baseline"/>
                 <w:lang w:eastAsia="zh-CN"/>
               </w:rPr>
-              <w:t>34.9</w:t>
+              <w:t>45</w:t>
             </w:r>
           </w:p>
         </w:tc>
@@ -21506,7 +21506,7 @@
                 <w:vertAlign w:val="baseline"/>
                 <w:lang w:eastAsia="zh-CN"/>
               </w:rPr>
-              <w:t>0.0</w:t>
+              <w:t>0</w:t>
             </w:r>
           </w:p>
         </w:tc>
@@ -21531,7 +21531,7 @@
                 <w:vertAlign w:val="baseline"/>
                 <w:lang w:eastAsia="zh-CN"/>
               </w:rPr>
-              <w:t>3.0</w:t>
+              <w:t>3.1</w:t>
             </w:r>
           </w:p>
         </w:tc>
@@ -21556,7 +21556,7 @@
                 <w:vertAlign w:val="baseline"/>
                 <w:lang w:eastAsia="zh-CN"/>
               </w:rPr>
-              <w:t>87.0</w:t>
+              <w:t>90</w:t>
             </w:r>
           </w:p>
         </w:tc>
@@ -21581,7 +21581,7 @@
                 <w:vertAlign w:val="baseline"/>
                 <w:lang w:eastAsia="zh-CN"/>
               </w:rPr>
-              <w:t>0.40</w:t>
+              <w:t>0.50</w:t>
             </w:r>
           </w:p>
         </w:tc>
@@ -21651,7 +21651,7 @@
                 <w:vertAlign w:val="baseline"/>
                 <w:lang w:eastAsia="zh-CN"/>
               </w:rPr>
-              <w:t>A-5</w:t>
+              <w:t>A-9</w:t>
             </w:r>
           </w:p>
         </w:tc>
@@ -21676,7 +21676,7 @@
                 <w:vertAlign w:val="baseline"/>
                 <w:lang w:eastAsia="zh-CN"/>
               </w:rPr>
-              <w:t>29.6</w:t>
+              <w:t>41</w:t>
             </w:r>
           </w:p>
         </w:tc>
@@ -21701,7 +21701,7 @@
                 <w:vertAlign w:val="baseline"/>
                 <w:lang w:eastAsia="zh-CN"/>
               </w:rPr>
-              <w:t>28.5</w:t>
+              <w:t>41</w:t>
             </w:r>
           </w:p>
         </w:tc>
@@ -21726,7 +21726,7 @@
                 <w:vertAlign w:val="baseline"/>
                 <w:lang w:eastAsia="zh-CN"/>
               </w:rPr>
-              <w:t>1.1</w:t>
+              <w:t>0</w:t>
             </w:r>
           </w:p>
         </w:tc>
@@ -21751,7 +21751,7 @@
                 <w:vertAlign w:val="baseline"/>
                 <w:lang w:eastAsia="zh-CN"/>
               </w:rPr>
-              <w:t>2.8</w:t>
+              <w:t>3.0</w:t>
             </w:r>
           </w:p>
         </w:tc>
@@ -21776,7 +21776,7 @@
                 <w:vertAlign w:val="baseline"/>
                 <w:lang w:eastAsia="zh-CN"/>
               </w:rPr>
-              <w:t>81.0</w:t>
+              <w:t>87</w:t>
             </w:r>
           </w:p>
         </w:tc>
@@ -21801,7 +21801,7 @@
                 <w:vertAlign w:val="baseline"/>
                 <w:lang w:eastAsia="zh-CN"/>
               </w:rPr>
-              <w:t>0.35</w:t>
+              <w:t>0.47</w:t>
             </w:r>
           </w:p>
         </w:tc>
@@ -21826,7 +21826,7 @@
                 <w:vertAlign w:val="baseline"/>
                 <w:lang w:eastAsia="zh-CN"/>
               </w:rPr>
-              <w:t>3.82%</w:t>
+              <w:t>0.00%</w:t>
             </w:r>
           </w:p>
         </w:tc>
@@ -21871,7 +21871,7 @@
                 <w:vertAlign w:val="baseline"/>
                 <w:lang w:eastAsia="zh-CN"/>
               </w:rPr>
-              <w:t>A-6</w:t>
+              <w:t>A-10</w:t>
             </w:r>
           </w:p>
         </w:tc>
@@ -21896,7 +21896,7 @@
                 <w:vertAlign w:val="baseline"/>
                 <w:lang w:eastAsia="zh-CN"/>
               </w:rPr>
-              <w:t>32.8</w:t>
+              <w:t>35</w:t>
             </w:r>
           </w:p>
         </w:tc>
@@ -21921,7 +21921,7 @@
                 <w:vertAlign w:val="baseline"/>
                 <w:lang w:eastAsia="zh-CN"/>
               </w:rPr>
-              <w:t>32.1</w:t>
+              <w:t>35</w:t>
             </w:r>
           </w:p>
         </w:tc>
@@ -21946,7 +21946,7 @@
                 <w:vertAlign w:val="baseline"/>
                 <w:lang w:eastAsia="zh-CN"/>
               </w:rPr>
-              <w:t>0.8</w:t>
+              <w:t>0</w:t>
             </w:r>
           </w:p>
         </w:tc>
@@ -21971,7 +21971,7 @@
                 <w:vertAlign w:val="baseline"/>
                 <w:lang w:eastAsia="zh-CN"/>
               </w:rPr>
-              <w:t>2.3</w:t>
+              <w:t>2.6</w:t>
             </w:r>
           </w:p>
         </w:tc>
@@ -21996,7 +21996,7 @@
                 <w:vertAlign w:val="baseline"/>
                 <w:lang w:eastAsia="zh-CN"/>
               </w:rPr>
-              <w:t>67.0</w:t>
+              <w:t>75</w:t>
             </w:r>
           </w:p>
         </w:tc>
@@ -22021,7 +22021,7 @@
                 <w:vertAlign w:val="baseline"/>
                 <w:lang w:eastAsia="zh-CN"/>
               </w:rPr>
-              <w:t>0.48</w:t>
+              <w:t>0.47</w:t>
             </w:r>
           </w:p>
         </w:tc>
@@ -22046,7 +22046,7 @@
                 <w:vertAlign w:val="baseline"/>
                 <w:lang w:eastAsia="zh-CN"/>
               </w:rPr>
-              <w:t>2.30%</w:t>
+              <w:t>0.00%</w:t>
             </w:r>
           </w:p>
         </w:tc>
@@ -22078,7 +22078,7 @@
           <wp:inline distT="0" distB="0" distL="114300" distR="114300">
             <wp:extent cx="4445000" cy="2794000"/>
             <wp:effectExtent l="4445" t="4445" r="8255" b="20955"/>
-            <wp:docPr id="30" name="图表 29"/>
+            <wp:docPr id="7" name="图表 13"/>
             <wp:cNvGraphicFramePr/>
             <a:graphic xmlns:a="http://schemas.openxmlformats.org/drawingml/2006/main">
               <a:graphicData uri="http://schemas.openxmlformats.org/drawingml/2006/chart">
@@ -22163,7 +22163,7 @@
           <wp:inline distT="0" distB="0" distL="114300" distR="114300">
             <wp:extent cx="4809490" cy="5057140"/>
             <wp:effectExtent l="0" t="0" r="10160" b="10160"/>
-            <wp:docPr id="5" name="图片 4"/>
+            <wp:docPr id="16" name="图片 4"/>
             <wp:cNvGraphicFramePr>
               <a:graphicFrameLocks xmlns:a="http://schemas.openxmlformats.org/drawingml/2006/main" noChangeAspect="1"/>
             </wp:cNvGraphicFramePr>
@@ -22171,7 +22171,7 @@
               <a:graphicData uri="http://schemas.openxmlformats.org/drawingml/2006/picture">
                 <pic:pic xmlns:pic="http://schemas.openxmlformats.org/drawingml/2006/picture">
                   <pic:nvPicPr>
-                    <pic:cNvPr id="5" name="图片 4"/>
+                    <pic:cNvPr id="16" name="图片 4"/>
                     <pic:cNvPicPr>
                       <a:picLocks noChangeAspect="1"/>
                     </pic:cNvPicPr>
@@ -23779,11 +23779,11 @@
         </c:dLbls>
         <c:marker val="1"/>
         <c:smooth val="0"/>
-        <c:axId val="349871510"/>
-        <c:axId val="276274225"/>
+        <c:axId val="300510363"/>
+        <c:axId val="484061451"/>
       </c:lineChart>
       <c:catAx>
-        <c:axId val="349871510"/>
+        <c:axId val="300510363"/>
         <c:scaling>
           <c:orientation val="minMax"/>
         </c:scaling>
@@ -23824,7 +23824,7 @@
             </a:pPr>
           </a:p>
         </c:txPr>
-        <c:crossAx val="276274225"/>
+        <c:crossAx val="484061451"/>
         <c:crosses val="autoZero"/>
         <c:auto val="1"/>
         <c:lblAlgn val="ctr"/>
@@ -23832,7 +23832,7 @@
         <c:noMultiLvlLbl val="0"/>
       </c:catAx>
       <c:valAx>
-        <c:axId val="276274225"/>
+        <c:axId val="484061451"/>
         <c:scaling>
           <c:orientation val="minMax"/>
         </c:scaling>
@@ -23917,7 +23917,7 @@
             </a:pPr>
           </a:p>
         </c:txPr>
-        <c:crossAx val="349871510"/>
+        <c:crossAx val="300510363"/>
         <c:crosses val="autoZero"/>
         <c:crossBetween val="between"/>
       </c:valAx>
@@ -24082,16 +24082,16 @@
                 <c:formatCode>0_ </c:formatCode>
                 <c:ptCount val="4"/>
                 <c:pt idx="0">
-                  <c:v>29</c:v>
+                  <c:v>43</c:v>
                 </c:pt>
                 <c:pt idx="1">
+                  <c:v>41</c:v>
+                </c:pt>
+                <c:pt idx="2">
                   <c:v>32</c:v>
                 </c:pt>
-                <c:pt idx="2">
-                  <c:v>41</c:v>
-                </c:pt>
                 <c:pt idx="3">
-                  <c:v>43</c:v>
+                  <c:v>29</c:v>
                 </c:pt>
               </c:numCache>
             </c:numRef>
@@ -24166,7 +24166,7 @@
                 <c:formatCode>0_ </c:formatCode>
                 <c:ptCount val="4"/>
                 <c:pt idx="0">
-                  <c:v>7</c:v>
+                  <c:v>15</c:v>
                 </c:pt>
                 <c:pt idx="1">
                   <c:v>15</c:v>
@@ -24175,7 +24175,7 @@
                   <c:v>15</c:v>
                 </c:pt>
                 <c:pt idx="3">
-                  <c:v>15</c:v>
+                  <c:v>7</c:v>
                 </c:pt>
               </c:numCache>
             </c:numRef>
@@ -24192,11 +24192,11 @@
         </c:dLbls>
         <c:marker val="1"/>
         <c:smooth val="0"/>
-        <c:axId val="737788243"/>
-        <c:axId val="738497784"/>
+        <c:axId val="699884332"/>
+        <c:axId val="364336093"/>
       </c:lineChart>
       <c:catAx>
-        <c:axId val="737788243"/>
+        <c:axId val="699884332"/>
         <c:scaling>
           <c:orientation val="minMax"/>
         </c:scaling>
@@ -24237,7 +24237,7 @@
             </a:pPr>
           </a:p>
         </c:txPr>
-        <c:crossAx val="738497784"/>
+        <c:crossAx val="364336093"/>
         <c:crosses val="autoZero"/>
         <c:auto val="1"/>
         <c:lblAlgn val="ctr"/>
@@ -24245,7 +24245,7 @@
         <c:noMultiLvlLbl val="0"/>
       </c:catAx>
       <c:valAx>
-        <c:axId val="738497784"/>
+        <c:axId val="364336093"/>
         <c:scaling>
           <c:orientation val="minMax"/>
         </c:scaling>
@@ -24330,7 +24330,7 @@
             </a:pPr>
           </a:p>
         </c:txPr>
-        <c:crossAx val="737788243"/>
+        <c:crossAx val="699884332"/>
         <c:crosses val="autoZero"/>
         <c:crossBetween val="between"/>
       </c:valAx>
@@ -24474,22 +24474,22 @@
               <c:strCache>
                 <c:ptCount val="6"/>
                 <c:pt idx="0" c:formatCode="0.00">
-                  <c:v>A-1</c:v>
+                  <c:v>A-4</c:v>
                 </c:pt>
                 <c:pt idx="1" c:formatCode="0.00">
-                  <c:v>A-2</c:v>
+                  <c:v>A-5</c:v>
                 </c:pt>
                 <c:pt idx="2" c:formatCode="0.00">
-                  <c:v>A-3</c:v>
+                  <c:v>A-6</c:v>
                 </c:pt>
                 <c:pt idx="3" c:formatCode="0.00">
-                  <c:v>A-4</c:v>
+                  <c:v>A-7</c:v>
                 </c:pt>
                 <c:pt idx="4" c:formatCode="0.00">
-                  <c:v>A-5</c:v>
+                  <c:v>A-8</c:v>
                 </c:pt>
                 <c:pt idx="5" c:formatCode="0.00">
-                  <c:v>A-6</c:v>
+                  <c:v>A-9</c:v>
                 </c:pt>
               </c:strCache>
             </c:strRef>
@@ -24570,22 +24570,22 @@
               <c:strCache>
                 <c:ptCount val="6"/>
                 <c:pt idx="0" c:formatCode="0.00">
-                  <c:v>A-1</c:v>
+                  <c:v>A-4</c:v>
                 </c:pt>
                 <c:pt idx="1" c:formatCode="0.00">
-                  <c:v>A-2</c:v>
+                  <c:v>A-5</c:v>
                 </c:pt>
                 <c:pt idx="2" c:formatCode="0.00">
-                  <c:v>A-3</c:v>
+                  <c:v>A-6</c:v>
                 </c:pt>
                 <c:pt idx="3" c:formatCode="0.00">
-                  <c:v>A-4</c:v>
+                  <c:v>A-7</c:v>
                 </c:pt>
                 <c:pt idx="4" c:formatCode="0.00">
-                  <c:v>A-5</c:v>
+                  <c:v>A-8</c:v>
                 </c:pt>
                 <c:pt idx="5" c:formatCode="0.00">
-                  <c:v>A-6</c:v>
+                  <c:v>A-9</c:v>
                 </c:pt>
               </c:strCache>
             </c:strRef>
@@ -24629,11 +24629,11 @@
         </c:dLbls>
         <c:marker val="1"/>
         <c:smooth val="0"/>
-        <c:axId val="740026013"/>
-        <c:axId val="809790655"/>
+        <c:axId val="682175682"/>
+        <c:axId val="45876710"/>
       </c:lineChart>
       <c:catAx>
-        <c:axId val="740026013"/>
+        <c:axId val="682175682"/>
         <c:scaling>
           <c:orientation val="minMax"/>
         </c:scaling>
@@ -24674,7 +24674,7 @@
             </a:pPr>
           </a:p>
         </c:txPr>
-        <c:crossAx val="809790655"/>
+        <c:crossAx val="45876710"/>
         <c:crosses val="autoZero"/>
         <c:auto val="1"/>
         <c:lblAlgn val="ctr"/>
@@ -24682,7 +24682,7 @@
         <c:noMultiLvlLbl val="0"/>
       </c:catAx>
       <c:valAx>
-        <c:axId val="809790655"/>
+        <c:axId val="45876710"/>
         <c:scaling>
           <c:orientation val="minMax"/>
         </c:scaling>
@@ -24767,7 +24767,7 @@
             </a:pPr>
           </a:p>
         </c:txPr>
-        <c:crossAx val="740026013"/>
+        <c:crossAx val="682175682"/>
         <c:crosses val="autoZero"/>
         <c:crossBetween val="between"/>
       </c:valAx>
@@ -24911,22 +24911,22 @@
               <c:strCache>
                 <c:ptCount val="6"/>
                 <c:pt idx="0" c:formatCode="0.00">
-                  <c:v>A-1</c:v>
+                  <c:v>A-5</c:v>
                 </c:pt>
                 <c:pt idx="1" c:formatCode="0.00">
-                  <c:v>A-2</c:v>
+                  <c:v>A-6</c:v>
                 </c:pt>
                 <c:pt idx="2" c:formatCode="0.00">
-                  <c:v>A-3</c:v>
+                  <c:v>A-7</c:v>
                 </c:pt>
                 <c:pt idx="3" c:formatCode="0.00">
-                  <c:v>A-4</c:v>
+                  <c:v>A-8</c:v>
                 </c:pt>
                 <c:pt idx="4" c:formatCode="0.00">
-                  <c:v>A-5</c:v>
+                  <c:v>A-9</c:v>
                 </c:pt>
                 <c:pt idx="5" c:formatCode="0.00">
-                  <c:v>A-6</c:v>
+                  <c:v>A-10</c:v>
                 </c:pt>
               </c:strCache>
             </c:strRef>
@@ -24938,22 +24938,22 @@
                 <c:formatCode>0_ </c:formatCode>
                 <c:ptCount val="6"/>
                 <c:pt idx="0">
-                  <c:v>75</c:v>
+                  <c:v>67</c:v>
                 </c:pt>
                 <c:pt idx="1">
+                  <c:v>81</c:v>
+                </c:pt>
+                <c:pt idx="2">
                   <c:v>87</c:v>
                 </c:pt>
-                <c:pt idx="2">
+                <c:pt idx="3">
                   <c:v>90</c:v>
                 </c:pt>
-                <c:pt idx="3">
+                <c:pt idx="4">
                   <c:v>87</c:v>
                 </c:pt>
-                <c:pt idx="4">
-                  <c:v>81</c:v>
-                </c:pt>
                 <c:pt idx="5">
-                  <c:v>67</c:v>
+                  <c:v>75</c:v>
                 </c:pt>
               </c:numCache>
             </c:numRef>
@@ -25007,22 +25007,22 @@
               <c:strCache>
                 <c:ptCount val="6"/>
                 <c:pt idx="0" c:formatCode="0.00">
-                  <c:v>A-1</c:v>
+                  <c:v>A-5</c:v>
                 </c:pt>
                 <c:pt idx="1" c:formatCode="0.00">
-                  <c:v>A-2</c:v>
+                  <c:v>A-6</c:v>
                 </c:pt>
                 <c:pt idx="2" c:formatCode="0.00">
-                  <c:v>A-3</c:v>
+                  <c:v>A-7</c:v>
                 </c:pt>
                 <c:pt idx="3" c:formatCode="0.00">
-                  <c:v>A-4</c:v>
+                  <c:v>A-8</c:v>
                 </c:pt>
                 <c:pt idx="4" c:formatCode="0.00">
-                  <c:v>A-5</c:v>
+                  <c:v>A-9</c:v>
                 </c:pt>
                 <c:pt idx="5" c:formatCode="0.00">
-                  <c:v>A-6</c:v>
+                  <c:v>A-10</c:v>
                 </c:pt>
               </c:strCache>
             </c:strRef>
@@ -25034,22 +25034,22 @@
                 <c:formatCode>0_ </c:formatCode>
                 <c:ptCount val="6"/>
                 <c:pt idx="0">
+                  <c:v>32</c:v>
+                </c:pt>
+                <c:pt idx="1">
+                  <c:v>29</c:v>
+                </c:pt>
+                <c:pt idx="2">
                   <c:v>35</c:v>
                 </c:pt>
-                <c:pt idx="1">
+                <c:pt idx="3">
+                  <c:v>45</c:v>
+                </c:pt>
+                <c:pt idx="4">
                   <c:v>41</c:v>
                 </c:pt>
-                <c:pt idx="2">
-                  <c:v>45</c:v>
-                </c:pt>
-                <c:pt idx="3">
+                <c:pt idx="5">
                   <c:v>35</c:v>
-                </c:pt>
-                <c:pt idx="4">
-                  <c:v>29</c:v>
-                </c:pt>
-                <c:pt idx="5">
-                  <c:v>32</c:v>
                 </c:pt>
               </c:numCache>
             </c:numRef>
@@ -25066,11 +25066,11 @@
         </c:dLbls>
         <c:marker val="1"/>
         <c:smooth val="0"/>
-        <c:axId val="938465590"/>
-        <c:axId val="74562372"/>
+        <c:axId val="271643204"/>
+        <c:axId val="368260696"/>
       </c:lineChart>
       <c:catAx>
-        <c:axId val="938465590"/>
+        <c:axId val="271643204"/>
         <c:scaling>
           <c:orientation val="minMax"/>
         </c:scaling>
@@ -25111,7 +25111,7 @@
             </a:pPr>
           </a:p>
         </c:txPr>
-        <c:crossAx val="74562372"/>
+        <c:crossAx val="368260696"/>
         <c:crosses val="autoZero"/>
         <c:auto val="1"/>
         <c:lblAlgn val="ctr"/>
@@ -25119,7 +25119,7 @@
         <c:noMultiLvlLbl val="0"/>
       </c:catAx>
       <c:valAx>
-        <c:axId val="74562372"/>
+        <c:axId val="368260696"/>
         <c:scaling>
           <c:orientation val="minMax"/>
         </c:scaling>
@@ -25204,7 +25204,7 @@
             </a:pPr>
           </a:p>
         </c:txPr>
-        <c:crossAx val="938465590"/>
+        <c:crossAx val="271643204"/>
         <c:crosses val="autoZero"/>
         <c:crossBetween val="between"/>
       </c:valAx>

</xml_diff>

<commit_message>
add ManufNo in AutoInstrument
</commit_message>
<xml_diff>
--- a/AutoCalcReportSource.docx
+++ b/AutoCalcReportSource.docx
@@ -547,7 +547,7 @@
           <w:bCs w:val="0"/>
           <w:caps w:val="0"/>
         </w:rPr>
-        <w:instrText xml:space="preserve"> HYPERLINK \l _Toc27923 </w:instrText>
+        <w:instrText xml:space="preserve"> HYPERLINK \l _Toc21774 </w:instrText>
       </w:r>
       <w:r>
         <w:rPr>
@@ -569,7 +569,7 @@
         <w:fldChar w:fldCharType="begin"/>
       </w:r>
       <w:r>
-        <w:instrText xml:space="preserve"> PAGEREF _Toc27923 </w:instrText>
+        <w:instrText xml:space="preserve"> PAGEREF _Toc21774 </w:instrText>
       </w:r>
       <w:r>
         <w:fldChar w:fldCharType="separate"/>
@@ -609,7 +609,7 @@
           <w:caps/>
           <w:szCs w:val="20"/>
         </w:rPr>
-        <w:instrText xml:space="preserve"> HYPERLINK \l _Toc30786 </w:instrText>
+        <w:instrText xml:space="preserve"> HYPERLINK \l _Toc30090 </w:instrText>
       </w:r>
       <w:r>
         <w:rPr>
@@ -632,7 +632,7 @@
         <w:fldChar w:fldCharType="begin"/>
       </w:r>
       <w:r>
-        <w:instrText xml:space="preserve"> PAGEREF _Toc30786 </w:instrText>
+        <w:instrText xml:space="preserve"> PAGEREF _Toc30090 </w:instrText>
       </w:r>
       <w:r>
         <w:fldChar w:fldCharType="separate"/>
@@ -673,7 +673,7 @@
           <w:caps/>
           <w:szCs w:val="20"/>
         </w:rPr>
-        <w:instrText xml:space="preserve"> HYPERLINK \l _Toc9045 </w:instrText>
+        <w:instrText xml:space="preserve"> HYPERLINK \l _Toc22274 </w:instrText>
       </w:r>
       <w:r>
         <w:rPr>
@@ -696,7 +696,7 @@
         <w:fldChar w:fldCharType="begin"/>
       </w:r>
       <w:r>
-        <w:instrText xml:space="preserve"> PAGEREF _Toc9045 </w:instrText>
+        <w:instrText xml:space="preserve"> PAGEREF _Toc22274 </w:instrText>
       </w:r>
       <w:r>
         <w:fldChar w:fldCharType="separate"/>
@@ -737,7 +737,7 @@
           <w:caps/>
           <w:szCs w:val="20"/>
         </w:rPr>
-        <w:instrText xml:space="preserve"> HYPERLINK \l _Toc30823 </w:instrText>
+        <w:instrText xml:space="preserve"> HYPERLINK \l _Toc14658 </w:instrText>
       </w:r>
       <w:r>
         <w:rPr>
@@ -760,7 +760,7 @@
         <w:fldChar w:fldCharType="begin"/>
       </w:r>
       <w:r>
-        <w:instrText xml:space="preserve"> PAGEREF _Toc30823 </w:instrText>
+        <w:instrText xml:space="preserve"> PAGEREF _Toc14658 </w:instrText>
       </w:r>
       <w:r>
         <w:fldChar w:fldCharType="separate"/>
@@ -801,7 +801,7 @@
           <w:caps/>
           <w:szCs w:val="20"/>
         </w:rPr>
-        <w:instrText xml:space="preserve"> HYPERLINK \l _Toc446 </w:instrText>
+        <w:instrText xml:space="preserve"> HYPERLINK \l _Toc20537 </w:instrText>
       </w:r>
       <w:r>
         <w:rPr>
@@ -834,7 +834,7 @@
         <w:fldChar w:fldCharType="begin"/>
       </w:r>
       <w:r>
-        <w:instrText xml:space="preserve"> PAGEREF _Toc446 </w:instrText>
+        <w:instrText xml:space="preserve"> PAGEREF _Toc20537 </w:instrText>
       </w:r>
       <w:r>
         <w:fldChar w:fldCharType="separate"/>
@@ -875,7 +875,7 @@
           <w:caps/>
           <w:szCs w:val="20"/>
         </w:rPr>
-        <w:instrText xml:space="preserve"> HYPERLINK \l _Toc27077 </w:instrText>
+        <w:instrText xml:space="preserve"> HYPERLINK \l _Toc7458 </w:instrText>
       </w:r>
       <w:r>
         <w:rPr>
@@ -908,7 +908,7 @@
         <w:fldChar w:fldCharType="begin"/>
       </w:r>
       <w:r>
-        <w:instrText xml:space="preserve"> PAGEREF _Toc27077 </w:instrText>
+        <w:instrText xml:space="preserve"> PAGEREF _Toc7458 </w:instrText>
       </w:r>
       <w:r>
         <w:fldChar w:fldCharType="separate"/>
@@ -1030,7 +1030,7 @@
           <w:szCs w:val="24"/>
         </w:rPr>
       </w:pPr>
-      <w:bookmarkStart w:id="0" w:name="_Toc27923"/>
+      <w:bookmarkStart w:id="0" w:name="_Toc21774"/>
       <w:bookmarkStart w:id="1" w:name="_Toc269979746"/>
       <w:bookmarkStart w:id="2" w:name="_Toc213559447"/>
       <w:bookmarkStart w:id="3" w:name="_Toc246932284"/>
@@ -1437,10 +1437,10 @@
           <w:szCs w:val="24"/>
         </w:rPr>
       </w:pPr>
-      <w:bookmarkStart w:id="5" w:name="_Toc30786"/>
-      <w:bookmarkStart w:id="6" w:name="_Toc246932294"/>
+      <w:bookmarkStart w:id="5" w:name="_Toc30090"/>
+      <w:bookmarkStart w:id="6" w:name="_Toc213559470"/>
       <w:bookmarkStart w:id="7" w:name="_Toc269979756"/>
-      <w:bookmarkStart w:id="8" w:name="_Toc213559470"/>
+      <w:bookmarkStart w:id="8" w:name="_Toc246932294"/>
       <w:r>
         <w:rPr>
           <w:sz w:val="24"/>
@@ -1554,7 +1554,7 @@
           <w:szCs w:val="24"/>
         </w:rPr>
       </w:pPr>
-      <w:bookmarkStart w:id="9" w:name="_Toc9045"/>
+      <w:bookmarkStart w:id="9" w:name="_Toc22274"/>
       <w:r>
         <w:rPr>
           <w:sz w:val="24"/>
@@ -1949,7 +1949,7 @@
           <w:szCs w:val="24"/>
         </w:rPr>
       </w:pPr>
-      <w:bookmarkStart w:id="10" w:name="_Toc30823"/>
+      <w:bookmarkStart w:id="10" w:name="_Toc14658"/>
       <w:r>
         <w:rPr>
           <w:sz w:val="24"/>
@@ -1973,7 +1973,7 @@
           <w:szCs w:val="24"/>
         </w:rPr>
       </w:pPr>
-      <w:bookmarkStart w:id="11" w:name="_Toc446"/>
+      <w:bookmarkStart w:id="11" w:name="_Toc20537"/>
       <w:r>
         <w:rPr>
           <w:rFonts w:ascii="Times New Roman" w:hAnsi="Times New Roman"/>
@@ -7703,7 +7703,7 @@
           <w:szCs w:val="24"/>
         </w:rPr>
       </w:pPr>
-      <w:bookmarkStart w:id="20" w:name="_Toc27077"/>
+      <w:bookmarkStart w:id="20" w:name="_Toc7458"/>
       <w:r>
         <w:rPr>
           <w:rFonts w:ascii="Times New Roman" w:hAnsi="Times New Roman"/>
@@ -9976,7 +9976,7 @@
           <wp:inline distT="0" distB="0" distL="114300" distR="114300">
             <wp:extent cx="4445000" cy="2794000"/>
             <wp:effectExtent l="4445" t="4445" r="8255" b="20955"/>
-            <wp:docPr id="2" name="图表 1"/>
+            <wp:docPr id="4" name="图表 3"/>
             <wp:cNvGraphicFramePr/>
             <a:graphic xmlns:a="http://schemas.openxmlformats.org/drawingml/2006/main">
               <a:graphicData uri="http://schemas.openxmlformats.org/drawingml/2006/chart">
@@ -13797,7 +13797,7 @@
           <wp:inline distT="0" distB="0" distL="114300" distR="114300">
             <wp:extent cx="4445000" cy="2794000"/>
             <wp:effectExtent l="4445" t="4445" r="8255" b="20955"/>
-            <wp:docPr id="5" name="图表 12"/>
+            <wp:docPr id="3" name="图表 1"/>
             <wp:cNvGraphicFramePr/>
             <a:graphic xmlns:a="http://schemas.openxmlformats.org/drawingml/2006/main">
               <a:graphicData uri="http://schemas.openxmlformats.org/drawingml/2006/chart">
@@ -17077,7 +17077,7 @@
           <wp:inline distT="0" distB="0" distL="114300" distR="114300">
             <wp:extent cx="4445000" cy="2794000"/>
             <wp:effectExtent l="4445" t="4445" r="8255" b="20955"/>
-            <wp:docPr id="3" name="图表 2"/>
+            <wp:docPr id="5" name="图表 4"/>
             <wp:cNvGraphicFramePr/>
             <a:graphic xmlns:a="http://schemas.openxmlformats.org/drawingml/2006/main">
               <a:graphicData uri="http://schemas.openxmlformats.org/drawingml/2006/chart">
@@ -17162,7 +17162,7 @@
           <wp:inline distT="0" distB="0" distL="114300" distR="114300">
             <wp:extent cx="4790440" cy="4704715"/>
             <wp:effectExtent l="0" t="0" r="10160" b="635"/>
-            <wp:docPr id="4" name="图片 2"/>
+            <wp:docPr id="2" name="图片 2"/>
             <wp:cNvGraphicFramePr>
               <a:graphicFrameLocks xmlns:a="http://schemas.openxmlformats.org/drawingml/2006/main" noChangeAspect="1"/>
             </wp:cNvGraphicFramePr>
@@ -17170,7 +17170,7 @@
               <a:graphicData uri="http://schemas.openxmlformats.org/drawingml/2006/picture">
                 <pic:pic xmlns:pic="http://schemas.openxmlformats.org/drawingml/2006/picture">
                   <pic:nvPicPr>
-                    <pic:cNvPr id="4" name="图片 2"/>
+                    <pic:cNvPr id="2" name="图片 2"/>
                     <pic:cNvPicPr>
                       <a:picLocks noChangeAspect="1"/>
                     </pic:cNvPicPr>
@@ -22078,7 +22078,7 @@
           <wp:inline distT="0" distB="0" distL="114300" distR="114300">
             <wp:extent cx="4445000" cy="2794000"/>
             <wp:effectExtent l="4445" t="4445" r="8255" b="20955"/>
-            <wp:docPr id="7" name="图表 13"/>
+            <wp:docPr id="7" name="图表 4"/>
             <wp:cNvGraphicFramePr/>
             <a:graphic xmlns:a="http://schemas.openxmlformats.org/drawingml/2006/main">
               <a:graphicData uri="http://schemas.openxmlformats.org/drawingml/2006/chart">
@@ -23779,11 +23779,11 @@
         </c:dLbls>
         <c:marker val="1"/>
         <c:smooth val="0"/>
-        <c:axId val="300510363"/>
-        <c:axId val="484061451"/>
+        <c:axId val="327810068"/>
+        <c:axId val="253362754"/>
       </c:lineChart>
       <c:catAx>
-        <c:axId val="300510363"/>
+        <c:axId val="327810068"/>
         <c:scaling>
           <c:orientation val="minMax"/>
         </c:scaling>
@@ -23824,7 +23824,7 @@
             </a:pPr>
           </a:p>
         </c:txPr>
-        <c:crossAx val="484061451"/>
+        <c:crossAx val="253362754"/>
         <c:crosses val="autoZero"/>
         <c:auto val="1"/>
         <c:lblAlgn val="ctr"/>
@@ -23832,7 +23832,7 @@
         <c:noMultiLvlLbl val="0"/>
       </c:catAx>
       <c:valAx>
-        <c:axId val="484061451"/>
+        <c:axId val="253362754"/>
         <c:scaling>
           <c:orientation val="minMax"/>
         </c:scaling>
@@ -23917,7 +23917,7 @@
             </a:pPr>
           </a:p>
         </c:txPr>
-        <c:crossAx val="300510363"/>
+        <c:crossAx val="327810068"/>
         <c:crosses val="autoZero"/>
         <c:crossBetween val="between"/>
       </c:valAx>
@@ -24192,11 +24192,11 @@
         </c:dLbls>
         <c:marker val="1"/>
         <c:smooth val="0"/>
-        <c:axId val="699884332"/>
-        <c:axId val="364336093"/>
+        <c:axId val="820315691"/>
+        <c:axId val="317971157"/>
       </c:lineChart>
       <c:catAx>
-        <c:axId val="699884332"/>
+        <c:axId val="820315691"/>
         <c:scaling>
           <c:orientation val="minMax"/>
         </c:scaling>
@@ -24237,7 +24237,7 @@
             </a:pPr>
           </a:p>
         </c:txPr>
-        <c:crossAx val="364336093"/>
+        <c:crossAx val="317971157"/>
         <c:crosses val="autoZero"/>
         <c:auto val="1"/>
         <c:lblAlgn val="ctr"/>
@@ -24245,7 +24245,7 @@
         <c:noMultiLvlLbl val="0"/>
       </c:catAx>
       <c:valAx>
-        <c:axId val="364336093"/>
+        <c:axId val="317971157"/>
         <c:scaling>
           <c:orientation val="minMax"/>
         </c:scaling>
@@ -24330,7 +24330,7 @@
             </a:pPr>
           </a:p>
         </c:txPr>
-        <c:crossAx val="699884332"/>
+        <c:crossAx val="820315691"/>
         <c:crosses val="autoZero"/>
         <c:crossBetween val="between"/>
       </c:valAx>
@@ -24629,11 +24629,11 @@
         </c:dLbls>
         <c:marker val="1"/>
         <c:smooth val="0"/>
-        <c:axId val="682175682"/>
-        <c:axId val="45876710"/>
+        <c:axId val="484471183"/>
+        <c:axId val="553302923"/>
       </c:lineChart>
       <c:catAx>
-        <c:axId val="682175682"/>
+        <c:axId val="484471183"/>
         <c:scaling>
           <c:orientation val="minMax"/>
         </c:scaling>
@@ -24674,7 +24674,7 @@
             </a:pPr>
           </a:p>
         </c:txPr>
-        <c:crossAx val="45876710"/>
+        <c:crossAx val="553302923"/>
         <c:crosses val="autoZero"/>
         <c:auto val="1"/>
         <c:lblAlgn val="ctr"/>
@@ -24682,7 +24682,7 @@
         <c:noMultiLvlLbl val="0"/>
       </c:catAx>
       <c:valAx>
-        <c:axId val="45876710"/>
+        <c:axId val="553302923"/>
         <c:scaling>
           <c:orientation val="minMax"/>
         </c:scaling>
@@ -24767,7 +24767,7 @@
             </a:pPr>
           </a:p>
         </c:txPr>
-        <c:crossAx val="682175682"/>
+        <c:crossAx val="484471183"/>
         <c:crosses val="autoZero"/>
         <c:crossBetween val="between"/>
       </c:valAx>
@@ -25066,11 +25066,11 @@
         </c:dLbls>
         <c:marker val="1"/>
         <c:smooth val="0"/>
-        <c:axId val="271643204"/>
-        <c:axId val="368260696"/>
+        <c:axId val="698478263"/>
+        <c:axId val="639713782"/>
       </c:lineChart>
       <c:catAx>
-        <c:axId val="271643204"/>
+        <c:axId val="698478263"/>
         <c:scaling>
           <c:orientation val="minMax"/>
         </c:scaling>
@@ -25111,7 +25111,7 @@
             </a:pPr>
           </a:p>
         </c:txPr>
-        <c:crossAx val="368260696"/>
+        <c:crossAx val="639713782"/>
         <c:crosses val="autoZero"/>
         <c:auto val="1"/>
         <c:lblAlgn val="ctr"/>
@@ -25119,7 +25119,7 @@
         <c:noMultiLvlLbl val="0"/>
       </c:catAx>
       <c:valAx>
-        <c:axId val="368260696"/>
+        <c:axId val="639713782"/>
         <c:scaling>
           <c:orientation val="minMax"/>
         </c:scaling>
@@ -25204,7 +25204,7 @@
             </a:pPr>
           </a:p>
         </c:txPr>
-        <c:crossAx val="271643204"/>
+        <c:crossAx val="698478263"/>
         <c:crosses val="autoZero"/>
         <c:crossBetween val="between"/>
       </c:valAx>

</xml_diff>